<commit_message>
Falta explicar a compressão e descompressão de img
</commit_message>
<xml_diff>
--- a/Artigo.docx
+++ b/Artigo.docx
@@ -365,9 +365,9 @@
               </mc:Choice>
               <mc:Fallback>
                 <w:pict>
-                  <v:group w14:anchorId="622676E7" id="Grupo 119" o:spid="_x0000_s1026" style="position:absolute;margin-left:0;margin-top:0;width:539.6pt;height:719.9pt;z-index:-251657216;mso-width-percent:882;mso-height-percent:909;mso-position-horizontal:center;mso-position-horizontal-relative:page;mso-position-vertical:center;mso-position-vertical-relative:page;mso-width-percent:882;mso-height-percent:909" coordsize="68580,92717" o:gfxdata="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">
-                    <v:rect id="Retângulo 210" o:spid="_x0000_s1027" style="position:absolute;top:73152;width:68580;height:1431;visibility:visible;mso-wrap-style:square;v-text-anchor:middle" o:gfxdata="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" fillcolor="#ffc000 [3207]" stroked="f"/>
-                    <v:rect id="Retângulo 121" o:spid="_x0000_s1028" style="position:absolute;top:74390;width:68580;height:18327;visibility:visible;mso-wrap-style:square;v-text-anchor:bottom" o:gfxdata="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" fillcolor="#70ad47 [3209]" stroked="f">
+                  <v:group w14:anchorId="622676E7" id="Grupo 119" o:spid="_x0000_s1026" style="position:absolute;margin-left:0;margin-top:0;width:539.6pt;height:719.9pt;z-index:-251657216;mso-width-percent:882;mso-height-percent:909;mso-position-horizontal:center;mso-position-horizontal-relative:page;mso-position-vertical:center;mso-position-vertical-relative:page;mso-width-percent:882;mso-height-percent:909" coordsize="68580,92717" o:gfxdata="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">
+                    <v:rect id="Retângulo 210" o:spid="_x0000_s1027" style="position:absolute;top:73152;width:68580;height:1431;visibility:visible;mso-wrap-style:square;v-text-anchor:middle" o:gfxdata="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" fillcolor="#ffc000 [3207]" stroked="f"/>
+                    <v:rect id="Retângulo 121" o:spid="_x0000_s1028" style="position:absolute;top:74390;width:68580;height:18327;visibility:visible;mso-wrap-style:square;v-text-anchor:bottom" o:gfxdata="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" fillcolor="#70ad47 [3209]" stroked="f">
                       <v:textbox inset="36pt,14.4pt,36pt,36pt">
                         <w:txbxContent>
                           <w:sdt>
@@ -458,7 +458,7 @@
                       <v:stroke joinstyle="miter"/>
                       <v:path gradientshapeok="t" o:connecttype="rect"/>
                     </v:shapetype>
-                    <v:shape id="Caixa de Texto 122" o:spid="_x0000_s1029" type="#_x0000_t202" style="position:absolute;width:68580;height:73152;visibility:visible;mso-wrap-style:square;v-text-anchor:middle" o:gfxdata="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" filled="f" stroked="f" strokeweight=".5pt">
+                    <v:shape id="Caixa de Texto 122" o:spid="_x0000_s1029" type="#_x0000_t202" style="position:absolute;width:68580;height:73152;visibility:visible;mso-wrap-style:square;v-text-anchor:middle" o:gfxdata="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" filled="f" stroked="f" strokeweight=".5pt">
                       <v:textbox inset="36pt,36pt,36pt,36pt">
                         <w:txbxContent>
                           <w:sdt>
@@ -637,7 +637,9 @@
               <w:i w:val="0"/>
               <w:iCs w:val="0"/>
               <w:noProof/>
-              <w:lang w:eastAsia="pt-PT"/>
+              <w:sz w:val="22"/>
+              <w:szCs w:val="22"/>
+              <w:lang w:eastAsia="ko-KR"/>
             </w:rPr>
           </w:pPr>
           <w:r>
@@ -657,7 +659,7 @@
             </w:rPr>
             <w:fldChar w:fldCharType="separate"/>
           </w:r>
-          <w:hyperlink w:anchor="_Toc101974677" w:history="1">
+          <w:hyperlink w:anchor="_Toc103441234" w:history="1">
             <w:r>
               <w:rPr>
                 <w:rStyle w:val="Hiperligao"/>
@@ -684,7 +686,7 @@
                 <w:noProof/>
                 <w:webHidden/>
               </w:rPr>
-              <w:instrText xml:space="preserve"> PAGEREF _Toc101974677 \h </w:instrText>
+              <w:instrText xml:space="preserve"> PAGEREF _Toc103441234 \h </w:instrText>
             </w:r>
             <w:r>
               <w:rPr>
@@ -729,10 +731,12 @@
               <w:i w:val="0"/>
               <w:iCs w:val="0"/>
               <w:noProof/>
-              <w:lang w:eastAsia="pt-PT"/>
+              <w:sz w:val="22"/>
+              <w:szCs w:val="22"/>
+              <w:lang w:eastAsia="ko-KR"/>
             </w:rPr>
           </w:pPr>
-          <w:hyperlink w:anchor="_Toc101974678" w:history="1">
+          <w:hyperlink w:anchor="_Toc103441235" w:history="1">
             <w:r>
               <w:rPr>
                 <w:rStyle w:val="Hiperligao"/>
@@ -748,7 +752,9 @@
                 <w:i w:val="0"/>
                 <w:iCs w:val="0"/>
                 <w:noProof/>
-                <w:lang w:eastAsia="pt-PT"/>
+                <w:sz w:val="22"/>
+                <w:szCs w:val="22"/>
+                <w:lang w:eastAsia="ko-KR"/>
               </w:rPr>
               <w:tab/>
             </w:r>
@@ -778,7 +784,7 @@
                 <w:noProof/>
                 <w:webHidden/>
               </w:rPr>
-              <w:instrText xml:space="preserve"> PAGEREF _Toc101974678 \h </w:instrText>
+              <w:instrText xml:space="preserve"> PAGEREF _Toc103441235 \h </w:instrText>
             </w:r>
             <w:r>
               <w:rPr>
@@ -821,12 +827,10 @@
               <w:b w:val="0"/>
               <w:bCs w:val="0"/>
               <w:noProof/>
-              <w:sz w:val="24"/>
-              <w:szCs w:val="24"/>
-              <w:lang w:eastAsia="pt-PT"/>
+              <w:lang w:eastAsia="ko-KR"/>
             </w:rPr>
           </w:pPr>
-          <w:hyperlink w:anchor="_Toc101974679" w:history="1">
+          <w:hyperlink w:anchor="_Toc103441236" w:history="1">
             <w:r>
               <w:rPr>
                 <w:rStyle w:val="Hiperligao"/>
@@ -840,9 +844,7 @@
                 <w:b w:val="0"/>
                 <w:bCs w:val="0"/>
                 <w:noProof/>
-                <w:sz w:val="24"/>
-                <w:szCs w:val="24"/>
-                <w:lang w:eastAsia="pt-PT"/>
+                <w:lang w:eastAsia="ko-KR"/>
               </w:rPr>
               <w:tab/>
             </w:r>
@@ -872,7 +874,7 @@
                 <w:noProof/>
                 <w:webHidden/>
               </w:rPr>
-              <w:instrText xml:space="preserve"> PAGEREF _Toc101974679 \h </w:instrText>
+              <w:instrText xml:space="preserve"> PAGEREF _Toc103441236 \h </w:instrText>
             </w:r>
             <w:r>
               <w:rPr>
@@ -915,12 +917,10 @@
               <w:b w:val="0"/>
               <w:bCs w:val="0"/>
               <w:noProof/>
-              <w:sz w:val="24"/>
-              <w:szCs w:val="24"/>
-              <w:lang w:eastAsia="pt-PT"/>
+              <w:lang w:eastAsia="ko-KR"/>
             </w:rPr>
           </w:pPr>
-          <w:hyperlink w:anchor="_Toc101974680" w:history="1">
+          <w:hyperlink w:anchor="_Toc103441237" w:history="1">
             <w:r>
               <w:rPr>
                 <w:rStyle w:val="Hiperligao"/>
@@ -934,9 +934,7 @@
                 <w:b w:val="0"/>
                 <w:bCs w:val="0"/>
                 <w:noProof/>
-                <w:sz w:val="24"/>
-                <w:szCs w:val="24"/>
-                <w:lang w:eastAsia="pt-PT"/>
+                <w:lang w:eastAsia="ko-KR"/>
               </w:rPr>
               <w:tab/>
             </w:r>
@@ -966,7 +964,7 @@
                 <w:noProof/>
                 <w:webHidden/>
               </w:rPr>
-              <w:instrText xml:space="preserve"> PAGEREF _Toc101974680 \h </w:instrText>
+              <w:instrText xml:space="preserve"> PAGEREF _Toc103441237 \h </w:instrText>
             </w:r>
             <w:r>
               <w:rPr>
@@ -1009,12 +1007,10 @@
               <w:b w:val="0"/>
               <w:bCs w:val="0"/>
               <w:noProof/>
-              <w:sz w:val="24"/>
-              <w:szCs w:val="24"/>
-              <w:lang w:eastAsia="pt-PT"/>
+              <w:lang w:eastAsia="ko-KR"/>
             </w:rPr>
           </w:pPr>
-          <w:hyperlink w:anchor="_Toc101974681" w:history="1">
+          <w:hyperlink w:anchor="_Toc103441238" w:history="1">
             <w:r>
               <w:rPr>
                 <w:rStyle w:val="Hiperligao"/>
@@ -1028,9 +1024,7 @@
                 <w:b w:val="0"/>
                 <w:bCs w:val="0"/>
                 <w:noProof/>
-                <w:sz w:val="24"/>
-                <w:szCs w:val="24"/>
-                <w:lang w:eastAsia="pt-PT"/>
+                <w:lang w:eastAsia="ko-KR"/>
               </w:rPr>
               <w:tab/>
             </w:r>
@@ -1060,7 +1054,7 @@
                 <w:noProof/>
                 <w:webHidden/>
               </w:rPr>
-              <w:instrText xml:space="preserve"> PAGEREF _Toc101974681 \h </w:instrText>
+              <w:instrText xml:space="preserve"> PAGEREF _Toc103441238 \h </w:instrText>
             </w:r>
             <w:r>
               <w:rPr>
@@ -1105,15 +1099,16 @@
               <w:i w:val="0"/>
               <w:iCs w:val="0"/>
               <w:noProof/>
-              <w:lang w:eastAsia="pt-PT"/>
+              <w:sz w:val="22"/>
+              <w:szCs w:val="22"/>
+              <w:lang w:eastAsia="ko-KR"/>
             </w:rPr>
           </w:pPr>
-          <w:hyperlink w:anchor="_Toc101974682" w:history="1">
+          <w:hyperlink w:anchor="_Toc103441239" w:history="1">
             <w:r>
               <w:rPr>
                 <w:rStyle w:val="Hiperligao"/>
                 <w:noProof/>
-                <w:lang w:val="en-US"/>
               </w:rPr>
               <w:t>2.</w:t>
             </w:r>
@@ -1125,7 +1120,9 @@
                 <w:i w:val="0"/>
                 <w:iCs w:val="0"/>
                 <w:noProof/>
-                <w:lang w:eastAsia="pt-PT"/>
+                <w:sz w:val="22"/>
+                <w:szCs w:val="22"/>
+                <w:lang w:eastAsia="ko-KR"/>
               </w:rPr>
               <w:tab/>
             </w:r>
@@ -1133,7 +1130,6 @@
               <w:rPr>
                 <w:rStyle w:val="Hiperligao"/>
                 <w:noProof/>
-                <w:lang w:val="en-US"/>
               </w:rPr>
               <w:t>O algoritmo Run Length Encoding</w:t>
             </w:r>
@@ -1156,7 +1152,7 @@
                 <w:noProof/>
                 <w:webHidden/>
               </w:rPr>
-              <w:instrText xml:space="preserve"> PAGEREF _Toc101974682 \h </w:instrText>
+              <w:instrText xml:space="preserve"> PAGEREF _Toc103441239 \h </w:instrText>
             </w:r>
             <w:r>
               <w:rPr>
@@ -1201,10 +1197,12 @@
               <w:i w:val="0"/>
               <w:iCs w:val="0"/>
               <w:noProof/>
-              <w:lang w:eastAsia="pt-PT"/>
+              <w:sz w:val="22"/>
+              <w:szCs w:val="22"/>
+              <w:lang w:eastAsia="ko-KR"/>
             </w:rPr>
           </w:pPr>
-          <w:hyperlink w:anchor="_Toc101974683" w:history="1">
+          <w:hyperlink w:anchor="_Toc103441240" w:history="1">
             <w:r>
               <w:rPr>
                 <w:rStyle w:val="Hiperligao"/>
@@ -1220,7 +1218,9 @@
                 <w:i w:val="0"/>
                 <w:iCs w:val="0"/>
                 <w:noProof/>
-                <w:lang w:eastAsia="pt-PT"/>
+                <w:sz w:val="22"/>
+                <w:szCs w:val="22"/>
+                <w:lang w:eastAsia="ko-KR"/>
               </w:rPr>
               <w:tab/>
             </w:r>
@@ -1250,7 +1250,7 @@
                 <w:noProof/>
                 <w:webHidden/>
               </w:rPr>
-              <w:instrText xml:space="preserve"> PAGEREF _Toc101974683 \h </w:instrText>
+              <w:instrText xml:space="preserve"> PAGEREF _Toc103441240 \h </w:instrText>
             </w:r>
             <w:r>
               <w:rPr>
@@ -1270,7 +1270,367 @@
                 <w:noProof/>
                 <w:webHidden/>
               </w:rPr>
+              <w:t>5</w:t>
+            </w:r>
+            <w:r>
+              <w:rPr>
+                <w:noProof/>
+                <w:webHidden/>
+              </w:rPr>
+              <w:fldChar w:fldCharType="end"/>
+            </w:r>
+          </w:hyperlink>
+        </w:p>
+        <w:p>
+          <w:pPr>
+            <w:pStyle w:val="ndice2"/>
+            <w:tabs>
+              <w:tab w:val="left" w:pos="960"/>
+              <w:tab w:val="right" w:leader="dot" w:pos="8494"/>
+            </w:tabs>
+            <w:rPr>
+              <w:rFonts w:eastAsiaTheme="minorEastAsia" w:cstheme="minorBidi"/>
+              <w:b w:val="0"/>
+              <w:bCs w:val="0"/>
+              <w:noProof/>
+              <w:lang w:eastAsia="ko-KR"/>
+            </w:rPr>
+          </w:pPr>
+          <w:hyperlink w:anchor="_Toc103441241" w:history="1">
+            <w:r>
+              <w:rPr>
+                <w:rStyle w:val="Hiperligao"/>
+                <w:noProof/>
+              </w:rPr>
+              <w:t>3.1.</w:t>
+            </w:r>
+            <w:r>
+              <w:rPr>
+                <w:rFonts w:eastAsiaTheme="minorEastAsia" w:cstheme="minorBidi"/>
+                <w:b w:val="0"/>
+                <w:bCs w:val="0"/>
+                <w:noProof/>
+                <w:lang w:eastAsia="ko-KR"/>
+              </w:rPr>
+              <w:tab/>
+            </w:r>
+            <w:r>
+              <w:rPr>
+                <w:rStyle w:val="Hiperligao"/>
+                <w:noProof/>
+              </w:rPr>
+              <w:t>Compressão de texto</w:t>
+            </w:r>
+            <w:r>
+              <w:rPr>
+                <w:noProof/>
+                <w:webHidden/>
+              </w:rPr>
+              <w:tab/>
+            </w:r>
+            <w:r>
+              <w:rPr>
+                <w:noProof/>
+                <w:webHidden/>
+              </w:rPr>
+              <w:fldChar w:fldCharType="begin"/>
+            </w:r>
+            <w:r>
+              <w:rPr>
+                <w:noProof/>
+                <w:webHidden/>
+              </w:rPr>
+              <w:instrText xml:space="preserve"> PAGEREF _Toc103441241 \h </w:instrText>
+            </w:r>
+            <w:r>
+              <w:rPr>
+                <w:noProof/>
+                <w:webHidden/>
+              </w:rPr>
+            </w:r>
+            <w:r>
+              <w:rPr>
+                <w:noProof/>
+                <w:webHidden/>
+              </w:rPr>
+              <w:fldChar w:fldCharType="separate"/>
+            </w:r>
+            <w:r>
+              <w:rPr>
+                <w:noProof/>
+                <w:webHidden/>
+              </w:rPr>
+              <w:t>5</w:t>
+            </w:r>
+            <w:r>
+              <w:rPr>
+                <w:noProof/>
+                <w:webHidden/>
+              </w:rPr>
+              <w:fldChar w:fldCharType="end"/>
+            </w:r>
+          </w:hyperlink>
+        </w:p>
+        <w:p>
+          <w:pPr>
+            <w:pStyle w:val="ndice2"/>
+            <w:tabs>
+              <w:tab w:val="left" w:pos="960"/>
+              <w:tab w:val="right" w:leader="dot" w:pos="8494"/>
+            </w:tabs>
+            <w:rPr>
+              <w:rFonts w:eastAsiaTheme="minorEastAsia" w:cstheme="minorBidi"/>
+              <w:b w:val="0"/>
+              <w:bCs w:val="0"/>
+              <w:noProof/>
+              <w:lang w:eastAsia="ko-KR"/>
+            </w:rPr>
+          </w:pPr>
+          <w:hyperlink w:anchor="_Toc103441242" w:history="1">
+            <w:r>
+              <w:rPr>
+                <w:rStyle w:val="Hiperligao"/>
+                <w:noProof/>
+              </w:rPr>
+              <w:t>3.2.</w:t>
+            </w:r>
+            <w:r>
+              <w:rPr>
+                <w:rFonts w:eastAsiaTheme="minorEastAsia" w:cstheme="minorBidi"/>
+                <w:b w:val="0"/>
+                <w:bCs w:val="0"/>
+                <w:noProof/>
+                <w:lang w:eastAsia="ko-KR"/>
+              </w:rPr>
+              <w:tab/>
+            </w:r>
+            <w:r>
+              <w:rPr>
+                <w:rStyle w:val="Hiperligao"/>
+                <w:noProof/>
+              </w:rPr>
+              <w:t>Descompressão de texto</w:t>
+            </w:r>
+            <w:r>
+              <w:rPr>
+                <w:noProof/>
+                <w:webHidden/>
+              </w:rPr>
+              <w:tab/>
+            </w:r>
+            <w:r>
+              <w:rPr>
+                <w:noProof/>
+                <w:webHidden/>
+              </w:rPr>
+              <w:fldChar w:fldCharType="begin"/>
+            </w:r>
+            <w:r>
+              <w:rPr>
+                <w:noProof/>
+                <w:webHidden/>
+              </w:rPr>
+              <w:instrText xml:space="preserve"> PAGEREF _Toc103441242 \h </w:instrText>
+            </w:r>
+            <w:r>
+              <w:rPr>
+                <w:noProof/>
+                <w:webHidden/>
+              </w:rPr>
+            </w:r>
+            <w:r>
+              <w:rPr>
+                <w:noProof/>
+                <w:webHidden/>
+              </w:rPr>
+              <w:fldChar w:fldCharType="separate"/>
+            </w:r>
+            <w:r>
+              <w:rPr>
+                <w:noProof/>
+                <w:webHidden/>
+              </w:rPr>
               <w:t>6</w:t>
+            </w:r>
+            <w:r>
+              <w:rPr>
+                <w:noProof/>
+                <w:webHidden/>
+              </w:rPr>
+              <w:fldChar w:fldCharType="end"/>
+            </w:r>
+          </w:hyperlink>
+        </w:p>
+        <w:p>
+          <w:pPr>
+            <w:pStyle w:val="ndice2"/>
+            <w:tabs>
+              <w:tab w:val="left" w:pos="960"/>
+              <w:tab w:val="right" w:leader="dot" w:pos="8494"/>
+            </w:tabs>
+            <w:rPr>
+              <w:rFonts w:eastAsiaTheme="minorEastAsia" w:cstheme="minorBidi"/>
+              <w:b w:val="0"/>
+              <w:bCs w:val="0"/>
+              <w:noProof/>
+              <w:lang w:eastAsia="ko-KR"/>
+            </w:rPr>
+          </w:pPr>
+          <w:hyperlink w:anchor="_Toc103441243" w:history="1">
+            <w:r>
+              <w:rPr>
+                <w:rStyle w:val="Hiperligao"/>
+                <w:noProof/>
+              </w:rPr>
+              <w:t>3.3.</w:t>
+            </w:r>
+            <w:r>
+              <w:rPr>
+                <w:rFonts w:eastAsiaTheme="minorEastAsia" w:cstheme="minorBidi"/>
+                <w:b w:val="0"/>
+                <w:bCs w:val="0"/>
+                <w:noProof/>
+                <w:lang w:eastAsia="ko-KR"/>
+              </w:rPr>
+              <w:tab/>
+            </w:r>
+            <w:r>
+              <w:rPr>
+                <w:rStyle w:val="Hiperligao"/>
+                <w:noProof/>
+              </w:rPr>
+              <w:t>Compressão de imagem</w:t>
+            </w:r>
+            <w:r>
+              <w:rPr>
+                <w:noProof/>
+                <w:webHidden/>
+              </w:rPr>
+              <w:tab/>
+            </w:r>
+            <w:r>
+              <w:rPr>
+                <w:noProof/>
+                <w:webHidden/>
+              </w:rPr>
+              <w:fldChar w:fldCharType="begin"/>
+            </w:r>
+            <w:r>
+              <w:rPr>
+                <w:noProof/>
+                <w:webHidden/>
+              </w:rPr>
+              <w:instrText xml:space="preserve"> PAGEREF _Toc103441243 \h </w:instrText>
+            </w:r>
+            <w:r>
+              <w:rPr>
+                <w:noProof/>
+                <w:webHidden/>
+              </w:rPr>
+            </w:r>
+            <w:r>
+              <w:rPr>
+                <w:noProof/>
+                <w:webHidden/>
+              </w:rPr>
+              <w:fldChar w:fldCharType="separate"/>
+            </w:r>
+            <w:r>
+              <w:rPr>
+                <w:noProof/>
+                <w:webHidden/>
+              </w:rPr>
+              <w:t>7</w:t>
+            </w:r>
+            <w:r>
+              <w:rPr>
+                <w:noProof/>
+                <w:webHidden/>
+              </w:rPr>
+              <w:fldChar w:fldCharType="end"/>
+            </w:r>
+          </w:hyperlink>
+        </w:p>
+        <w:p>
+          <w:pPr>
+            <w:pStyle w:val="ndice2"/>
+            <w:tabs>
+              <w:tab w:val="left" w:pos="960"/>
+              <w:tab w:val="right" w:leader="dot" w:pos="8494"/>
+            </w:tabs>
+            <w:rPr>
+              <w:rFonts w:eastAsiaTheme="minorEastAsia" w:cstheme="minorBidi"/>
+              <w:b w:val="0"/>
+              <w:bCs w:val="0"/>
+              <w:noProof/>
+              <w:lang w:eastAsia="ko-KR"/>
+            </w:rPr>
+          </w:pPr>
+          <w:hyperlink w:anchor="_Toc103441244" w:history="1">
+            <w:r>
+              <w:rPr>
+                <w:rStyle w:val="Hiperligao"/>
+                <w:noProof/>
+              </w:rPr>
+              <w:t>3.4.</w:t>
+            </w:r>
+            <w:r>
+              <w:rPr>
+                <w:rFonts w:eastAsiaTheme="minorEastAsia" w:cstheme="minorBidi"/>
+                <w:b w:val="0"/>
+                <w:bCs w:val="0"/>
+                <w:noProof/>
+                <w:lang w:eastAsia="ko-KR"/>
+              </w:rPr>
+              <w:tab/>
+            </w:r>
+            <w:r>
+              <w:rPr>
+                <w:rStyle w:val="Hiperligao"/>
+                <w:noProof/>
+              </w:rPr>
+              <w:t>Descompressão de imagem</w:t>
+            </w:r>
+            <w:r>
+              <w:rPr>
+                <w:noProof/>
+                <w:webHidden/>
+              </w:rPr>
+              <w:tab/>
+            </w:r>
+            <w:r>
+              <w:rPr>
+                <w:noProof/>
+                <w:webHidden/>
+              </w:rPr>
+              <w:fldChar w:fldCharType="begin"/>
+            </w:r>
+            <w:r>
+              <w:rPr>
+                <w:noProof/>
+                <w:webHidden/>
+              </w:rPr>
+              <w:instrText xml:space="preserve"> PAGEREF _Toc103441244 \h </w:instrText>
+            </w:r>
+            <w:r>
+              <w:rPr>
+                <w:noProof/>
+                <w:webHidden/>
+              </w:rPr>
+            </w:r>
+            <w:r>
+              <w:rPr>
+                <w:noProof/>
+                <w:webHidden/>
+              </w:rPr>
+              <w:fldChar w:fldCharType="separate"/>
+            </w:r>
+            <w:r>
+              <w:rPr>
+                <w:noProof/>
+                <w:webHidden/>
+              </w:rPr>
+              <w:t>8</w:t>
             </w:r>
             <w:r>
               <w:rPr>
@@ -1295,10 +1655,12 @@
               <w:i w:val="0"/>
               <w:iCs w:val="0"/>
               <w:noProof/>
-              <w:lang w:eastAsia="pt-PT"/>
+              <w:sz w:val="22"/>
+              <w:szCs w:val="22"/>
+              <w:lang w:eastAsia="ko-KR"/>
             </w:rPr>
           </w:pPr>
-          <w:hyperlink w:anchor="_Toc101974684" w:history="1">
+          <w:hyperlink w:anchor="_Toc103441245" w:history="1">
             <w:r>
               <w:rPr>
                 <w:rStyle w:val="Hiperligao"/>
@@ -1314,7 +1676,9 @@
                 <w:i w:val="0"/>
                 <w:iCs w:val="0"/>
                 <w:noProof/>
-                <w:lang w:eastAsia="pt-PT"/>
+                <w:sz w:val="22"/>
+                <w:szCs w:val="22"/>
+                <w:lang w:eastAsia="ko-KR"/>
               </w:rPr>
               <w:tab/>
             </w:r>
@@ -1344,7 +1708,7 @@
                 <w:noProof/>
                 <w:webHidden/>
               </w:rPr>
-              <w:instrText xml:space="preserve"> PAGEREF _Toc101974684 \h </w:instrText>
+              <w:instrText xml:space="preserve"> PAGEREF _Toc103441245 \h </w:instrText>
             </w:r>
             <w:r>
               <w:rPr>
@@ -1364,7 +1728,7 @@
                 <w:noProof/>
                 <w:webHidden/>
               </w:rPr>
-              <w:t>7</w:t>
+              <w:t>9</w:t>
             </w:r>
             <w:r>
               <w:rPr>
@@ -1389,10 +1753,12 @@
               <w:i w:val="0"/>
               <w:iCs w:val="0"/>
               <w:noProof/>
-              <w:lang w:eastAsia="pt-PT"/>
+              <w:sz w:val="22"/>
+              <w:szCs w:val="22"/>
+              <w:lang w:eastAsia="ko-KR"/>
             </w:rPr>
           </w:pPr>
-          <w:hyperlink w:anchor="_Toc101974685" w:history="1">
+          <w:hyperlink w:anchor="_Toc103441246" w:history="1">
             <w:r>
               <w:rPr>
                 <w:rStyle w:val="Hiperligao"/>
@@ -1408,7 +1774,9 @@
                 <w:i w:val="0"/>
                 <w:iCs w:val="0"/>
                 <w:noProof/>
-                <w:lang w:eastAsia="pt-PT"/>
+                <w:sz w:val="22"/>
+                <w:szCs w:val="22"/>
+                <w:lang w:eastAsia="ko-KR"/>
               </w:rPr>
               <w:tab/>
             </w:r>
@@ -1438,7 +1806,7 @@
                 <w:noProof/>
                 <w:webHidden/>
               </w:rPr>
-              <w:instrText xml:space="preserve"> PAGEREF _Toc101974685 \h </w:instrText>
+              <w:instrText xml:space="preserve"> PAGEREF _Toc103441246 \h </w:instrText>
             </w:r>
             <w:r>
               <w:rPr>
@@ -1458,7 +1826,7 @@
                 <w:noProof/>
                 <w:webHidden/>
               </w:rPr>
-              <w:t>8</w:t>
+              <w:t>10</w:t>
             </w:r>
             <w:r>
               <w:rPr>
@@ -1482,10 +1850,12 @@
               <w:i w:val="0"/>
               <w:iCs w:val="0"/>
               <w:noProof/>
-              <w:lang w:eastAsia="pt-PT"/>
+              <w:sz w:val="22"/>
+              <w:szCs w:val="22"/>
+              <w:lang w:eastAsia="ko-KR"/>
             </w:rPr>
           </w:pPr>
-          <w:hyperlink w:anchor="_Toc101974686" w:history="1">
+          <w:hyperlink w:anchor="_Toc103441247" w:history="1">
             <w:r>
               <w:rPr>
                 <w:rStyle w:val="Hiperligao"/>
@@ -1512,7 +1882,7 @@
                 <w:noProof/>
                 <w:webHidden/>
               </w:rPr>
-              <w:instrText xml:space="preserve"> PAGEREF _Toc101974686 \h </w:instrText>
+              <w:instrText xml:space="preserve"> PAGEREF _Toc103441247 \h </w:instrText>
             </w:r>
             <w:r>
               <w:rPr>
@@ -1532,7 +1902,7 @@
                 <w:noProof/>
                 <w:webHidden/>
               </w:rPr>
-              <w:t>9</w:t>
+              <w:t>11</w:t>
             </w:r>
             <w:r>
               <w:rPr>
@@ -1564,7 +1934,7 @@
       <w:pPr>
         <w:pStyle w:val="Ttulo1"/>
       </w:pPr>
-      <w:bookmarkStart w:id="0" w:name="_Toc101974677"/>
+      <w:bookmarkStart w:id="0" w:name="_Toc103441234"/>
       <w:r>
         <w:lastRenderedPageBreak/>
         <w:t>Resumo</w:t>
@@ -1614,7 +1984,7 @@
           <w:numId w:val="1"/>
         </w:numPr>
       </w:pPr>
-      <w:bookmarkStart w:id="1" w:name="_Toc101974678"/>
+      <w:bookmarkStart w:id="1" w:name="_Toc103441235"/>
       <w:r>
         <w:lastRenderedPageBreak/>
         <w:t>Introdução</w:t>
@@ -1675,7 +2045,7 @@
           <w:numId w:val="1"/>
         </w:numPr>
       </w:pPr>
-      <w:bookmarkStart w:id="2" w:name="_Toc101974679"/>
+      <w:bookmarkStart w:id="2" w:name="_Toc103441236"/>
       <w:r>
         <w:t>Objetivos do trabalho</w:t>
       </w:r>
@@ -1719,7 +2089,7 @@
           <w:numId w:val="1"/>
         </w:numPr>
       </w:pPr>
-      <w:bookmarkStart w:id="3" w:name="_Toc101974680"/>
+      <w:bookmarkStart w:id="3" w:name="_Toc103441237"/>
       <w:r>
         <w:t>Justificação</w:t>
       </w:r>
@@ -1757,7 +2127,7 @@
           <w:numId w:val="1"/>
         </w:numPr>
       </w:pPr>
-      <w:bookmarkStart w:id="4" w:name="_Toc101974681"/>
+      <w:bookmarkStart w:id="4" w:name="_Toc103441238"/>
       <w:r>
         <w:t>Áreas de aplicação</w:t>
       </w:r>
@@ -1796,59 +2166,82 @@
           <w:ilvl w:val="0"/>
           <w:numId w:val="1"/>
         </w:numPr>
-        <w:rPr>
-          <w:lang w:val="en-US"/>
-        </w:rPr>
-      </w:pPr>
-      <w:bookmarkStart w:id="5" w:name="_Toc101974682"/>
-      <w:r>
-        <w:rPr>
-          <w:lang w:val="en-US"/>
-        </w:rPr>
+      </w:pPr>
+      <w:bookmarkStart w:id="5" w:name="_Toc103441239"/>
+      <w:r>
         <w:lastRenderedPageBreak/>
-        <w:t xml:space="preserve">O </w:t>
+        <w:t xml:space="preserve">O algoritmo </w:t>
       </w:r>
       <w:proofErr w:type="spellStart"/>
       <w:r>
-        <w:rPr>
-          <w:lang w:val="en-US"/>
-        </w:rPr>
-        <w:t>algoritmo</w:t>
+        <w:t>Run</w:t>
       </w:r>
       <w:proofErr w:type="spellEnd"/>
       <w:r>
-        <w:rPr>
-          <w:lang w:val="en-US"/>
-        </w:rPr>
-        <w:t xml:space="preserve"> Run Length Encoding</w:t>
+        <w:t xml:space="preserve"> </w:t>
+      </w:r>
+      <w:proofErr w:type="spellStart"/>
+      <w:r>
+        <w:t>Length</w:t>
+      </w:r>
+      <w:proofErr w:type="spellEnd"/>
+      <w:r>
+        <w:t xml:space="preserve"> </w:t>
+      </w:r>
+      <w:proofErr w:type="spellStart"/>
+      <w:r>
+        <w:t>Encoding</w:t>
       </w:r>
       <w:bookmarkEnd w:id="5"/>
+      <w:proofErr w:type="spellEnd"/>
     </w:p>
     <w:p>
       <w:pPr>
         <w:pStyle w:val="Ttulo1"/>
-        <w:rPr>
-          <w:lang w:val="en-US"/>
-        </w:rPr>
-      </w:pPr>
-    </w:p>
-    <w:p>
-      <w:r>
-        <w:t>(a fazer: codificação, descodificação, exemplos de aplicação dos 2, resu</w:t>
-      </w:r>
-      <w:r>
-        <w:t>ltados finais</w:t>
-      </w:r>
-      <w:r>
-        <w:t>)</w:t>
-      </w:r>
-    </w:p>
-    <w:p>
-      <w:r>
-        <w:br w:type="page"/>
-      </w:r>
-      <w:r>
-        <w:lastRenderedPageBreak/>
+      </w:pPr>
+    </w:p>
+    <w:p>
+      <w:r>
+        <w:t xml:space="preserve">   </w:t>
+      </w:r>
+      <w:proofErr w:type="spellStart"/>
+      <w:r>
+        <w:t>Run</w:t>
+      </w:r>
+      <w:proofErr w:type="spellEnd"/>
+      <w:r>
+        <w:t xml:space="preserve"> </w:t>
+      </w:r>
+      <w:proofErr w:type="spellStart"/>
+      <w:r>
+        <w:t>Length</w:t>
+      </w:r>
+      <w:proofErr w:type="spellEnd"/>
+      <w:r>
+        <w:t xml:space="preserve"> </w:t>
+      </w:r>
+      <w:proofErr w:type="spellStart"/>
+      <w:r>
+        <w:t>Encoding</w:t>
+      </w:r>
+      <w:proofErr w:type="spellEnd"/>
+      <w:r>
+        <w:t xml:space="preserve"> é um método</w:t>
+      </w:r>
+      <w:r>
+        <w:t xml:space="preserve"> de compressão sem perdas de dados onde uma determinada sequencia de valores repetidos são combinados como um </w:t>
+      </w:r>
+      <w:r>
+        <w:t>único valor e a quantidade de valores repetidos no lugar da sequência original.</w:t>
+      </w:r>
+    </w:p>
+    <w:p>
+      <w:r>
+        <w:t xml:space="preserve">   Este algoritmo é especialmente útil e eficaz para grandes conjuntos de repetições.</w:t>
+      </w:r>
+    </w:p>
+    <w:p>
+      <w:r>
         <w:br w:type="page"/>
       </w:r>
     </w:p>
@@ -1860,7 +2253,7 @@
           <w:numId w:val="1"/>
         </w:numPr>
       </w:pPr>
-      <w:bookmarkStart w:id="6" w:name="_Toc101974683"/>
+      <w:bookmarkStart w:id="6" w:name="_Toc103441240"/>
       <w:r>
         <w:lastRenderedPageBreak/>
         <w:t xml:space="preserve">Implementação do algoritmo </w:t>
@@ -1887,6 +2280,1882 @@
       </w:r>
       <w:bookmarkEnd w:id="6"/>
       <w:proofErr w:type="spellEnd"/>
+    </w:p>
+    <w:p/>
+    <w:p>
+      <w:pPr>
+        <w:pStyle w:val="Ttulo2"/>
+        <w:numPr>
+          <w:ilvl w:val="1"/>
+          <w:numId w:val="1"/>
+        </w:numPr>
+      </w:pPr>
+      <w:bookmarkStart w:id="7" w:name="_Toc103441241"/>
+      <w:r>
+        <w:t>Compressão</w:t>
+      </w:r>
+      <w:r>
+        <w:t xml:space="preserve"> de texto</w:t>
+      </w:r>
+      <w:bookmarkEnd w:id="7"/>
+    </w:p>
+    <w:p>
+      <w:pPr>
+        <w:pStyle w:val="Ttulo2"/>
+        <w:ind w:left="360"/>
+        <w:rPr>
+          <w:u w:val="single"/>
+        </w:rPr>
+      </w:pPr>
+    </w:p>
+    <w:p>
+      <w:r>
+        <w:t xml:space="preserve">   O processo de codificação por RLE é o seguinte:</w:t>
+      </w:r>
+    </w:p>
+    <w:p>
+      <w:pPr>
+        <w:pStyle w:val="PargrafodaLista"/>
+        <w:numPr>
+          <w:ilvl w:val="0"/>
+          <w:numId w:val="2"/>
+        </w:numPr>
+      </w:pPr>
+      <w:r>
+        <w:t>Primeiro determinamos uma Flag que não exista no texto que vamos comprimir, como um caractere especial por exemplo.</w:t>
+      </w:r>
+    </w:p>
+    <w:p>
+      <w:pPr>
+        <w:pStyle w:val="PargrafodaLista"/>
+        <w:numPr>
+          <w:ilvl w:val="0"/>
+          <w:numId w:val="2"/>
+        </w:numPr>
+      </w:pPr>
+      <w:r>
+        <w:t xml:space="preserve">Em seguida vamos ler </w:t>
+      </w:r>
+      <w:r>
+        <w:t>o</w:t>
+      </w:r>
+      <w:r>
+        <w:t xml:space="preserve"> caractere</w:t>
+      </w:r>
+      <w:r>
+        <w:t xml:space="preserve"> na posição i (primeira posição, a inicial). Se o caractere seguinte (i+1) não for igual ao da posição i (texto[i+1</w:t>
+      </w:r>
+      <w:proofErr w:type="gramStart"/>
+      <w:r>
+        <w:t>] !</w:t>
+      </w:r>
+      <w:proofErr w:type="gramEnd"/>
+      <w:r>
+        <w:t>= texto[i]), i+1 passa a ser o novo i e começamos novamente a sequência. Se i+1 for igual a i, vamos verificando os caracteres seguintes (i+2, i+3, etc.) enquanto os caracteres nessas posições sejam iguais a</w:t>
+      </w:r>
+      <w:r>
+        <w:t xml:space="preserve">o caractere na posição i (texto[i]). </w:t>
+      </w:r>
+    </w:p>
+    <w:p>
+      <w:pPr>
+        <w:pStyle w:val="PargrafodaLista"/>
+        <w:numPr>
+          <w:ilvl w:val="0"/>
+          <w:numId w:val="2"/>
+        </w:numPr>
+      </w:pPr>
+      <w:r>
+        <w:t>Quando essa sequência acabar vamos contar o número de vezes que o caractere se repetiu.</w:t>
+      </w:r>
+    </w:p>
+    <w:p>
+      <w:pPr>
+        <w:pStyle w:val="PargrafodaLista"/>
+        <w:numPr>
+          <w:ilvl w:val="0"/>
+          <w:numId w:val="2"/>
+        </w:numPr>
+      </w:pPr>
+      <w:r>
+        <w:t>Se a sequência for menor que 4, não se efetua compressão e então os caracteres vão permanecer iguais.</w:t>
+      </w:r>
+    </w:p>
+    <w:p>
+      <w:pPr>
+        <w:pStyle w:val="PargrafodaLista"/>
+        <w:numPr>
+          <w:ilvl w:val="0"/>
+          <w:numId w:val="2"/>
+        </w:numPr>
+      </w:pPr>
+      <w:r>
+        <w:t>Se a sequência de caracteres repetidos for igual ou maior que 4, faz-se a compressão e o resultado final será algo como: Flag + nº de repetições + caracter.</w:t>
+      </w:r>
+    </w:p>
+    <w:p>
+      <w:pPr>
+        <w:ind w:left="360"/>
+      </w:pPr>
+    </w:p>
+    <w:p>
+      <w:pPr>
+        <w:ind w:left="360"/>
+        <w:rPr>
+          <w:u w:val="single"/>
+        </w:rPr>
+      </w:pPr>
+      <w:r>
+        <w:rPr>
+          <w:u w:val="single"/>
+        </w:rPr>
+        <w:t>Exemplo:</w:t>
+      </w:r>
+    </w:p>
+    <w:p>
+      <w:pPr>
+        <w:ind w:left="360"/>
+      </w:pPr>
+    </w:p>
+    <w:p>
+      <w:pPr>
+        <w:ind w:left="360"/>
+      </w:pPr>
+      <w:r>
+        <w:t>Vamos selecionar a Flag “$”</w:t>
+      </w:r>
+    </w:p>
+    <w:p>
+      <w:pPr>
+        <w:ind w:left="360"/>
+      </w:pPr>
+    </w:p>
+    <w:tbl>
+      <w:tblPr>
+        <w:tblStyle w:val="TabelacomGrelha"/>
+        <w:tblW w:w="0" w:type="auto"/>
+        <w:jc w:val="center"/>
+        <w:tblLook w:val="04A0" w:firstRow="1" w:lastRow="0" w:firstColumn="1" w:lastColumn="0" w:noHBand="0" w:noVBand="1"/>
+      </w:tblPr>
+      <w:tblGrid>
+        <w:gridCol w:w="455"/>
+        <w:gridCol w:w="455"/>
+        <w:gridCol w:w="455"/>
+        <w:gridCol w:w="455"/>
+        <w:gridCol w:w="453"/>
+        <w:gridCol w:w="452"/>
+        <w:gridCol w:w="452"/>
+        <w:gridCol w:w="451"/>
+        <w:gridCol w:w="451"/>
+        <w:gridCol w:w="451"/>
+        <w:gridCol w:w="451"/>
+        <w:gridCol w:w="451"/>
+        <w:gridCol w:w="455"/>
+        <w:gridCol w:w="455"/>
+        <w:gridCol w:w="455"/>
+        <w:gridCol w:w="455"/>
+        <w:gridCol w:w="455"/>
+        <w:gridCol w:w="427"/>
+      </w:tblGrid>
+      <w:tr>
+        <w:trPr>
+          <w:jc w:val="center"/>
+        </w:trPr>
+        <w:tc>
+          <w:tcPr>
+            <w:tcW w:w="455" w:type="dxa"/>
+            <w:shd w:val="clear" w:color="auto" w:fill="D9E2F3" w:themeFill="accent1" w:themeFillTint="33"/>
+          </w:tcPr>
+          <w:p>
+            <w:pPr>
+              <w:jc w:val="center"/>
+            </w:pPr>
+            <w:r>
+              <w:t>A</w:t>
+            </w:r>
+          </w:p>
+        </w:tc>
+        <w:tc>
+          <w:tcPr>
+            <w:tcW w:w="455" w:type="dxa"/>
+            <w:shd w:val="clear" w:color="auto" w:fill="D9E2F3" w:themeFill="accent1" w:themeFillTint="33"/>
+          </w:tcPr>
+          <w:p>
+            <w:pPr>
+              <w:jc w:val="center"/>
+            </w:pPr>
+            <w:r>
+              <w:t>A</w:t>
+            </w:r>
+          </w:p>
+        </w:tc>
+        <w:tc>
+          <w:tcPr>
+            <w:tcW w:w="455" w:type="dxa"/>
+            <w:shd w:val="clear" w:color="auto" w:fill="D9E2F3" w:themeFill="accent1" w:themeFillTint="33"/>
+          </w:tcPr>
+          <w:p>
+            <w:pPr>
+              <w:jc w:val="center"/>
+            </w:pPr>
+            <w:r>
+              <w:t>A</w:t>
+            </w:r>
+          </w:p>
+        </w:tc>
+        <w:tc>
+          <w:tcPr>
+            <w:tcW w:w="455" w:type="dxa"/>
+            <w:shd w:val="clear" w:color="auto" w:fill="D9E2F3" w:themeFill="accent1" w:themeFillTint="33"/>
+          </w:tcPr>
+          <w:p>
+            <w:pPr>
+              <w:jc w:val="center"/>
+            </w:pPr>
+            <w:r>
+              <w:t>A</w:t>
+            </w:r>
+          </w:p>
+        </w:tc>
+        <w:tc>
+          <w:tcPr>
+            <w:tcW w:w="453" w:type="dxa"/>
+            <w:shd w:val="clear" w:color="auto" w:fill="FFDC6D"/>
+          </w:tcPr>
+          <w:p>
+            <w:pPr>
+              <w:jc w:val="center"/>
+            </w:pPr>
+            <w:r>
+              <w:t>B</w:t>
+            </w:r>
+          </w:p>
+        </w:tc>
+        <w:tc>
+          <w:tcPr>
+            <w:tcW w:w="452" w:type="dxa"/>
+            <w:shd w:val="clear" w:color="auto" w:fill="FFDC6D"/>
+          </w:tcPr>
+          <w:p>
+            <w:pPr>
+              <w:jc w:val="center"/>
+            </w:pPr>
+            <w:r>
+              <w:t>B</w:t>
+            </w:r>
+          </w:p>
+        </w:tc>
+        <w:tc>
+          <w:tcPr>
+            <w:tcW w:w="452" w:type="dxa"/>
+            <w:shd w:val="clear" w:color="auto" w:fill="FFDC6D"/>
+          </w:tcPr>
+          <w:p>
+            <w:pPr>
+              <w:jc w:val="center"/>
+            </w:pPr>
+            <w:r>
+              <w:t>B</w:t>
+            </w:r>
+          </w:p>
+        </w:tc>
+        <w:tc>
+          <w:tcPr>
+            <w:tcW w:w="451" w:type="dxa"/>
+            <w:shd w:val="clear" w:color="auto" w:fill="FDD3FB"/>
+          </w:tcPr>
+          <w:p>
+            <w:pPr>
+              <w:jc w:val="center"/>
+            </w:pPr>
+            <w:r>
+              <w:t>C</w:t>
+            </w:r>
+          </w:p>
+        </w:tc>
+        <w:tc>
+          <w:tcPr>
+            <w:tcW w:w="451" w:type="dxa"/>
+            <w:shd w:val="clear" w:color="auto" w:fill="FDD3FB"/>
+          </w:tcPr>
+          <w:p>
+            <w:pPr>
+              <w:jc w:val="center"/>
+            </w:pPr>
+            <w:r>
+              <w:t>C</w:t>
+            </w:r>
+          </w:p>
+        </w:tc>
+        <w:tc>
+          <w:tcPr>
+            <w:tcW w:w="451" w:type="dxa"/>
+            <w:shd w:val="clear" w:color="auto" w:fill="FDD3FB"/>
+          </w:tcPr>
+          <w:p>
+            <w:pPr>
+              <w:jc w:val="center"/>
+            </w:pPr>
+            <w:r>
+              <w:t>C</w:t>
+            </w:r>
+          </w:p>
+        </w:tc>
+        <w:tc>
+          <w:tcPr>
+            <w:tcW w:w="451" w:type="dxa"/>
+            <w:shd w:val="clear" w:color="auto" w:fill="FDD3FB"/>
+          </w:tcPr>
+          <w:p>
+            <w:pPr>
+              <w:jc w:val="center"/>
+            </w:pPr>
+            <w:r>
+              <w:t>C</w:t>
+            </w:r>
+          </w:p>
+        </w:tc>
+        <w:tc>
+          <w:tcPr>
+            <w:tcW w:w="451" w:type="dxa"/>
+            <w:shd w:val="clear" w:color="auto" w:fill="FDD3FB"/>
+          </w:tcPr>
+          <w:p>
+            <w:pPr>
+              <w:jc w:val="center"/>
+            </w:pPr>
+            <w:r>
+              <w:t>C</w:t>
+            </w:r>
+          </w:p>
+        </w:tc>
+        <w:tc>
+          <w:tcPr>
+            <w:tcW w:w="455" w:type="dxa"/>
+            <w:shd w:val="clear" w:color="auto" w:fill="9BEFB7"/>
+          </w:tcPr>
+          <w:p>
+            <w:pPr>
+              <w:jc w:val="center"/>
+            </w:pPr>
+            <w:r>
+              <w:t>D</w:t>
+            </w:r>
+          </w:p>
+        </w:tc>
+        <w:tc>
+          <w:tcPr>
+            <w:tcW w:w="455" w:type="dxa"/>
+            <w:shd w:val="clear" w:color="auto" w:fill="9BEFB7"/>
+          </w:tcPr>
+          <w:p>
+            <w:pPr>
+              <w:jc w:val="center"/>
+            </w:pPr>
+            <w:r>
+              <w:t>D</w:t>
+            </w:r>
+          </w:p>
+        </w:tc>
+        <w:tc>
+          <w:tcPr>
+            <w:tcW w:w="455" w:type="dxa"/>
+            <w:shd w:val="clear" w:color="auto" w:fill="9BEFB7"/>
+          </w:tcPr>
+          <w:p>
+            <w:pPr>
+              <w:jc w:val="center"/>
+            </w:pPr>
+            <w:r>
+              <w:t>D</w:t>
+            </w:r>
+          </w:p>
+        </w:tc>
+        <w:tc>
+          <w:tcPr>
+            <w:tcW w:w="455" w:type="dxa"/>
+            <w:shd w:val="clear" w:color="auto" w:fill="9BEFB7"/>
+          </w:tcPr>
+          <w:p>
+            <w:pPr>
+              <w:jc w:val="center"/>
+            </w:pPr>
+            <w:r>
+              <w:t>D</w:t>
+            </w:r>
+          </w:p>
+        </w:tc>
+        <w:tc>
+          <w:tcPr>
+            <w:tcW w:w="455" w:type="dxa"/>
+            <w:shd w:val="clear" w:color="auto" w:fill="9BEFB7"/>
+          </w:tcPr>
+          <w:p>
+            <w:pPr>
+              <w:jc w:val="center"/>
+            </w:pPr>
+            <w:r>
+              <w:t>D</w:t>
+            </w:r>
+          </w:p>
+        </w:tc>
+        <w:tc>
+          <w:tcPr>
+            <w:tcW w:w="427" w:type="dxa"/>
+            <w:shd w:val="clear" w:color="auto" w:fill="9BEFB7"/>
+          </w:tcPr>
+          <w:p>
+            <w:pPr>
+              <w:jc w:val="center"/>
+            </w:pPr>
+            <w:r>
+              <w:t>D</w:t>
+            </w:r>
+          </w:p>
+        </w:tc>
+      </w:tr>
+    </w:tbl>
+    <w:p>
+      <w:pPr>
+        <w:ind w:left="360"/>
+        <w:rPr>
+          <w:u w:val="single"/>
+        </w:rPr>
+      </w:pPr>
+    </w:p>
+    <w:p>
+      <w:pPr>
+        <w:pStyle w:val="PargrafodaLista"/>
+      </w:pPr>
+      <w:r>
+        <w:rPr>
+          <w:noProof/>
+        </w:rPr>
+        <mc:AlternateContent>
+          <mc:Choice Requires="wps">
+            <w:drawing>
+              <wp:anchor distT="0" distB="0" distL="114300" distR="114300" simplePos="0" relativeHeight="251660288" behindDoc="0" locked="0" layoutInCell="1" allowOverlap="1" wp14:anchorId="0CAC0A11" wp14:editId="119DE3B7">
+                <wp:simplePos x="0" y="0"/>
+                <wp:positionH relativeFrom="margin">
+                  <wp:align>center</wp:align>
+                </wp:positionH>
+                <wp:positionV relativeFrom="paragraph">
+                  <wp:posOffset>8255</wp:posOffset>
+                </wp:positionV>
+                <wp:extent cx="723900" cy="828675"/>
+                <wp:effectExtent l="19050" t="0" r="19050" b="47625"/>
+                <wp:wrapNone/>
+                <wp:docPr id="4" name="Seta: Para Baixo 4"/>
+                <wp:cNvGraphicFramePr/>
+                <a:graphic xmlns:a="http://schemas.openxmlformats.org/drawingml/2006/main">
+                  <a:graphicData uri="http://schemas.microsoft.com/office/word/2010/wordprocessingShape">
+                    <wps:wsp>
+                      <wps:cNvSpPr/>
+                      <wps:spPr>
+                        <a:xfrm>
+                          <a:off x="0" y="0"/>
+                          <a:ext cx="723900" cy="828675"/>
+                        </a:xfrm>
+                        <a:prstGeom prst="downArrow">
+                          <a:avLst/>
+                        </a:prstGeom>
+                      </wps:spPr>
+                      <wps:style>
+                        <a:lnRef idx="2">
+                          <a:schemeClr val="accent6"/>
+                        </a:lnRef>
+                        <a:fillRef idx="1">
+                          <a:schemeClr val="lt1"/>
+                        </a:fillRef>
+                        <a:effectRef idx="0">
+                          <a:schemeClr val="accent6"/>
+                        </a:effectRef>
+                        <a:fontRef idx="minor">
+                          <a:schemeClr val="dk1"/>
+                        </a:fontRef>
+                      </wps:style>
+                      <wps:bodyPr rot="0" spcFirstLastPara="0" vertOverflow="overflow" horzOverflow="overflow" vert="horz" wrap="square" lIns="91440" tIns="45720" rIns="91440" bIns="45720" numCol="1" spcCol="0" rtlCol="0" fromWordArt="0" anchor="ctr" anchorCtr="0" forceAA="0" compatLnSpc="1">
+                        <a:prstTxWarp prst="textNoShape">
+                          <a:avLst/>
+                        </a:prstTxWarp>
+                        <a:noAutofit/>
+                      </wps:bodyPr>
+                    </wps:wsp>
+                  </a:graphicData>
+                </a:graphic>
+                <wp14:sizeRelV relativeFrom="margin">
+                  <wp14:pctHeight>0</wp14:pctHeight>
+                </wp14:sizeRelV>
+              </wp:anchor>
+            </w:drawing>
+          </mc:Choice>
+          <mc:Fallback>
+            <w:pict>
+              <v:shapetype w14:anchorId="7FA4265F" id="_x0000_t67" coordsize="21600,21600" o:spt="67" adj="16200,5400" path="m0@0l@1@0@1,0@2,0@2@0,21600@0,10800,21600xe">
+                <v:stroke joinstyle="miter"/>
+                <v:formulas>
+                  <v:f eqn="val #0"/>
+                  <v:f eqn="val #1"/>
+                  <v:f eqn="sum height 0 #1"/>
+                  <v:f eqn="sum 10800 0 #1"/>
+                  <v:f eqn="sum width 0 #0"/>
+                  <v:f eqn="prod @4 @3 10800"/>
+                  <v:f eqn="sum width 0 @5"/>
+                </v:formulas>
+                <v:path o:connecttype="custom" o:connectlocs="10800,0;0,@0;10800,21600;21600,@0" o:connectangles="270,180,90,0" textboxrect="@1,0,@2,@6"/>
+                <v:handles>
+                  <v:h position="#1,#0" xrange="0,10800" yrange="0,21600"/>
+                </v:handles>
+              </v:shapetype>
+              <v:shape id="Seta: Para Baixo 4" o:spid="_x0000_s1026" type="#_x0000_t67" style="position:absolute;margin-left:0;margin-top:.65pt;width:57pt;height:65.25pt;z-index:251660288;visibility:visible;mso-wrap-style:square;mso-height-percent:0;mso-wrap-distance-left:9pt;mso-wrap-distance-top:0;mso-wrap-distance-right:9pt;mso-wrap-distance-bottom:0;mso-position-horizontal:center;mso-position-horizontal-relative:margin;mso-position-vertical:absolute;mso-position-vertical-relative:text;mso-height-percent:0;mso-height-relative:margin;v-text-anchor:middle" o:gfxdata="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" adj="12166" fillcolor="white [3201]" strokecolor="#70ad47 [3209]" strokeweight="1pt">
+                <w10:wrap anchorx="margin"/>
+              </v:shape>
+            </w:pict>
+          </mc:Fallback>
+        </mc:AlternateContent>
+      </w:r>
+    </w:p>
+    <w:p>
+      <w:pPr>
+        <w:pStyle w:val="PargrafodaLista"/>
+      </w:pPr>
+    </w:p>
+    <w:p>
+      <w:pPr>
+        <w:pStyle w:val="PargrafodaLista"/>
+      </w:pPr>
+    </w:p>
+    <w:p>
+      <w:pPr>
+        <w:pStyle w:val="PargrafodaLista"/>
+      </w:pPr>
+    </w:p>
+    <w:p>
+      <w:pPr>
+        <w:pStyle w:val="PargrafodaLista"/>
+      </w:pPr>
+    </w:p>
+    <w:tbl>
+      <w:tblPr>
+        <w:tblStyle w:val="TabelacomGrelha"/>
+        <w:tblW w:w="6477" w:type="dxa"/>
+        <w:jc w:val="center"/>
+        <w:tblLook w:val="04A0" w:firstRow="1" w:lastRow="0" w:firstColumn="1" w:lastColumn="0" w:noHBand="0" w:noVBand="1"/>
+      </w:tblPr>
+      <w:tblGrid>
+        <w:gridCol w:w="539"/>
+        <w:gridCol w:w="540"/>
+        <w:gridCol w:w="540"/>
+        <w:gridCol w:w="540"/>
+        <w:gridCol w:w="539"/>
+        <w:gridCol w:w="540"/>
+        <w:gridCol w:w="540"/>
+        <w:gridCol w:w="540"/>
+        <w:gridCol w:w="539"/>
+        <w:gridCol w:w="540"/>
+        <w:gridCol w:w="540"/>
+        <w:gridCol w:w="540"/>
+      </w:tblGrid>
+      <w:tr>
+        <w:trPr>
+          <w:jc w:val="center"/>
+        </w:trPr>
+        <w:tc>
+          <w:tcPr>
+            <w:tcW w:w="539" w:type="dxa"/>
+            <w:shd w:val="clear" w:color="auto" w:fill="D9E2F3" w:themeFill="accent1" w:themeFillTint="33"/>
+          </w:tcPr>
+          <w:p>
+            <w:pPr>
+              <w:jc w:val="center"/>
+            </w:pPr>
+            <w:r>
+              <w:t>$</w:t>
+            </w:r>
+          </w:p>
+        </w:tc>
+        <w:tc>
+          <w:tcPr>
+            <w:tcW w:w="540" w:type="dxa"/>
+            <w:shd w:val="clear" w:color="auto" w:fill="D9E2F3" w:themeFill="accent1" w:themeFillTint="33"/>
+          </w:tcPr>
+          <w:p>
+            <w:pPr>
+              <w:jc w:val="center"/>
+            </w:pPr>
+            <w:r>
+              <w:t>4</w:t>
+            </w:r>
+          </w:p>
+        </w:tc>
+        <w:tc>
+          <w:tcPr>
+            <w:tcW w:w="540" w:type="dxa"/>
+            <w:shd w:val="clear" w:color="auto" w:fill="D9E2F3" w:themeFill="accent1" w:themeFillTint="33"/>
+          </w:tcPr>
+          <w:p>
+            <w:pPr>
+              <w:jc w:val="center"/>
+            </w:pPr>
+            <w:r>
+              <w:t>A</w:t>
+            </w:r>
+          </w:p>
+        </w:tc>
+        <w:tc>
+          <w:tcPr>
+            <w:tcW w:w="540" w:type="dxa"/>
+            <w:shd w:val="clear" w:color="auto" w:fill="FFDC6D"/>
+          </w:tcPr>
+          <w:p>
+            <w:pPr>
+              <w:jc w:val="center"/>
+            </w:pPr>
+            <w:r>
+              <w:t>B</w:t>
+            </w:r>
+          </w:p>
+        </w:tc>
+        <w:tc>
+          <w:tcPr>
+            <w:tcW w:w="539" w:type="dxa"/>
+            <w:shd w:val="clear" w:color="auto" w:fill="FFDC6D"/>
+          </w:tcPr>
+          <w:p>
+            <w:pPr>
+              <w:jc w:val="center"/>
+            </w:pPr>
+            <w:r>
+              <w:t>B</w:t>
+            </w:r>
+          </w:p>
+        </w:tc>
+        <w:tc>
+          <w:tcPr>
+            <w:tcW w:w="540" w:type="dxa"/>
+            <w:shd w:val="clear" w:color="auto" w:fill="FFDC6D"/>
+          </w:tcPr>
+          <w:p>
+            <w:pPr>
+              <w:jc w:val="center"/>
+            </w:pPr>
+            <w:r>
+              <w:t>B</w:t>
+            </w:r>
+          </w:p>
+        </w:tc>
+        <w:tc>
+          <w:tcPr>
+            <w:tcW w:w="540" w:type="dxa"/>
+            <w:shd w:val="clear" w:color="auto" w:fill="FDD3FB"/>
+          </w:tcPr>
+          <w:p>
+            <w:pPr>
+              <w:jc w:val="center"/>
+            </w:pPr>
+            <w:r>
+              <w:t>$</w:t>
+            </w:r>
+          </w:p>
+        </w:tc>
+        <w:tc>
+          <w:tcPr>
+            <w:tcW w:w="540" w:type="dxa"/>
+            <w:shd w:val="clear" w:color="auto" w:fill="FDD3FB"/>
+          </w:tcPr>
+          <w:p>
+            <w:pPr>
+              <w:jc w:val="center"/>
+            </w:pPr>
+            <w:r>
+              <w:t>5</w:t>
+            </w:r>
+          </w:p>
+        </w:tc>
+        <w:tc>
+          <w:tcPr>
+            <w:tcW w:w="539" w:type="dxa"/>
+            <w:shd w:val="clear" w:color="auto" w:fill="FDD3FB"/>
+          </w:tcPr>
+          <w:p>
+            <w:pPr>
+              <w:jc w:val="center"/>
+            </w:pPr>
+            <w:r>
+              <w:t>C</w:t>
+            </w:r>
+          </w:p>
+        </w:tc>
+        <w:tc>
+          <w:tcPr>
+            <w:tcW w:w="540" w:type="dxa"/>
+            <w:shd w:val="clear" w:color="auto" w:fill="9BEFB7"/>
+          </w:tcPr>
+          <w:p>
+            <w:pPr>
+              <w:jc w:val="center"/>
+            </w:pPr>
+            <w:r>
+              <w:t>$</w:t>
+            </w:r>
+          </w:p>
+        </w:tc>
+        <w:tc>
+          <w:tcPr>
+            <w:tcW w:w="540" w:type="dxa"/>
+            <w:shd w:val="clear" w:color="auto" w:fill="9BEFB7"/>
+          </w:tcPr>
+          <w:p>
+            <w:pPr>
+              <w:jc w:val="center"/>
+            </w:pPr>
+            <w:r>
+              <w:t>6</w:t>
+            </w:r>
+          </w:p>
+        </w:tc>
+        <w:tc>
+          <w:tcPr>
+            <w:tcW w:w="540" w:type="dxa"/>
+            <w:shd w:val="clear" w:color="auto" w:fill="9BEFB7"/>
+          </w:tcPr>
+          <w:p>
+            <w:pPr>
+              <w:jc w:val="center"/>
+            </w:pPr>
+            <w:r>
+              <w:t>D</w:t>
+            </w:r>
+          </w:p>
+        </w:tc>
+      </w:tr>
+    </w:tbl>
+    <w:p/>
+    <w:p>
+      <w:r>
+        <w:br w:type="page"/>
+      </w:r>
+    </w:p>
+    <w:p>
+      <w:pPr>
+        <w:pStyle w:val="Ttulo2"/>
+        <w:numPr>
+          <w:ilvl w:val="1"/>
+          <w:numId w:val="1"/>
+        </w:numPr>
+      </w:pPr>
+      <w:bookmarkStart w:id="8" w:name="_Toc103441242"/>
+      <w:r>
+        <w:lastRenderedPageBreak/>
+        <w:t>Descompressão</w:t>
+      </w:r>
+      <w:r>
+        <w:t xml:space="preserve"> de texto</w:t>
+      </w:r>
+      <w:bookmarkEnd w:id="8"/>
+    </w:p>
+    <w:p>
+      <w:r>
+        <w:t xml:space="preserve">   </w:t>
+      </w:r>
+    </w:p>
+    <w:p>
+      <w:r>
+        <w:t>O processo de descodificação por RLE é o seguinte:</w:t>
+      </w:r>
+    </w:p>
+    <w:p>
+      <w:pPr>
+        <w:pStyle w:val="PargrafodaLista"/>
+        <w:numPr>
+          <w:ilvl w:val="0"/>
+          <w:numId w:val="3"/>
+        </w:numPr>
+      </w:pPr>
+      <w:r>
+        <w:t>Primeiro é determinada a Flag que está a ser usada.</w:t>
+      </w:r>
+    </w:p>
+    <w:p>
+      <w:pPr>
+        <w:pStyle w:val="PargrafodaLista"/>
+        <w:numPr>
+          <w:ilvl w:val="0"/>
+          <w:numId w:val="3"/>
+        </w:numPr>
+      </w:pPr>
+      <w:r>
+        <w:t>Criamos uma string auxiliar vazia.</w:t>
+      </w:r>
+    </w:p>
+    <w:p>
+      <w:pPr>
+        <w:pStyle w:val="PargrafodaLista"/>
+        <w:numPr>
+          <w:ilvl w:val="0"/>
+          <w:numId w:val="3"/>
+        </w:numPr>
+      </w:pPr>
+      <w:r>
+        <w:t>Começamos a ler o nosso texto até encontrarmos a Flag.</w:t>
+      </w:r>
+    </w:p>
+    <w:p>
+      <w:pPr>
+        <w:pStyle w:val="PargrafodaLista"/>
+        <w:numPr>
+          <w:ilvl w:val="0"/>
+          <w:numId w:val="3"/>
+        </w:numPr>
+      </w:pPr>
+      <w:r>
+        <w:t xml:space="preserve">Quando encontramos a Flag, estamos na posição texto[i]. Na posição </w:t>
+      </w:r>
+    </w:p>
+    <w:p>
+      <w:pPr>
+        <w:ind w:firstLine="708"/>
+      </w:pPr>
+      <w:proofErr w:type="gramStart"/>
+      <w:r>
+        <w:t>texto[</w:t>
+      </w:r>
+      <w:proofErr w:type="gramEnd"/>
+      <w:r>
+        <w:t xml:space="preserve">i + 1] vamos encontrar o numero de vezes que um caractere vai surgir, </w:t>
+      </w:r>
+    </w:p>
+    <w:p>
+      <w:pPr>
+        <w:ind w:firstLine="708"/>
+      </w:pPr>
+      <w:r>
+        <w:t xml:space="preserve">em </w:t>
+      </w:r>
+      <w:proofErr w:type="gramStart"/>
+      <w:r>
+        <w:t>texto[</w:t>
+      </w:r>
+      <w:proofErr w:type="gramEnd"/>
+      <w:r>
+        <w:t>i + 2] vamos encontrar o caractere repetido.</w:t>
+      </w:r>
+    </w:p>
+    <w:p>
+      <w:pPr>
+        <w:pStyle w:val="PargrafodaLista"/>
+        <w:numPr>
+          <w:ilvl w:val="0"/>
+          <w:numId w:val="7"/>
+        </w:numPr>
+      </w:pPr>
+      <w:r>
+        <w:t>Em seguida, criamos uma string de repetições com o tamanho do número de repetições do caractere e colocamos esse caractere em todas as posições.</w:t>
+      </w:r>
+    </w:p>
+    <w:p>
+      <w:pPr>
+        <w:pStyle w:val="PargrafodaLista"/>
+        <w:numPr>
+          <w:ilvl w:val="0"/>
+          <w:numId w:val="7"/>
+        </w:numPr>
+      </w:pPr>
+      <w:r>
+        <w:t>Vamos fazer a concatenação da String auxiliar que criamos no início com a string de repetições. E depois zeramos a string de repetições para voltar a usar porque cada vez que aparecer a Flag na string texto, vamos repetir o ponto anterior, seguido deste ponto.</w:t>
+      </w:r>
+    </w:p>
+    <w:p>
+      <w:pPr>
+        <w:pStyle w:val="PargrafodaLista"/>
+      </w:pPr>
+    </w:p>
+    <w:p>
+      <w:pPr>
+        <w:pStyle w:val="PargrafodaLista"/>
+        <w:rPr>
+          <w:u w:val="single"/>
+        </w:rPr>
+      </w:pPr>
+    </w:p>
+    <w:p>
+      <w:pPr>
+        <w:pStyle w:val="PargrafodaLista"/>
+        <w:ind w:left="284"/>
+        <w:rPr>
+          <w:u w:val="single"/>
+        </w:rPr>
+      </w:pPr>
+      <w:r>
+        <w:rPr>
+          <w:u w:val="single"/>
+        </w:rPr>
+        <w:t>Exemplo:</w:t>
+      </w:r>
+    </w:p>
+    <w:p>
+      <w:pPr>
+        <w:pStyle w:val="PargrafodaLista"/>
+        <w:ind w:left="0"/>
+        <w:rPr>
+          <w:u w:val="single"/>
+        </w:rPr>
+      </w:pPr>
+    </w:p>
+    <w:p>
+      <w:pPr>
+        <w:pStyle w:val="PargrafodaLista"/>
+        <w:ind w:left="284"/>
+      </w:pPr>
+      <w:r>
+        <w:t>Flag: #</w:t>
+      </w:r>
+    </w:p>
+    <w:p>
+      <w:pPr>
+        <w:pStyle w:val="PargrafodaLista"/>
+      </w:pPr>
+      <w:r>
+        <w:rPr>
+          <w:noProof/>
+        </w:rPr>
+        <mc:AlternateContent>
+          <mc:Choice Requires="wps">
+            <w:drawing>
+              <wp:anchor distT="45720" distB="45720" distL="114300" distR="114300" simplePos="0" relativeHeight="251662336" behindDoc="1" locked="0" layoutInCell="1" allowOverlap="1" wp14:anchorId="24311E27" wp14:editId="4FDE4F8A">
+                <wp:simplePos x="0" y="0"/>
+                <wp:positionH relativeFrom="column">
+                  <wp:posOffset>1053465</wp:posOffset>
+                </wp:positionH>
+                <wp:positionV relativeFrom="paragraph">
+                  <wp:posOffset>11430</wp:posOffset>
+                </wp:positionV>
+                <wp:extent cx="2381250" cy="247650"/>
+                <wp:effectExtent l="0" t="0" r="0" b="0"/>
+                <wp:wrapTight wrapText="bothSides">
+                  <wp:wrapPolygon edited="0">
+                    <wp:start x="0" y="0"/>
+                    <wp:lineTo x="0" y="19938"/>
+                    <wp:lineTo x="21427" y="19938"/>
+                    <wp:lineTo x="21427" y="0"/>
+                    <wp:lineTo x="0" y="0"/>
+                  </wp:wrapPolygon>
+                </wp:wrapTight>
+                <wp:docPr id="217" name="Caixa de Texto 2"/>
+                <wp:cNvGraphicFramePr>
+                  <a:graphicFrameLocks xmlns:a="http://schemas.openxmlformats.org/drawingml/2006/main"/>
+                </wp:cNvGraphicFramePr>
+                <a:graphic xmlns:a="http://schemas.openxmlformats.org/drawingml/2006/main">
+                  <a:graphicData uri="http://schemas.microsoft.com/office/word/2010/wordprocessingShape">
+                    <wps:wsp>
+                      <wps:cNvSpPr txBox="1">
+                        <a:spLocks noChangeArrowheads="1"/>
+                      </wps:cNvSpPr>
+                      <wps:spPr bwMode="auto">
+                        <a:xfrm>
+                          <a:off x="0" y="0"/>
+                          <a:ext cx="2381250" cy="247650"/>
+                        </a:xfrm>
+                        <a:prstGeom prst="rect">
+                          <a:avLst/>
+                        </a:prstGeom>
+                        <a:solidFill>
+                          <a:srgbClr val="FFFFFF"/>
+                        </a:solidFill>
+                        <a:ln w="9525">
+                          <a:noFill/>
+                          <a:miter lim="800000"/>
+                          <a:headEnd/>
+                          <a:tailEnd/>
+                        </a:ln>
+                      </wps:spPr>
+                      <wps:txbx>
+                        <w:txbxContent>
+                          <w:p>
+                            <w:r>
+                              <w:t xml:space="preserve">   </w:t>
+                            </w:r>
+                            <w:proofErr w:type="gramStart"/>
+                            <w:r>
+                              <w:t>i</w:t>
+                            </w:r>
+                            <w:proofErr w:type="gramEnd"/>
+                            <w:r>
+                              <w:tab/>
+                              <w:t>i+1</w:t>
+                            </w:r>
+                            <w:r>
+                              <w:tab/>
+                              <w:t>i+2</w:t>
+                            </w:r>
+                            <w:r>
+                              <w:tab/>
+                            </w:r>
+                          </w:p>
+                        </w:txbxContent>
+                      </wps:txbx>
+                      <wps:bodyPr rot="0" vert="horz" wrap="square" lIns="91440" tIns="45720" rIns="91440" bIns="45720" anchor="t" anchorCtr="0">
+                        <a:noAutofit/>
+                      </wps:bodyPr>
+                    </wps:wsp>
+                  </a:graphicData>
+                </a:graphic>
+                <wp14:sizeRelH relativeFrom="margin">
+                  <wp14:pctWidth>0</wp14:pctWidth>
+                </wp14:sizeRelH>
+                <wp14:sizeRelV relativeFrom="margin">
+                  <wp14:pctHeight>0</wp14:pctHeight>
+                </wp14:sizeRelV>
+              </wp:anchor>
+            </w:drawing>
+          </mc:Choice>
+          <mc:Fallback>
+            <w:pict>
+              <v:shape w14:anchorId="24311E27" id="Caixa de Texto 2" o:spid="_x0000_s1030" type="#_x0000_t202" style="position:absolute;left:0;text-align:left;margin-left:82.95pt;margin-top:.9pt;width:187.5pt;height:19.5pt;z-index:-251654144;visibility:visible;mso-wrap-style:square;mso-width-percent:0;mso-height-percent:0;mso-wrap-distance-left:9pt;mso-wrap-distance-top:3.6pt;mso-wrap-distance-right:9pt;mso-wrap-distance-bottom:3.6pt;mso-position-horizontal:absolute;mso-position-horizontal-relative:text;mso-position-vertical:absolute;mso-position-vertical-relative:text;mso-width-percent:0;mso-height-percent:0;mso-width-relative:margin;mso-height-relative:margin;v-text-anchor:top" o:gfxdata="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" stroked="f">
+                <v:textbox>
+                  <w:txbxContent>
+                    <w:p>
+                      <w:r>
+                        <w:t xml:space="preserve">   </w:t>
+                      </w:r>
+                      <w:proofErr w:type="gramStart"/>
+                      <w:r>
+                        <w:t>i</w:t>
+                      </w:r>
+                      <w:proofErr w:type="gramEnd"/>
+                      <w:r>
+                        <w:tab/>
+                        <w:t>i+1</w:t>
+                      </w:r>
+                      <w:r>
+                        <w:tab/>
+                        <w:t>i+2</w:t>
+                      </w:r>
+                      <w:r>
+                        <w:tab/>
+                      </w:r>
+                    </w:p>
+                  </w:txbxContent>
+                </v:textbox>
+                <w10:wrap type="tight"/>
+              </v:shape>
+            </w:pict>
+          </mc:Fallback>
+        </mc:AlternateContent>
+      </w:r>
+    </w:p>
+    <w:tbl>
+      <w:tblPr>
+        <w:tblStyle w:val="TabelacomGrelha"/>
+        <w:tblW w:w="0" w:type="auto"/>
+        <w:jc w:val="center"/>
+        <w:tblLook w:val="04A0" w:firstRow="1" w:lastRow="0" w:firstColumn="1" w:lastColumn="0" w:noHBand="0" w:noVBand="1"/>
+      </w:tblPr>
+      <w:tblGrid>
+        <w:gridCol w:w="637"/>
+        <w:gridCol w:w="637"/>
+        <w:gridCol w:w="637"/>
+        <w:gridCol w:w="638"/>
+        <w:gridCol w:w="637"/>
+        <w:gridCol w:w="637"/>
+        <w:gridCol w:w="637"/>
+        <w:gridCol w:w="638"/>
+      </w:tblGrid>
+      <w:tr>
+        <w:trPr>
+          <w:jc w:val="center"/>
+        </w:trPr>
+        <w:tc>
+          <w:tcPr>
+            <w:tcW w:w="637" w:type="dxa"/>
+            <w:shd w:val="clear" w:color="auto" w:fill="B5C8FD"/>
+          </w:tcPr>
+          <w:p>
+            <w:pPr>
+              <w:jc w:val="center"/>
+            </w:pPr>
+            <w:r>
+              <w:t>#</w:t>
+            </w:r>
+          </w:p>
+        </w:tc>
+        <w:tc>
+          <w:tcPr>
+            <w:tcW w:w="637" w:type="dxa"/>
+            <w:shd w:val="clear" w:color="auto" w:fill="B5C8FD"/>
+          </w:tcPr>
+          <w:p>
+            <w:pPr>
+              <w:jc w:val="center"/>
+            </w:pPr>
+            <w:r>
+              <w:t>5</w:t>
+            </w:r>
+          </w:p>
+        </w:tc>
+        <w:tc>
+          <w:tcPr>
+            <w:tcW w:w="637" w:type="dxa"/>
+            <w:shd w:val="clear" w:color="auto" w:fill="B5C8FD"/>
+          </w:tcPr>
+          <w:p>
+            <w:pPr>
+              <w:jc w:val="center"/>
+            </w:pPr>
+            <w:r>
+              <w:t>A</w:t>
+            </w:r>
+          </w:p>
+        </w:tc>
+        <w:tc>
+          <w:tcPr>
+            <w:tcW w:w="638" w:type="dxa"/>
+            <w:shd w:val="clear" w:color="auto" w:fill="FFDC6D"/>
+          </w:tcPr>
+          <w:p>
+            <w:pPr>
+              <w:jc w:val="center"/>
+            </w:pPr>
+            <w:r>
+              <w:t>B</w:t>
+            </w:r>
+          </w:p>
+        </w:tc>
+        <w:tc>
+          <w:tcPr>
+            <w:tcW w:w="637" w:type="dxa"/>
+            <w:shd w:val="clear" w:color="auto" w:fill="FFDC6D"/>
+          </w:tcPr>
+          <w:p>
+            <w:pPr>
+              <w:jc w:val="center"/>
+            </w:pPr>
+            <w:r>
+              <w:t>B</w:t>
+            </w:r>
+          </w:p>
+        </w:tc>
+        <w:tc>
+          <w:tcPr>
+            <w:tcW w:w="637" w:type="dxa"/>
+            <w:shd w:val="clear" w:color="auto" w:fill="FDD3FB"/>
+          </w:tcPr>
+          <w:p>
+            <w:pPr>
+              <w:jc w:val="center"/>
+            </w:pPr>
+            <w:r>
+              <w:t>#</w:t>
+            </w:r>
+          </w:p>
+        </w:tc>
+        <w:tc>
+          <w:tcPr>
+            <w:tcW w:w="637" w:type="dxa"/>
+            <w:shd w:val="clear" w:color="auto" w:fill="FDD3FB"/>
+          </w:tcPr>
+          <w:p>
+            <w:pPr>
+              <w:jc w:val="center"/>
+            </w:pPr>
+            <w:r>
+              <w:t>6</w:t>
+            </w:r>
+          </w:p>
+        </w:tc>
+        <w:tc>
+          <w:tcPr>
+            <w:tcW w:w="638" w:type="dxa"/>
+            <w:shd w:val="clear" w:color="auto" w:fill="FDD3FB"/>
+          </w:tcPr>
+          <w:p>
+            <w:pPr>
+              <w:jc w:val="center"/>
+            </w:pPr>
+            <w:r>
+              <w:t>C</w:t>
+            </w:r>
+          </w:p>
+        </w:tc>
+      </w:tr>
+    </w:tbl>
+    <w:p/>
+    <w:p/>
+    <w:tbl>
+      <w:tblPr>
+        <w:tblStyle w:val="TabelacomGrelha"/>
+        <w:tblW w:w="0" w:type="auto"/>
+        <w:jc w:val="center"/>
+        <w:tblLook w:val="04A0" w:firstRow="1" w:lastRow="0" w:firstColumn="1" w:lastColumn="0" w:noHBand="0" w:noVBand="1"/>
+      </w:tblPr>
+      <w:tblGrid>
+        <w:gridCol w:w="1077"/>
+        <w:gridCol w:w="1077"/>
+        <w:gridCol w:w="1078"/>
+        <w:gridCol w:w="1077"/>
+        <w:gridCol w:w="1078"/>
+      </w:tblGrid>
+      <w:tr>
+        <w:trPr>
+          <w:jc w:val="center"/>
+        </w:trPr>
+        <w:tc>
+          <w:tcPr>
+            <w:tcW w:w="1077" w:type="dxa"/>
+            <w:shd w:val="clear" w:color="auto" w:fill="B5C8FD"/>
+          </w:tcPr>
+          <w:p>
+            <w:pPr>
+              <w:jc w:val="center"/>
+            </w:pPr>
+            <w:r>
+              <w:t>A</w:t>
+            </w:r>
+          </w:p>
+        </w:tc>
+        <w:tc>
+          <w:tcPr>
+            <w:tcW w:w="1077" w:type="dxa"/>
+            <w:shd w:val="clear" w:color="auto" w:fill="B5C8FD"/>
+          </w:tcPr>
+          <w:p>
+            <w:pPr>
+              <w:jc w:val="center"/>
+            </w:pPr>
+            <w:r>
+              <w:t>A</w:t>
+            </w:r>
+          </w:p>
+        </w:tc>
+        <w:tc>
+          <w:tcPr>
+            <w:tcW w:w="1078" w:type="dxa"/>
+            <w:shd w:val="clear" w:color="auto" w:fill="B5C8FD"/>
+          </w:tcPr>
+          <w:p>
+            <w:pPr>
+              <w:jc w:val="center"/>
+            </w:pPr>
+            <w:r>
+              <w:t>A</w:t>
+            </w:r>
+          </w:p>
+        </w:tc>
+        <w:tc>
+          <w:tcPr>
+            <w:tcW w:w="1077" w:type="dxa"/>
+            <w:shd w:val="clear" w:color="auto" w:fill="B5C8FD"/>
+          </w:tcPr>
+          <w:p>
+            <w:pPr>
+              <w:jc w:val="center"/>
+            </w:pPr>
+            <w:r>
+              <w:t>A</w:t>
+            </w:r>
+          </w:p>
+        </w:tc>
+        <w:tc>
+          <w:tcPr>
+            <w:tcW w:w="1078" w:type="dxa"/>
+            <w:shd w:val="clear" w:color="auto" w:fill="B5C8FD"/>
+          </w:tcPr>
+          <w:p>
+            <w:pPr>
+              <w:jc w:val="center"/>
+            </w:pPr>
+            <w:r>
+              <w:t>A</w:t>
+            </w:r>
+          </w:p>
+        </w:tc>
+      </w:tr>
+    </w:tbl>
+    <w:p>
+      <w:pPr>
+        <w:jc w:val="center"/>
+      </w:pPr>
+    </w:p>
+    <w:p>
+      <w:pPr>
+        <w:jc w:val="center"/>
+      </w:pPr>
+    </w:p>
+    <w:tbl>
+      <w:tblPr>
+        <w:tblStyle w:val="TabelacomGrelha"/>
+        <w:tblpPr w:leftFromText="141" w:rightFromText="141" w:vertAnchor="text" w:horzAnchor="margin" w:tblpXSpec="center" w:tblpY="22"/>
+        <w:tblW w:w="0" w:type="auto"/>
+        <w:tblLook w:val="04A0" w:firstRow="1" w:lastRow="0" w:firstColumn="1" w:lastColumn="0" w:noHBand="0" w:noVBand="1"/>
+      </w:tblPr>
+      <w:tblGrid>
+        <w:gridCol w:w="935"/>
+        <w:gridCol w:w="936"/>
+        <w:gridCol w:w="935"/>
+        <w:gridCol w:w="936"/>
+        <w:gridCol w:w="936"/>
+      </w:tblGrid>
+      <w:tr>
+        <w:tc>
+          <w:tcPr>
+            <w:tcW w:w="935" w:type="dxa"/>
+            <w:shd w:val="clear" w:color="auto" w:fill="FFDC6D"/>
+          </w:tcPr>
+          <w:p>
+            <w:pPr>
+              <w:jc w:val="center"/>
+            </w:pPr>
+            <w:r>
+              <w:t>B</w:t>
+            </w:r>
+          </w:p>
+        </w:tc>
+        <w:tc>
+          <w:tcPr>
+            <w:tcW w:w="936" w:type="dxa"/>
+            <w:shd w:val="clear" w:color="auto" w:fill="FFDC6D"/>
+          </w:tcPr>
+          <w:p>
+            <w:pPr>
+              <w:jc w:val="center"/>
+            </w:pPr>
+            <w:r>
+              <w:t>B</w:t>
+            </w:r>
+          </w:p>
+        </w:tc>
+        <w:tc>
+          <w:tcPr>
+            <w:tcW w:w="935" w:type="dxa"/>
+            <w:shd w:val="clear" w:color="auto" w:fill="FDD3FB"/>
+          </w:tcPr>
+          <w:p>
+            <w:pPr>
+              <w:tabs>
+                <w:tab w:val="center" w:pos="760"/>
+              </w:tabs>
+              <w:jc w:val="center"/>
+            </w:pPr>
+            <w:r>
+              <w:t>#</w:t>
+            </w:r>
+          </w:p>
+        </w:tc>
+        <w:tc>
+          <w:tcPr>
+            <w:tcW w:w="936" w:type="dxa"/>
+            <w:shd w:val="clear" w:color="auto" w:fill="FDD3FB"/>
+          </w:tcPr>
+          <w:p>
+            <w:pPr>
+              <w:jc w:val="center"/>
+            </w:pPr>
+            <w:r>
+              <w:t>6</w:t>
+            </w:r>
+          </w:p>
+        </w:tc>
+        <w:tc>
+          <w:tcPr>
+            <w:tcW w:w="936" w:type="dxa"/>
+            <w:shd w:val="clear" w:color="auto" w:fill="FDD3FB"/>
+          </w:tcPr>
+          <w:p>
+            <w:pPr>
+              <w:jc w:val="center"/>
+            </w:pPr>
+            <w:r>
+              <w:t>C</w:t>
+            </w:r>
+          </w:p>
+        </w:tc>
+      </w:tr>
+    </w:tbl>
+    <w:p>
+      <w:pPr>
+        <w:jc w:val="center"/>
+      </w:pPr>
+    </w:p>
+    <w:p>
+      <w:pPr>
+        <w:jc w:val="center"/>
+      </w:pPr>
+    </w:p>
+    <w:p>
+      <w:pPr>
+        <w:jc w:val="center"/>
+      </w:pPr>
+    </w:p>
+    <w:tbl>
+      <w:tblPr>
+        <w:tblStyle w:val="TabelacomGrelha"/>
+        <w:tblW w:w="6126" w:type="dxa"/>
+        <w:jc w:val="center"/>
+        <w:tblLook w:val="04A0" w:firstRow="1" w:lastRow="0" w:firstColumn="1" w:lastColumn="0" w:noHBand="0" w:noVBand="1"/>
+      </w:tblPr>
+      <w:tblGrid>
+        <w:gridCol w:w="875"/>
+        <w:gridCol w:w="875"/>
+        <w:gridCol w:w="875"/>
+        <w:gridCol w:w="875"/>
+        <w:gridCol w:w="875"/>
+        <w:gridCol w:w="875"/>
+        <w:gridCol w:w="876"/>
+      </w:tblGrid>
+      <w:tr>
+        <w:trPr>
+          <w:jc w:val="center"/>
+        </w:trPr>
+        <w:tc>
+          <w:tcPr>
+            <w:tcW w:w="875" w:type="dxa"/>
+            <w:shd w:val="clear" w:color="auto" w:fill="B5C8FD"/>
+          </w:tcPr>
+          <w:p>
+            <w:pPr>
+              <w:jc w:val="center"/>
+            </w:pPr>
+            <w:r>
+              <w:t>A</w:t>
+            </w:r>
+          </w:p>
+        </w:tc>
+        <w:tc>
+          <w:tcPr>
+            <w:tcW w:w="875" w:type="dxa"/>
+            <w:shd w:val="clear" w:color="auto" w:fill="B5C8FD"/>
+          </w:tcPr>
+          <w:p>
+            <w:pPr>
+              <w:jc w:val="center"/>
+            </w:pPr>
+            <w:r>
+              <w:t>A</w:t>
+            </w:r>
+          </w:p>
+        </w:tc>
+        <w:tc>
+          <w:tcPr>
+            <w:tcW w:w="875" w:type="dxa"/>
+            <w:shd w:val="clear" w:color="auto" w:fill="B5C8FD"/>
+          </w:tcPr>
+          <w:p>
+            <w:pPr>
+              <w:jc w:val="center"/>
+            </w:pPr>
+            <w:r>
+              <w:t>A</w:t>
+            </w:r>
+          </w:p>
+        </w:tc>
+        <w:tc>
+          <w:tcPr>
+            <w:tcW w:w="875" w:type="dxa"/>
+            <w:shd w:val="clear" w:color="auto" w:fill="B5C8FD"/>
+          </w:tcPr>
+          <w:p>
+            <w:pPr>
+              <w:jc w:val="center"/>
+            </w:pPr>
+            <w:r>
+              <w:t>A</w:t>
+            </w:r>
+          </w:p>
+        </w:tc>
+        <w:tc>
+          <w:tcPr>
+            <w:tcW w:w="875" w:type="dxa"/>
+            <w:shd w:val="clear" w:color="auto" w:fill="B5C8FD"/>
+          </w:tcPr>
+          <w:p>
+            <w:pPr>
+              <w:jc w:val="center"/>
+            </w:pPr>
+            <w:r>
+              <w:t>A</w:t>
+            </w:r>
+          </w:p>
+        </w:tc>
+        <w:tc>
+          <w:tcPr>
+            <w:tcW w:w="875" w:type="dxa"/>
+            <w:shd w:val="clear" w:color="auto" w:fill="FFDC6D"/>
+          </w:tcPr>
+          <w:p>
+            <w:pPr>
+              <w:jc w:val="center"/>
+            </w:pPr>
+            <w:r>
+              <w:t>B</w:t>
+            </w:r>
+          </w:p>
+        </w:tc>
+        <w:tc>
+          <w:tcPr>
+            <w:tcW w:w="876" w:type="dxa"/>
+            <w:shd w:val="clear" w:color="auto" w:fill="FFDC6D"/>
+          </w:tcPr>
+          <w:p>
+            <w:pPr>
+              <w:jc w:val="center"/>
+            </w:pPr>
+            <w:r>
+              <w:t>B</w:t>
+            </w:r>
+          </w:p>
+        </w:tc>
+      </w:tr>
+    </w:tbl>
+    <w:p/>
+    <w:p/>
+    <w:tbl>
+      <w:tblPr>
+        <w:tblStyle w:val="TabelacomGrelha"/>
+        <w:tblW w:w="0" w:type="auto"/>
+        <w:jc w:val="center"/>
+        <w:tblLook w:val="04A0" w:firstRow="1" w:lastRow="0" w:firstColumn="1" w:lastColumn="0" w:noHBand="0" w:noVBand="1"/>
+      </w:tblPr>
+      <w:tblGrid>
+        <w:gridCol w:w="851"/>
+        <w:gridCol w:w="708"/>
+        <w:gridCol w:w="851"/>
+      </w:tblGrid>
+      <w:tr>
+        <w:trPr>
+          <w:jc w:val="center"/>
+        </w:trPr>
+        <w:tc>
+          <w:tcPr>
+            <w:tcW w:w="851" w:type="dxa"/>
+            <w:shd w:val="clear" w:color="auto" w:fill="FDD3FB"/>
+          </w:tcPr>
+          <w:p>
+            <w:pPr>
+              <w:jc w:val="center"/>
+            </w:pPr>
+            <w:r>
+              <w:t>#</w:t>
+            </w:r>
+          </w:p>
+        </w:tc>
+        <w:tc>
+          <w:tcPr>
+            <w:tcW w:w="708" w:type="dxa"/>
+            <w:shd w:val="clear" w:color="auto" w:fill="FDD3FB"/>
+          </w:tcPr>
+          <w:p>
+            <w:pPr>
+              <w:jc w:val="center"/>
+            </w:pPr>
+            <w:r>
+              <w:t>6</w:t>
+            </w:r>
+          </w:p>
+        </w:tc>
+        <w:tc>
+          <w:tcPr>
+            <w:tcW w:w="851" w:type="dxa"/>
+            <w:shd w:val="clear" w:color="auto" w:fill="FDD3FB"/>
+          </w:tcPr>
+          <w:p>
+            <w:pPr>
+              <w:jc w:val="center"/>
+            </w:pPr>
+            <w:r>
+              <w:t>C</w:t>
+            </w:r>
+          </w:p>
+        </w:tc>
+      </w:tr>
+    </w:tbl>
+    <w:p>
+      <w:pPr>
+        <w:jc w:val="center"/>
+      </w:pPr>
+    </w:p>
+    <w:p>
+      <w:pPr>
+        <w:jc w:val="center"/>
+      </w:pPr>
+    </w:p>
+    <w:tbl>
+      <w:tblPr>
+        <w:tblStyle w:val="TabelacomGrelha"/>
+        <w:tblW w:w="0" w:type="auto"/>
+        <w:tblLook w:val="04A0" w:firstRow="1" w:lastRow="0" w:firstColumn="1" w:lastColumn="0" w:noHBand="0" w:noVBand="1"/>
+      </w:tblPr>
+      <w:tblGrid>
+        <w:gridCol w:w="653"/>
+        <w:gridCol w:w="652"/>
+        <w:gridCol w:w="652"/>
+        <w:gridCol w:w="653"/>
+        <w:gridCol w:w="653"/>
+        <w:gridCol w:w="653"/>
+        <w:gridCol w:w="654"/>
+        <w:gridCol w:w="654"/>
+        <w:gridCol w:w="654"/>
+        <w:gridCol w:w="654"/>
+        <w:gridCol w:w="654"/>
+        <w:gridCol w:w="654"/>
+        <w:gridCol w:w="654"/>
+      </w:tblGrid>
+      <w:tr>
+        <w:tc>
+          <w:tcPr>
+            <w:tcW w:w="653" w:type="dxa"/>
+            <w:shd w:val="clear" w:color="auto" w:fill="B5C8FD"/>
+          </w:tcPr>
+          <w:p>
+            <w:pPr>
+              <w:jc w:val="center"/>
+            </w:pPr>
+            <w:r>
+              <w:t>A</w:t>
+            </w:r>
+          </w:p>
+        </w:tc>
+        <w:tc>
+          <w:tcPr>
+            <w:tcW w:w="652" w:type="dxa"/>
+            <w:shd w:val="clear" w:color="auto" w:fill="B5C8FD"/>
+          </w:tcPr>
+          <w:p>
+            <w:pPr>
+              <w:jc w:val="center"/>
+            </w:pPr>
+            <w:r>
+              <w:t>A</w:t>
+            </w:r>
+          </w:p>
+        </w:tc>
+        <w:tc>
+          <w:tcPr>
+            <w:tcW w:w="652" w:type="dxa"/>
+            <w:shd w:val="clear" w:color="auto" w:fill="B5C8FD"/>
+          </w:tcPr>
+          <w:p>
+            <w:pPr>
+              <w:jc w:val="center"/>
+            </w:pPr>
+            <w:r>
+              <w:t>A</w:t>
+            </w:r>
+          </w:p>
+        </w:tc>
+        <w:tc>
+          <w:tcPr>
+            <w:tcW w:w="653" w:type="dxa"/>
+            <w:shd w:val="clear" w:color="auto" w:fill="B5C8FD"/>
+          </w:tcPr>
+          <w:p>
+            <w:pPr>
+              <w:jc w:val="center"/>
+            </w:pPr>
+            <w:r>
+              <w:t>A</w:t>
+            </w:r>
+          </w:p>
+        </w:tc>
+        <w:tc>
+          <w:tcPr>
+            <w:tcW w:w="653" w:type="dxa"/>
+            <w:shd w:val="clear" w:color="auto" w:fill="B5C8FD"/>
+          </w:tcPr>
+          <w:p>
+            <w:pPr>
+              <w:jc w:val="center"/>
+            </w:pPr>
+            <w:r>
+              <w:t>A</w:t>
+            </w:r>
+          </w:p>
+        </w:tc>
+        <w:tc>
+          <w:tcPr>
+            <w:tcW w:w="653" w:type="dxa"/>
+            <w:shd w:val="clear" w:color="auto" w:fill="FFDC6D"/>
+          </w:tcPr>
+          <w:p>
+            <w:pPr>
+              <w:jc w:val="center"/>
+            </w:pPr>
+            <w:r>
+              <w:t>B</w:t>
+            </w:r>
+          </w:p>
+        </w:tc>
+        <w:tc>
+          <w:tcPr>
+            <w:tcW w:w="654" w:type="dxa"/>
+            <w:shd w:val="clear" w:color="auto" w:fill="FFDC6D"/>
+          </w:tcPr>
+          <w:p>
+            <w:pPr>
+              <w:jc w:val="center"/>
+            </w:pPr>
+            <w:r>
+              <w:t>B</w:t>
+            </w:r>
+          </w:p>
+        </w:tc>
+        <w:tc>
+          <w:tcPr>
+            <w:tcW w:w="654" w:type="dxa"/>
+            <w:shd w:val="clear" w:color="auto" w:fill="FDD3FB"/>
+          </w:tcPr>
+          <w:p>
+            <w:pPr>
+              <w:jc w:val="center"/>
+            </w:pPr>
+            <w:r>
+              <w:t>C</w:t>
+            </w:r>
+          </w:p>
+        </w:tc>
+        <w:tc>
+          <w:tcPr>
+            <w:tcW w:w="654" w:type="dxa"/>
+            <w:shd w:val="clear" w:color="auto" w:fill="FDD3FB"/>
+          </w:tcPr>
+          <w:p>
+            <w:pPr>
+              <w:jc w:val="center"/>
+            </w:pPr>
+            <w:r>
+              <w:t>C</w:t>
+            </w:r>
+          </w:p>
+        </w:tc>
+        <w:tc>
+          <w:tcPr>
+            <w:tcW w:w="654" w:type="dxa"/>
+            <w:shd w:val="clear" w:color="auto" w:fill="FDD3FB"/>
+          </w:tcPr>
+          <w:p>
+            <w:pPr>
+              <w:jc w:val="center"/>
+            </w:pPr>
+            <w:r>
+              <w:t>C</w:t>
+            </w:r>
+          </w:p>
+        </w:tc>
+        <w:tc>
+          <w:tcPr>
+            <w:tcW w:w="654" w:type="dxa"/>
+            <w:shd w:val="clear" w:color="auto" w:fill="FDD3FB"/>
+          </w:tcPr>
+          <w:p>
+            <w:pPr>
+              <w:jc w:val="center"/>
+            </w:pPr>
+            <w:r>
+              <w:t>C</w:t>
+            </w:r>
+          </w:p>
+        </w:tc>
+        <w:tc>
+          <w:tcPr>
+            <w:tcW w:w="654" w:type="dxa"/>
+            <w:shd w:val="clear" w:color="auto" w:fill="FDD3FB"/>
+          </w:tcPr>
+          <w:p>
+            <w:pPr>
+              <w:jc w:val="center"/>
+            </w:pPr>
+            <w:r>
+              <w:t>C</w:t>
+            </w:r>
+          </w:p>
+        </w:tc>
+        <w:tc>
+          <w:tcPr>
+            <w:tcW w:w="654" w:type="dxa"/>
+            <w:shd w:val="clear" w:color="auto" w:fill="FDD3FB"/>
+          </w:tcPr>
+          <w:p>
+            <w:pPr>
+              <w:jc w:val="center"/>
+            </w:pPr>
+            <w:r>
+              <w:t>C</w:t>
+            </w:r>
+          </w:p>
+        </w:tc>
+      </w:tr>
+    </w:tbl>
+    <w:p>
+      <w:pPr>
+        <w:jc w:val="center"/>
+      </w:pPr>
+    </w:p>
+    <w:p>
+      <w:r>
+        <w:br w:type="page"/>
+      </w:r>
+    </w:p>
+    <w:p>
+      <w:pPr>
+        <w:pStyle w:val="Ttulo2"/>
+        <w:numPr>
+          <w:ilvl w:val="1"/>
+          <w:numId w:val="1"/>
+        </w:numPr>
+      </w:pPr>
+      <w:bookmarkStart w:id="9" w:name="_Toc103441243"/>
+      <w:r>
+        <w:lastRenderedPageBreak/>
+        <w:t>Compressão de imagem</w:t>
+      </w:r>
+      <w:bookmarkEnd w:id="9"/>
+    </w:p>
+    <w:p>
+      <w:pPr>
+        <w:rPr>
+          <w:rFonts w:asciiTheme="majorHAnsi" w:eastAsiaTheme="majorEastAsia" w:hAnsiTheme="majorHAnsi" w:cstheme="majorBidi"/>
+          <w:color w:val="70AD47" w:themeColor="accent6"/>
+          <w:sz w:val="26"/>
+          <w:szCs w:val="26"/>
+        </w:rPr>
+      </w:pPr>
+      <w:r>
+        <w:br w:type="page"/>
+      </w:r>
+    </w:p>
+    <w:p>
+      <w:pPr>
+        <w:pStyle w:val="Ttulo2"/>
+        <w:numPr>
+          <w:ilvl w:val="1"/>
+          <w:numId w:val="1"/>
+        </w:numPr>
+      </w:pPr>
+      <w:bookmarkStart w:id="10" w:name="_Toc103441244"/>
+      <w:r>
+        <w:lastRenderedPageBreak/>
+        <w:t>Descompressão de imagem</w:t>
+      </w:r>
+      <w:bookmarkEnd w:id="10"/>
+    </w:p>
+    <w:p>
+      <w:r>
+        <w:br w:type="page"/>
+      </w:r>
+    </w:p>
+    <w:p>
+      <w:pPr>
+        <w:pStyle w:val="Ttulo1"/>
+        <w:numPr>
+          <w:ilvl w:val="0"/>
+          <w:numId w:val="1"/>
+        </w:numPr>
+      </w:pPr>
+      <w:bookmarkStart w:id="11" w:name="_Toc103441245"/>
+      <w:r>
+        <w:lastRenderedPageBreak/>
+        <w:t>Comparação com outros métodos</w:t>
+      </w:r>
+      <w:bookmarkEnd w:id="11"/>
     </w:p>
     <w:p>
       <w:pPr>
@@ -1909,56 +4178,34 @@
           <w:numId w:val="1"/>
         </w:numPr>
       </w:pPr>
-      <w:bookmarkStart w:id="7" w:name="_Toc101974684"/>
-      <w:r>
-        <w:lastRenderedPageBreak/>
-        <w:t>Comparação com outros métodos</w:t>
-      </w:r>
-      <w:bookmarkEnd w:id="7"/>
-    </w:p>
-    <w:p>
-      <w:pPr>
-        <w:rPr>
-          <w:rFonts w:asciiTheme="majorHAnsi" w:eastAsiaTheme="majorEastAsia" w:hAnsiTheme="majorHAnsi" w:cstheme="majorBidi"/>
-          <w:color w:val="70AD47" w:themeColor="accent6"/>
-          <w:sz w:val="32"/>
-          <w:szCs w:val="32"/>
-        </w:rPr>
-      </w:pPr>
-      <w:r>
-        <w:br w:type="page"/>
-      </w:r>
-    </w:p>
-    <w:p>
-      <w:pPr>
-        <w:pStyle w:val="Ttulo1"/>
-        <w:numPr>
-          <w:ilvl w:val="0"/>
-          <w:numId w:val="1"/>
-        </w:numPr>
-      </w:pPr>
-      <w:bookmarkStart w:id="8" w:name="_Toc101974685"/>
+      <w:bookmarkStart w:id="12" w:name="_Toc103441246"/>
       <w:r>
         <w:lastRenderedPageBreak/>
         <w:t>Conclusão</w:t>
       </w:r>
-      <w:bookmarkEnd w:id="8"/>
+      <w:bookmarkEnd w:id="12"/>
       <w:r>
         <w:br w:type="page"/>
       </w:r>
     </w:p>
-    <w:p/>
     <w:p>
       <w:pPr>
         <w:pStyle w:val="Ttulo1"/>
       </w:pPr>
-      <w:bookmarkStart w:id="9" w:name="_Toc101974686"/>
-      <w:r>
+      <w:bookmarkStart w:id="13" w:name="_Toc103441247"/>
+      <w:r>
+        <w:lastRenderedPageBreak/>
         <w:t>Bibliografia</w:t>
       </w:r>
-      <w:bookmarkEnd w:id="9"/>
-    </w:p>
-    <w:p/>
+      <w:bookmarkEnd w:id="13"/>
+    </w:p>
+    <w:p>
+      <w:pPr>
+        <w:rPr>
+          <w:u w:val="single"/>
+        </w:rPr>
+      </w:pPr>
+    </w:p>
     <w:p>
       <w:r>
         <w:t>(corrigir!)</w:t>
@@ -2267,6 +4514,119 @@
 <file path=word/numbering.xml><?xml version="1.0" encoding="utf-8"?>
 <w:numbering xmlns:wpc="http://schemas.microsoft.com/office/word/2010/wordprocessingCanvas" xmlns:cx="http://schemas.microsoft.com/office/drawing/2014/chartex" xmlns:cx1="http://schemas.microsoft.com/office/drawing/2015/9/8/chartex" xmlns:cx2="http://schemas.microsoft.com/office/drawing/2015/10/21/chartex" xmlns:cx3="http://schemas.microsoft.com/office/drawing/2016/5/9/chartex" xmlns:cx4="http://schemas.microsoft.com/office/drawing/2016/5/10/chartex" xmlns:cx5="http://schemas.microsoft.com/office/drawing/2016/5/11/chartex" xmlns:cx6="http://schemas.microsoft.com/office/drawing/2016/5/12/chartex" xmlns:cx7="http://schemas.microsoft.com/office/drawing/2016/5/13/chartex" xmlns:cx8="http://schemas.microsoft.com/office/drawing/2016/5/14/chartex" xmlns:mc="http://schemas.openxmlformats.org/markup-compatibility/2006" xmlns:aink="http://schemas.microsoft.com/office/drawing/2016/ink" xmlns:am3d="http://schemas.microsoft.com/office/drawing/2017/model3d" xmlns:o="urn:schemas-microsoft-com:office:office" xmlns:oel="http://schemas.microsoft.com/office/2019/extlst" xmlns:r="http://schemas.openxmlformats.org/officeDocument/2006/relationships" xmlns:m="http://schemas.openxmlformats.org/officeDocument/2006/math" xmlns:v="urn:schemas-microsoft-com:vml" xmlns:wp14="http://schemas.microsoft.com/office/word/2010/wordprocessingDrawing" xmlns:wp="http://schemas.openxmlformats.org/drawingml/2006/wordprocessingDrawing" xmlns:w10="urn:schemas-microsoft-com:office:word" xmlns:w="http://schemas.openxmlformats.org/wordprocessingml/2006/main" xmlns:w14="http://schemas.microsoft.com/office/word/2010/wordml" xmlns:w15="http://schemas.microsoft.com/office/word/2012/wordml" xmlns:w16cex="http://schemas.microsoft.com/office/word/2018/wordml/cex" xmlns:w16cid="http://schemas.microsoft.com/office/word/2016/wordml/cid" xmlns:w16="http://schemas.microsoft.com/office/word/2018/wordml" xmlns:w16sdtdh="http://schemas.microsoft.com/office/word/2020/wordml/sdtdatahash" xmlns:w16se="http://schemas.microsoft.com/office/word/2015/wordml/symex" xmlns:wpg="http://schemas.microsoft.com/office/word/2010/wordprocessingGroup" xmlns:wpi="http://schemas.microsoft.com/office/word/2010/wordprocessingInk" xmlns:wne="http://schemas.microsoft.com/office/word/2006/wordml" xmlns:wps="http://schemas.microsoft.com/office/word/2010/wordprocessingShape" mc:Ignorable="w14 w15 w16se w16cid w16 w16cex w16sdtdh wp14">
   <w:abstractNum w:abstractNumId="0" w15:restartNumberingAfterBreak="0">
+    <w:nsid w:val="0CDC12B0"/>
+    <w:multiLevelType w:val="hybridMultilevel"/>
+    <w:tmpl w:val="649C0C78"/>
+    <w:lvl w:ilvl="0" w:tplc="08160001">
+      <w:start w:val="1"/>
+      <w:numFmt w:val="bullet"/>
+      <w:lvlText w:val=""/>
+      <w:lvlJc w:val="left"/>
+      <w:pPr>
+        <w:ind w:left="720" w:hanging="360"/>
+      </w:pPr>
+      <w:rPr>
+        <w:rFonts w:ascii="Symbol" w:hAnsi="Symbol" w:hint="default"/>
+      </w:rPr>
+    </w:lvl>
+    <w:lvl w:ilvl="1" w:tplc="08160003" w:tentative="1">
+      <w:start w:val="1"/>
+      <w:numFmt w:val="bullet"/>
+      <w:lvlText w:val="o"/>
+      <w:lvlJc w:val="left"/>
+      <w:pPr>
+        <w:ind w:left="1440" w:hanging="360"/>
+      </w:pPr>
+      <w:rPr>
+        <w:rFonts w:ascii="Courier New" w:hAnsi="Courier New" w:cs="Courier New" w:hint="default"/>
+      </w:rPr>
+    </w:lvl>
+    <w:lvl w:ilvl="2" w:tplc="08160005" w:tentative="1">
+      <w:start w:val="1"/>
+      <w:numFmt w:val="bullet"/>
+      <w:lvlText w:val=""/>
+      <w:lvlJc w:val="left"/>
+      <w:pPr>
+        <w:ind w:left="2160" w:hanging="360"/>
+      </w:pPr>
+      <w:rPr>
+        <w:rFonts w:ascii="Wingdings" w:hAnsi="Wingdings" w:hint="default"/>
+      </w:rPr>
+    </w:lvl>
+    <w:lvl w:ilvl="3" w:tplc="08160001" w:tentative="1">
+      <w:start w:val="1"/>
+      <w:numFmt w:val="bullet"/>
+      <w:lvlText w:val=""/>
+      <w:lvlJc w:val="left"/>
+      <w:pPr>
+        <w:ind w:left="2880" w:hanging="360"/>
+      </w:pPr>
+      <w:rPr>
+        <w:rFonts w:ascii="Symbol" w:hAnsi="Symbol" w:hint="default"/>
+      </w:rPr>
+    </w:lvl>
+    <w:lvl w:ilvl="4" w:tplc="08160003" w:tentative="1">
+      <w:start w:val="1"/>
+      <w:numFmt w:val="bullet"/>
+      <w:lvlText w:val="o"/>
+      <w:lvlJc w:val="left"/>
+      <w:pPr>
+        <w:ind w:left="3600" w:hanging="360"/>
+      </w:pPr>
+      <w:rPr>
+        <w:rFonts w:ascii="Courier New" w:hAnsi="Courier New" w:cs="Courier New" w:hint="default"/>
+      </w:rPr>
+    </w:lvl>
+    <w:lvl w:ilvl="5" w:tplc="08160005" w:tentative="1">
+      <w:start w:val="1"/>
+      <w:numFmt w:val="bullet"/>
+      <w:lvlText w:val=""/>
+      <w:lvlJc w:val="left"/>
+      <w:pPr>
+        <w:ind w:left="4320" w:hanging="360"/>
+      </w:pPr>
+      <w:rPr>
+        <w:rFonts w:ascii="Wingdings" w:hAnsi="Wingdings" w:hint="default"/>
+      </w:rPr>
+    </w:lvl>
+    <w:lvl w:ilvl="6" w:tplc="08160001" w:tentative="1">
+      <w:start w:val="1"/>
+      <w:numFmt w:val="bullet"/>
+      <w:lvlText w:val=""/>
+      <w:lvlJc w:val="left"/>
+      <w:pPr>
+        <w:ind w:left="5040" w:hanging="360"/>
+      </w:pPr>
+      <w:rPr>
+        <w:rFonts w:ascii="Symbol" w:hAnsi="Symbol" w:hint="default"/>
+      </w:rPr>
+    </w:lvl>
+    <w:lvl w:ilvl="7" w:tplc="08160003" w:tentative="1">
+      <w:start w:val="1"/>
+      <w:numFmt w:val="bullet"/>
+      <w:lvlText w:val="o"/>
+      <w:lvlJc w:val="left"/>
+      <w:pPr>
+        <w:ind w:left="5760" w:hanging="360"/>
+      </w:pPr>
+      <w:rPr>
+        <w:rFonts w:ascii="Courier New" w:hAnsi="Courier New" w:cs="Courier New" w:hint="default"/>
+      </w:rPr>
+    </w:lvl>
+    <w:lvl w:ilvl="8" w:tplc="08160005" w:tentative="1">
+      <w:start w:val="1"/>
+      <w:numFmt w:val="bullet"/>
+      <w:lvlText w:val=""/>
+      <w:lvlJc w:val="left"/>
+      <w:pPr>
+        <w:ind w:left="6480" w:hanging="360"/>
+      </w:pPr>
+      <w:rPr>
+        <w:rFonts w:ascii="Wingdings" w:hAnsi="Wingdings" w:hint="default"/>
+      </w:rPr>
+    </w:lvl>
+  </w:abstractNum>
+  <w:abstractNum w:abstractNumId="1" w15:restartNumberingAfterBreak="0">
     <w:nsid w:val="1B110E05"/>
     <w:multiLevelType w:val="multilevel"/>
     <w:tmpl w:val="209EBD5C"/>
@@ -2387,8 +4747,715 @@
       </w:rPr>
     </w:lvl>
   </w:abstractNum>
+  <w:abstractNum w:abstractNumId="2" w15:restartNumberingAfterBreak="0">
+    <w:nsid w:val="3E561E67"/>
+    <w:multiLevelType w:val="hybridMultilevel"/>
+    <w:tmpl w:val="3D18305C"/>
+    <w:lvl w:ilvl="0" w:tplc="08160001">
+      <w:start w:val="1"/>
+      <w:numFmt w:val="bullet"/>
+      <w:lvlText w:val=""/>
+      <w:lvlJc w:val="left"/>
+      <w:pPr>
+        <w:ind w:left="720" w:hanging="360"/>
+      </w:pPr>
+      <w:rPr>
+        <w:rFonts w:ascii="Symbol" w:hAnsi="Symbol" w:hint="default"/>
+      </w:rPr>
+    </w:lvl>
+    <w:lvl w:ilvl="1" w:tplc="08160003" w:tentative="1">
+      <w:start w:val="1"/>
+      <w:numFmt w:val="bullet"/>
+      <w:lvlText w:val="o"/>
+      <w:lvlJc w:val="left"/>
+      <w:pPr>
+        <w:ind w:left="1440" w:hanging="360"/>
+      </w:pPr>
+      <w:rPr>
+        <w:rFonts w:ascii="Courier New" w:hAnsi="Courier New" w:cs="Courier New" w:hint="default"/>
+      </w:rPr>
+    </w:lvl>
+    <w:lvl w:ilvl="2" w:tplc="08160005" w:tentative="1">
+      <w:start w:val="1"/>
+      <w:numFmt w:val="bullet"/>
+      <w:lvlText w:val=""/>
+      <w:lvlJc w:val="left"/>
+      <w:pPr>
+        <w:ind w:left="2160" w:hanging="360"/>
+      </w:pPr>
+      <w:rPr>
+        <w:rFonts w:ascii="Wingdings" w:hAnsi="Wingdings" w:hint="default"/>
+      </w:rPr>
+    </w:lvl>
+    <w:lvl w:ilvl="3" w:tplc="08160001" w:tentative="1">
+      <w:start w:val="1"/>
+      <w:numFmt w:val="bullet"/>
+      <w:lvlText w:val=""/>
+      <w:lvlJc w:val="left"/>
+      <w:pPr>
+        <w:ind w:left="2880" w:hanging="360"/>
+      </w:pPr>
+      <w:rPr>
+        <w:rFonts w:ascii="Symbol" w:hAnsi="Symbol" w:hint="default"/>
+      </w:rPr>
+    </w:lvl>
+    <w:lvl w:ilvl="4" w:tplc="08160003" w:tentative="1">
+      <w:start w:val="1"/>
+      <w:numFmt w:val="bullet"/>
+      <w:lvlText w:val="o"/>
+      <w:lvlJc w:val="left"/>
+      <w:pPr>
+        <w:ind w:left="3600" w:hanging="360"/>
+      </w:pPr>
+      <w:rPr>
+        <w:rFonts w:ascii="Courier New" w:hAnsi="Courier New" w:cs="Courier New" w:hint="default"/>
+      </w:rPr>
+    </w:lvl>
+    <w:lvl w:ilvl="5" w:tplc="08160005" w:tentative="1">
+      <w:start w:val="1"/>
+      <w:numFmt w:val="bullet"/>
+      <w:lvlText w:val=""/>
+      <w:lvlJc w:val="left"/>
+      <w:pPr>
+        <w:ind w:left="4320" w:hanging="360"/>
+      </w:pPr>
+      <w:rPr>
+        <w:rFonts w:ascii="Wingdings" w:hAnsi="Wingdings" w:hint="default"/>
+      </w:rPr>
+    </w:lvl>
+    <w:lvl w:ilvl="6" w:tplc="08160001" w:tentative="1">
+      <w:start w:val="1"/>
+      <w:numFmt w:val="bullet"/>
+      <w:lvlText w:val=""/>
+      <w:lvlJc w:val="left"/>
+      <w:pPr>
+        <w:ind w:left="5040" w:hanging="360"/>
+      </w:pPr>
+      <w:rPr>
+        <w:rFonts w:ascii="Symbol" w:hAnsi="Symbol" w:hint="default"/>
+      </w:rPr>
+    </w:lvl>
+    <w:lvl w:ilvl="7" w:tplc="08160003" w:tentative="1">
+      <w:start w:val="1"/>
+      <w:numFmt w:val="bullet"/>
+      <w:lvlText w:val="o"/>
+      <w:lvlJc w:val="left"/>
+      <w:pPr>
+        <w:ind w:left="5760" w:hanging="360"/>
+      </w:pPr>
+      <w:rPr>
+        <w:rFonts w:ascii="Courier New" w:hAnsi="Courier New" w:cs="Courier New" w:hint="default"/>
+      </w:rPr>
+    </w:lvl>
+    <w:lvl w:ilvl="8" w:tplc="08160005" w:tentative="1">
+      <w:start w:val="1"/>
+      <w:numFmt w:val="bullet"/>
+      <w:lvlText w:val=""/>
+      <w:lvlJc w:val="left"/>
+      <w:pPr>
+        <w:ind w:left="6480" w:hanging="360"/>
+      </w:pPr>
+      <w:rPr>
+        <w:rFonts w:ascii="Wingdings" w:hAnsi="Wingdings" w:hint="default"/>
+      </w:rPr>
+    </w:lvl>
+  </w:abstractNum>
+  <w:abstractNum w:abstractNumId="3" w15:restartNumberingAfterBreak="0">
+    <w:nsid w:val="4501761D"/>
+    <w:multiLevelType w:val="multilevel"/>
+    <w:tmpl w:val="209EBD5C"/>
+    <w:lvl w:ilvl="0">
+      <w:start w:val="1"/>
+      <w:numFmt w:val="decimal"/>
+      <w:lvlText w:val="%1."/>
+      <w:lvlJc w:val="left"/>
+      <w:pPr>
+        <w:ind w:left="720" w:hanging="360"/>
+      </w:pPr>
+      <w:rPr>
+        <w:rFonts w:hint="default"/>
+      </w:rPr>
+    </w:lvl>
+    <w:lvl w:ilvl="1">
+      <w:start w:val="1"/>
+      <w:numFmt w:val="decimal"/>
+      <w:isLgl/>
+      <w:lvlText w:val="%1.%2."/>
+      <w:lvlJc w:val="left"/>
+      <w:pPr>
+        <w:ind w:left="1080" w:hanging="720"/>
+      </w:pPr>
+      <w:rPr>
+        <w:rFonts w:hint="default"/>
+      </w:rPr>
+    </w:lvl>
+    <w:lvl w:ilvl="2">
+      <w:start w:val="1"/>
+      <w:numFmt w:val="decimal"/>
+      <w:isLgl/>
+      <w:lvlText w:val="%1.%2.%3."/>
+      <w:lvlJc w:val="left"/>
+      <w:pPr>
+        <w:ind w:left="1080" w:hanging="720"/>
+      </w:pPr>
+      <w:rPr>
+        <w:rFonts w:hint="default"/>
+      </w:rPr>
+    </w:lvl>
+    <w:lvl w:ilvl="3">
+      <w:start w:val="1"/>
+      <w:numFmt w:val="decimal"/>
+      <w:isLgl/>
+      <w:lvlText w:val="%1.%2.%3.%4."/>
+      <w:lvlJc w:val="left"/>
+      <w:pPr>
+        <w:ind w:left="1440" w:hanging="1080"/>
+      </w:pPr>
+      <w:rPr>
+        <w:rFonts w:hint="default"/>
+      </w:rPr>
+    </w:lvl>
+    <w:lvl w:ilvl="4">
+      <w:start w:val="1"/>
+      <w:numFmt w:val="decimal"/>
+      <w:isLgl/>
+      <w:lvlText w:val="%1.%2.%3.%4.%5."/>
+      <w:lvlJc w:val="left"/>
+      <w:pPr>
+        <w:ind w:left="1440" w:hanging="1080"/>
+      </w:pPr>
+      <w:rPr>
+        <w:rFonts w:hint="default"/>
+      </w:rPr>
+    </w:lvl>
+    <w:lvl w:ilvl="5">
+      <w:start w:val="1"/>
+      <w:numFmt w:val="decimal"/>
+      <w:isLgl/>
+      <w:lvlText w:val="%1.%2.%3.%4.%5.%6."/>
+      <w:lvlJc w:val="left"/>
+      <w:pPr>
+        <w:ind w:left="1800" w:hanging="1440"/>
+      </w:pPr>
+      <w:rPr>
+        <w:rFonts w:hint="default"/>
+      </w:rPr>
+    </w:lvl>
+    <w:lvl w:ilvl="6">
+      <w:start w:val="1"/>
+      <w:numFmt w:val="decimal"/>
+      <w:isLgl/>
+      <w:lvlText w:val="%1.%2.%3.%4.%5.%6.%7."/>
+      <w:lvlJc w:val="left"/>
+      <w:pPr>
+        <w:ind w:left="1800" w:hanging="1440"/>
+      </w:pPr>
+      <w:rPr>
+        <w:rFonts w:hint="default"/>
+      </w:rPr>
+    </w:lvl>
+    <w:lvl w:ilvl="7">
+      <w:start w:val="1"/>
+      <w:numFmt w:val="decimal"/>
+      <w:isLgl/>
+      <w:lvlText w:val="%1.%2.%3.%4.%5.%6.%7.%8."/>
+      <w:lvlJc w:val="left"/>
+      <w:pPr>
+        <w:ind w:left="2160" w:hanging="1800"/>
+      </w:pPr>
+      <w:rPr>
+        <w:rFonts w:hint="default"/>
+      </w:rPr>
+    </w:lvl>
+    <w:lvl w:ilvl="8">
+      <w:start w:val="1"/>
+      <w:numFmt w:val="decimal"/>
+      <w:isLgl/>
+      <w:lvlText w:val="%1.%2.%3.%4.%5.%6.%7.%8.%9."/>
+      <w:lvlJc w:val="left"/>
+      <w:pPr>
+        <w:ind w:left="2160" w:hanging="1800"/>
+      </w:pPr>
+      <w:rPr>
+        <w:rFonts w:hint="default"/>
+      </w:rPr>
+    </w:lvl>
+  </w:abstractNum>
+  <w:abstractNum w:abstractNumId="4" w15:restartNumberingAfterBreak="0">
+    <w:nsid w:val="4F041754"/>
+    <w:multiLevelType w:val="hybridMultilevel"/>
+    <w:tmpl w:val="41EC752C"/>
+    <w:lvl w:ilvl="0" w:tplc="08160001">
+      <w:start w:val="1"/>
+      <w:numFmt w:val="bullet"/>
+      <w:lvlText w:val=""/>
+      <w:lvlJc w:val="left"/>
+      <w:pPr>
+        <w:ind w:left="720" w:hanging="360"/>
+      </w:pPr>
+      <w:rPr>
+        <w:rFonts w:ascii="Symbol" w:hAnsi="Symbol" w:hint="default"/>
+      </w:rPr>
+    </w:lvl>
+    <w:lvl w:ilvl="1" w:tplc="08160003" w:tentative="1">
+      <w:start w:val="1"/>
+      <w:numFmt w:val="bullet"/>
+      <w:lvlText w:val="o"/>
+      <w:lvlJc w:val="left"/>
+      <w:pPr>
+        <w:ind w:left="1440" w:hanging="360"/>
+      </w:pPr>
+      <w:rPr>
+        <w:rFonts w:ascii="Courier New" w:hAnsi="Courier New" w:cs="Courier New" w:hint="default"/>
+      </w:rPr>
+    </w:lvl>
+    <w:lvl w:ilvl="2" w:tplc="08160005" w:tentative="1">
+      <w:start w:val="1"/>
+      <w:numFmt w:val="bullet"/>
+      <w:lvlText w:val=""/>
+      <w:lvlJc w:val="left"/>
+      <w:pPr>
+        <w:ind w:left="2160" w:hanging="360"/>
+      </w:pPr>
+      <w:rPr>
+        <w:rFonts w:ascii="Wingdings" w:hAnsi="Wingdings" w:hint="default"/>
+      </w:rPr>
+    </w:lvl>
+    <w:lvl w:ilvl="3" w:tplc="08160001" w:tentative="1">
+      <w:start w:val="1"/>
+      <w:numFmt w:val="bullet"/>
+      <w:lvlText w:val=""/>
+      <w:lvlJc w:val="left"/>
+      <w:pPr>
+        <w:ind w:left="2880" w:hanging="360"/>
+      </w:pPr>
+      <w:rPr>
+        <w:rFonts w:ascii="Symbol" w:hAnsi="Symbol" w:hint="default"/>
+      </w:rPr>
+    </w:lvl>
+    <w:lvl w:ilvl="4" w:tplc="08160003" w:tentative="1">
+      <w:start w:val="1"/>
+      <w:numFmt w:val="bullet"/>
+      <w:lvlText w:val="o"/>
+      <w:lvlJc w:val="left"/>
+      <w:pPr>
+        <w:ind w:left="3600" w:hanging="360"/>
+      </w:pPr>
+      <w:rPr>
+        <w:rFonts w:ascii="Courier New" w:hAnsi="Courier New" w:cs="Courier New" w:hint="default"/>
+      </w:rPr>
+    </w:lvl>
+    <w:lvl w:ilvl="5" w:tplc="08160005" w:tentative="1">
+      <w:start w:val="1"/>
+      <w:numFmt w:val="bullet"/>
+      <w:lvlText w:val=""/>
+      <w:lvlJc w:val="left"/>
+      <w:pPr>
+        <w:ind w:left="4320" w:hanging="360"/>
+      </w:pPr>
+      <w:rPr>
+        <w:rFonts w:ascii="Wingdings" w:hAnsi="Wingdings" w:hint="default"/>
+      </w:rPr>
+    </w:lvl>
+    <w:lvl w:ilvl="6" w:tplc="08160001" w:tentative="1">
+      <w:start w:val="1"/>
+      <w:numFmt w:val="bullet"/>
+      <w:lvlText w:val=""/>
+      <w:lvlJc w:val="left"/>
+      <w:pPr>
+        <w:ind w:left="5040" w:hanging="360"/>
+      </w:pPr>
+      <w:rPr>
+        <w:rFonts w:ascii="Symbol" w:hAnsi="Symbol" w:hint="default"/>
+      </w:rPr>
+    </w:lvl>
+    <w:lvl w:ilvl="7" w:tplc="08160003" w:tentative="1">
+      <w:start w:val="1"/>
+      <w:numFmt w:val="bullet"/>
+      <w:lvlText w:val="o"/>
+      <w:lvlJc w:val="left"/>
+      <w:pPr>
+        <w:ind w:left="5760" w:hanging="360"/>
+      </w:pPr>
+      <w:rPr>
+        <w:rFonts w:ascii="Courier New" w:hAnsi="Courier New" w:cs="Courier New" w:hint="default"/>
+      </w:rPr>
+    </w:lvl>
+    <w:lvl w:ilvl="8" w:tplc="08160005" w:tentative="1">
+      <w:start w:val="1"/>
+      <w:numFmt w:val="bullet"/>
+      <w:lvlText w:val=""/>
+      <w:lvlJc w:val="left"/>
+      <w:pPr>
+        <w:ind w:left="6480" w:hanging="360"/>
+      </w:pPr>
+      <w:rPr>
+        <w:rFonts w:ascii="Wingdings" w:hAnsi="Wingdings" w:hint="default"/>
+      </w:rPr>
+    </w:lvl>
+  </w:abstractNum>
+  <w:abstractNum w:abstractNumId="5" w15:restartNumberingAfterBreak="0">
+    <w:nsid w:val="5BC13F4D"/>
+    <w:multiLevelType w:val="hybridMultilevel"/>
+    <w:tmpl w:val="7F9E3814"/>
+    <w:lvl w:ilvl="0" w:tplc="08160001">
+      <w:start w:val="1"/>
+      <w:numFmt w:val="bullet"/>
+      <w:lvlText w:val=""/>
+      <w:lvlJc w:val="left"/>
+      <w:pPr>
+        <w:ind w:left="1428" w:hanging="360"/>
+      </w:pPr>
+      <w:rPr>
+        <w:rFonts w:ascii="Symbol" w:hAnsi="Symbol" w:hint="default"/>
+      </w:rPr>
+    </w:lvl>
+    <w:lvl w:ilvl="1" w:tplc="08160003" w:tentative="1">
+      <w:start w:val="1"/>
+      <w:numFmt w:val="bullet"/>
+      <w:lvlText w:val="o"/>
+      <w:lvlJc w:val="left"/>
+      <w:pPr>
+        <w:ind w:left="2148" w:hanging="360"/>
+      </w:pPr>
+      <w:rPr>
+        <w:rFonts w:ascii="Courier New" w:hAnsi="Courier New" w:cs="Courier New" w:hint="default"/>
+      </w:rPr>
+    </w:lvl>
+    <w:lvl w:ilvl="2" w:tplc="08160005" w:tentative="1">
+      <w:start w:val="1"/>
+      <w:numFmt w:val="bullet"/>
+      <w:lvlText w:val=""/>
+      <w:lvlJc w:val="left"/>
+      <w:pPr>
+        <w:ind w:left="2868" w:hanging="360"/>
+      </w:pPr>
+      <w:rPr>
+        <w:rFonts w:ascii="Wingdings" w:hAnsi="Wingdings" w:hint="default"/>
+      </w:rPr>
+    </w:lvl>
+    <w:lvl w:ilvl="3" w:tplc="08160001" w:tentative="1">
+      <w:start w:val="1"/>
+      <w:numFmt w:val="bullet"/>
+      <w:lvlText w:val=""/>
+      <w:lvlJc w:val="left"/>
+      <w:pPr>
+        <w:ind w:left="3588" w:hanging="360"/>
+      </w:pPr>
+      <w:rPr>
+        <w:rFonts w:ascii="Symbol" w:hAnsi="Symbol" w:hint="default"/>
+      </w:rPr>
+    </w:lvl>
+    <w:lvl w:ilvl="4" w:tplc="08160003" w:tentative="1">
+      <w:start w:val="1"/>
+      <w:numFmt w:val="bullet"/>
+      <w:lvlText w:val="o"/>
+      <w:lvlJc w:val="left"/>
+      <w:pPr>
+        <w:ind w:left="4308" w:hanging="360"/>
+      </w:pPr>
+      <w:rPr>
+        <w:rFonts w:ascii="Courier New" w:hAnsi="Courier New" w:cs="Courier New" w:hint="default"/>
+      </w:rPr>
+    </w:lvl>
+    <w:lvl w:ilvl="5" w:tplc="08160005" w:tentative="1">
+      <w:start w:val="1"/>
+      <w:numFmt w:val="bullet"/>
+      <w:lvlText w:val=""/>
+      <w:lvlJc w:val="left"/>
+      <w:pPr>
+        <w:ind w:left="5028" w:hanging="360"/>
+      </w:pPr>
+      <w:rPr>
+        <w:rFonts w:ascii="Wingdings" w:hAnsi="Wingdings" w:hint="default"/>
+      </w:rPr>
+    </w:lvl>
+    <w:lvl w:ilvl="6" w:tplc="08160001" w:tentative="1">
+      <w:start w:val="1"/>
+      <w:numFmt w:val="bullet"/>
+      <w:lvlText w:val=""/>
+      <w:lvlJc w:val="left"/>
+      <w:pPr>
+        <w:ind w:left="5748" w:hanging="360"/>
+      </w:pPr>
+      <w:rPr>
+        <w:rFonts w:ascii="Symbol" w:hAnsi="Symbol" w:hint="default"/>
+      </w:rPr>
+    </w:lvl>
+    <w:lvl w:ilvl="7" w:tplc="08160003" w:tentative="1">
+      <w:start w:val="1"/>
+      <w:numFmt w:val="bullet"/>
+      <w:lvlText w:val="o"/>
+      <w:lvlJc w:val="left"/>
+      <w:pPr>
+        <w:ind w:left="6468" w:hanging="360"/>
+      </w:pPr>
+      <w:rPr>
+        <w:rFonts w:ascii="Courier New" w:hAnsi="Courier New" w:cs="Courier New" w:hint="default"/>
+      </w:rPr>
+    </w:lvl>
+    <w:lvl w:ilvl="8" w:tplc="08160005" w:tentative="1">
+      <w:start w:val="1"/>
+      <w:numFmt w:val="bullet"/>
+      <w:lvlText w:val=""/>
+      <w:lvlJc w:val="left"/>
+      <w:pPr>
+        <w:ind w:left="7188" w:hanging="360"/>
+      </w:pPr>
+      <w:rPr>
+        <w:rFonts w:ascii="Wingdings" w:hAnsi="Wingdings" w:hint="default"/>
+      </w:rPr>
+    </w:lvl>
+  </w:abstractNum>
+  <w:abstractNum w:abstractNumId="6" w15:restartNumberingAfterBreak="0">
+    <w:nsid w:val="64DF0B55"/>
+    <w:multiLevelType w:val="hybridMultilevel"/>
+    <w:tmpl w:val="C77C70DC"/>
+    <w:lvl w:ilvl="0" w:tplc="08160001">
+      <w:start w:val="1"/>
+      <w:numFmt w:val="bullet"/>
+      <w:lvlText w:val=""/>
+      <w:lvlJc w:val="left"/>
+      <w:pPr>
+        <w:ind w:left="1440" w:hanging="360"/>
+      </w:pPr>
+      <w:rPr>
+        <w:rFonts w:ascii="Symbol" w:hAnsi="Symbol" w:hint="default"/>
+      </w:rPr>
+    </w:lvl>
+    <w:lvl w:ilvl="1" w:tplc="08160003" w:tentative="1">
+      <w:start w:val="1"/>
+      <w:numFmt w:val="bullet"/>
+      <w:lvlText w:val="o"/>
+      <w:lvlJc w:val="left"/>
+      <w:pPr>
+        <w:ind w:left="2160" w:hanging="360"/>
+      </w:pPr>
+      <w:rPr>
+        <w:rFonts w:ascii="Courier New" w:hAnsi="Courier New" w:cs="Courier New" w:hint="default"/>
+      </w:rPr>
+    </w:lvl>
+    <w:lvl w:ilvl="2" w:tplc="08160005" w:tentative="1">
+      <w:start w:val="1"/>
+      <w:numFmt w:val="bullet"/>
+      <w:lvlText w:val=""/>
+      <w:lvlJc w:val="left"/>
+      <w:pPr>
+        <w:ind w:left="2880" w:hanging="360"/>
+      </w:pPr>
+      <w:rPr>
+        <w:rFonts w:ascii="Wingdings" w:hAnsi="Wingdings" w:hint="default"/>
+      </w:rPr>
+    </w:lvl>
+    <w:lvl w:ilvl="3" w:tplc="08160001" w:tentative="1">
+      <w:start w:val="1"/>
+      <w:numFmt w:val="bullet"/>
+      <w:lvlText w:val=""/>
+      <w:lvlJc w:val="left"/>
+      <w:pPr>
+        <w:ind w:left="3600" w:hanging="360"/>
+      </w:pPr>
+      <w:rPr>
+        <w:rFonts w:ascii="Symbol" w:hAnsi="Symbol" w:hint="default"/>
+      </w:rPr>
+    </w:lvl>
+    <w:lvl w:ilvl="4" w:tplc="08160003" w:tentative="1">
+      <w:start w:val="1"/>
+      <w:numFmt w:val="bullet"/>
+      <w:lvlText w:val="o"/>
+      <w:lvlJc w:val="left"/>
+      <w:pPr>
+        <w:ind w:left="4320" w:hanging="360"/>
+      </w:pPr>
+      <w:rPr>
+        <w:rFonts w:ascii="Courier New" w:hAnsi="Courier New" w:cs="Courier New" w:hint="default"/>
+      </w:rPr>
+    </w:lvl>
+    <w:lvl w:ilvl="5" w:tplc="08160005" w:tentative="1">
+      <w:start w:val="1"/>
+      <w:numFmt w:val="bullet"/>
+      <w:lvlText w:val=""/>
+      <w:lvlJc w:val="left"/>
+      <w:pPr>
+        <w:ind w:left="5040" w:hanging="360"/>
+      </w:pPr>
+      <w:rPr>
+        <w:rFonts w:ascii="Wingdings" w:hAnsi="Wingdings" w:hint="default"/>
+      </w:rPr>
+    </w:lvl>
+    <w:lvl w:ilvl="6" w:tplc="08160001" w:tentative="1">
+      <w:start w:val="1"/>
+      <w:numFmt w:val="bullet"/>
+      <w:lvlText w:val=""/>
+      <w:lvlJc w:val="left"/>
+      <w:pPr>
+        <w:ind w:left="5760" w:hanging="360"/>
+      </w:pPr>
+      <w:rPr>
+        <w:rFonts w:ascii="Symbol" w:hAnsi="Symbol" w:hint="default"/>
+      </w:rPr>
+    </w:lvl>
+    <w:lvl w:ilvl="7" w:tplc="08160003" w:tentative="1">
+      <w:start w:val="1"/>
+      <w:numFmt w:val="bullet"/>
+      <w:lvlText w:val="o"/>
+      <w:lvlJc w:val="left"/>
+      <w:pPr>
+        <w:ind w:left="6480" w:hanging="360"/>
+      </w:pPr>
+      <w:rPr>
+        <w:rFonts w:ascii="Courier New" w:hAnsi="Courier New" w:cs="Courier New" w:hint="default"/>
+      </w:rPr>
+    </w:lvl>
+    <w:lvl w:ilvl="8" w:tplc="08160005" w:tentative="1">
+      <w:start w:val="1"/>
+      <w:numFmt w:val="bullet"/>
+      <w:lvlText w:val=""/>
+      <w:lvlJc w:val="left"/>
+      <w:pPr>
+        <w:ind w:left="7200" w:hanging="360"/>
+      </w:pPr>
+      <w:rPr>
+        <w:rFonts w:ascii="Wingdings" w:hAnsi="Wingdings" w:hint="default"/>
+      </w:rPr>
+    </w:lvl>
+  </w:abstractNum>
+  <w:abstractNum w:abstractNumId="7" w15:restartNumberingAfterBreak="0">
+    <w:nsid w:val="73C77610"/>
+    <w:multiLevelType w:val="hybridMultilevel"/>
+    <w:tmpl w:val="159C40B0"/>
+    <w:lvl w:ilvl="0" w:tplc="08160001">
+      <w:start w:val="1"/>
+      <w:numFmt w:val="bullet"/>
+      <w:lvlText w:val=""/>
+      <w:lvlJc w:val="left"/>
+      <w:pPr>
+        <w:ind w:left="720" w:hanging="360"/>
+      </w:pPr>
+      <w:rPr>
+        <w:rFonts w:ascii="Symbol" w:hAnsi="Symbol" w:hint="default"/>
+      </w:rPr>
+    </w:lvl>
+    <w:lvl w:ilvl="1" w:tplc="08160003" w:tentative="1">
+      <w:start w:val="1"/>
+      <w:numFmt w:val="bullet"/>
+      <w:lvlText w:val="o"/>
+      <w:lvlJc w:val="left"/>
+      <w:pPr>
+        <w:ind w:left="1440" w:hanging="360"/>
+      </w:pPr>
+      <w:rPr>
+        <w:rFonts w:ascii="Courier New" w:hAnsi="Courier New" w:cs="Courier New" w:hint="default"/>
+      </w:rPr>
+    </w:lvl>
+    <w:lvl w:ilvl="2" w:tplc="08160005" w:tentative="1">
+      <w:start w:val="1"/>
+      <w:numFmt w:val="bullet"/>
+      <w:lvlText w:val=""/>
+      <w:lvlJc w:val="left"/>
+      <w:pPr>
+        <w:ind w:left="2160" w:hanging="360"/>
+      </w:pPr>
+      <w:rPr>
+        <w:rFonts w:ascii="Wingdings" w:hAnsi="Wingdings" w:hint="default"/>
+      </w:rPr>
+    </w:lvl>
+    <w:lvl w:ilvl="3" w:tplc="08160001" w:tentative="1">
+      <w:start w:val="1"/>
+      <w:numFmt w:val="bullet"/>
+      <w:lvlText w:val=""/>
+      <w:lvlJc w:val="left"/>
+      <w:pPr>
+        <w:ind w:left="2880" w:hanging="360"/>
+      </w:pPr>
+      <w:rPr>
+        <w:rFonts w:ascii="Symbol" w:hAnsi="Symbol" w:hint="default"/>
+      </w:rPr>
+    </w:lvl>
+    <w:lvl w:ilvl="4" w:tplc="08160003" w:tentative="1">
+      <w:start w:val="1"/>
+      <w:numFmt w:val="bullet"/>
+      <w:lvlText w:val="o"/>
+      <w:lvlJc w:val="left"/>
+      <w:pPr>
+        <w:ind w:left="3600" w:hanging="360"/>
+      </w:pPr>
+      <w:rPr>
+        <w:rFonts w:ascii="Courier New" w:hAnsi="Courier New" w:cs="Courier New" w:hint="default"/>
+      </w:rPr>
+    </w:lvl>
+    <w:lvl w:ilvl="5" w:tplc="08160005" w:tentative="1">
+      <w:start w:val="1"/>
+      <w:numFmt w:val="bullet"/>
+      <w:lvlText w:val=""/>
+      <w:lvlJc w:val="left"/>
+      <w:pPr>
+        <w:ind w:left="4320" w:hanging="360"/>
+      </w:pPr>
+      <w:rPr>
+        <w:rFonts w:ascii="Wingdings" w:hAnsi="Wingdings" w:hint="default"/>
+      </w:rPr>
+    </w:lvl>
+    <w:lvl w:ilvl="6" w:tplc="08160001" w:tentative="1">
+      <w:start w:val="1"/>
+      <w:numFmt w:val="bullet"/>
+      <w:lvlText w:val=""/>
+      <w:lvlJc w:val="left"/>
+      <w:pPr>
+        <w:ind w:left="5040" w:hanging="360"/>
+      </w:pPr>
+      <w:rPr>
+        <w:rFonts w:ascii="Symbol" w:hAnsi="Symbol" w:hint="default"/>
+      </w:rPr>
+    </w:lvl>
+    <w:lvl w:ilvl="7" w:tplc="08160003" w:tentative="1">
+      <w:start w:val="1"/>
+      <w:numFmt w:val="bullet"/>
+      <w:lvlText w:val="o"/>
+      <w:lvlJc w:val="left"/>
+      <w:pPr>
+        <w:ind w:left="5760" w:hanging="360"/>
+      </w:pPr>
+      <w:rPr>
+        <w:rFonts w:ascii="Courier New" w:hAnsi="Courier New" w:cs="Courier New" w:hint="default"/>
+      </w:rPr>
+    </w:lvl>
+    <w:lvl w:ilvl="8" w:tplc="08160005" w:tentative="1">
+      <w:start w:val="1"/>
+      <w:numFmt w:val="bullet"/>
+      <w:lvlText w:val=""/>
+      <w:lvlJc w:val="left"/>
+      <w:pPr>
+        <w:ind w:left="6480" w:hanging="360"/>
+      </w:pPr>
+      <w:rPr>
+        <w:rFonts w:ascii="Wingdings" w:hAnsi="Wingdings" w:hint="default"/>
+      </w:rPr>
+    </w:lvl>
+  </w:abstractNum>
   <w:num w:numId="1" w16cid:durableId="2123647955">
+    <w:abstractNumId w:val="1"/>
+  </w:num>
+  <w:num w:numId="2" w16cid:durableId="2035230352">
     <w:abstractNumId w:val="0"/>
+  </w:num>
+  <w:num w:numId="3" w16cid:durableId="1509294124">
+    <w:abstractNumId w:val="4"/>
+  </w:num>
+  <w:num w:numId="4" w16cid:durableId="1077702018">
+    <w:abstractNumId w:val="5"/>
+  </w:num>
+  <w:num w:numId="5" w16cid:durableId="829827967">
+    <w:abstractNumId w:val="7"/>
+  </w:num>
+  <w:num w:numId="6" w16cid:durableId="1612132313">
+    <w:abstractNumId w:val="6"/>
+  </w:num>
+  <w:num w:numId="7" w16cid:durableId="346717190">
+    <w:abstractNumId w:val="2"/>
+  </w:num>
+  <w:num w:numId="8" w16cid:durableId="8916943">
+    <w:abstractNumId w:val="3"/>
   </w:num>
 </w:numbering>
 </file>
@@ -3182,6 +6249,22 @@
       <w:contextualSpacing/>
     </w:pPr>
   </w:style>
+  <w:style w:type="table" w:styleId="TabelacomGrelha">
+    <w:name w:val="Table Grid"/>
+    <w:basedOn w:val="Tabelanormal"/>
+    <w:uiPriority w:val="39"/>
+    <w:rsid w:val="00DC0802"/>
+    <w:tblPr>
+      <w:tblBorders>
+        <w:top w:val="single" w:sz="4" w:space="0" w:color="auto"/>
+        <w:left w:val="single" w:sz="4" w:space="0" w:color="auto"/>
+        <w:bottom w:val="single" w:sz="4" w:space="0" w:color="auto"/>
+        <w:right w:val="single" w:sz="4" w:space="0" w:color="auto"/>
+        <w:insideH w:val="single" w:sz="4" w:space="0" w:color="auto"/>
+        <w:insideV w:val="single" w:sz="4" w:space="0" w:color="auto"/>
+      </w:tblBorders>
+    </w:tblPr>
+  </w:style>
 </w:styles>
 </file>
 

</xml_diff>

<commit_message>
Apresentação e artigo v2
</commit_message>
<xml_diff>
--- a/Artigo.docx
+++ b/Artigo.docx
@@ -693,7 +693,6 @@
             <w:tabs>
               <w:tab w:val="right" w:leader="dot" w:pos="8494"/>
             </w:tabs>
-            <w:jc w:val="both"/>
             <w:rPr>
               <w:rFonts w:eastAsiaTheme="minorEastAsia" w:cstheme="minorBidi"/>
               <w:b w:val="0"/>
@@ -723,7 +722,7 @@
             </w:rPr>
             <w:fldChar w:fldCharType="separate"/>
           </w:r>
-          <w:hyperlink w:anchor="_Toc103441234" w:history="1">
+          <w:hyperlink w:anchor="_Toc104902707" w:history="1">
             <w:r>
               <w:rPr>
                 <w:rStyle w:val="Hiperligao"/>
@@ -750,7 +749,7 @@
                 <w:noProof/>
                 <w:webHidden/>
               </w:rPr>
-              <w:instrText xml:space="preserve"> PAGEREF _Toc103441234 \h </w:instrText>
+              <w:instrText xml:space="preserve"> PAGEREF _Toc104902707 \h </w:instrText>
             </w:r>
             <w:r>
               <w:rPr>
@@ -788,7 +787,6 @@
               <w:tab w:val="left" w:pos="480"/>
               <w:tab w:val="right" w:leader="dot" w:pos="8494"/>
             </w:tabs>
-            <w:jc w:val="both"/>
             <w:rPr>
               <w:rFonts w:eastAsiaTheme="minorEastAsia" w:cstheme="minorBidi"/>
               <w:b w:val="0"/>
@@ -801,7 +799,7 @@
               <w:lang w:eastAsia="ko-KR"/>
             </w:rPr>
           </w:pPr>
-          <w:hyperlink w:anchor="_Toc103441235" w:history="1">
+          <w:hyperlink w:anchor="_Toc104902708" w:history="1">
             <w:r>
               <w:rPr>
                 <w:rStyle w:val="Hiperligao"/>
@@ -849,7 +847,7 @@
                 <w:noProof/>
                 <w:webHidden/>
               </w:rPr>
-              <w:instrText xml:space="preserve"> PAGEREF _Toc103441235 \h </w:instrText>
+              <w:instrText xml:space="preserve"> PAGEREF _Toc104902708 \h </w:instrText>
             </w:r>
             <w:r>
               <w:rPr>
@@ -887,7 +885,6 @@
               <w:tab w:val="left" w:pos="960"/>
               <w:tab w:val="right" w:leader="dot" w:pos="8494"/>
             </w:tabs>
-            <w:jc w:val="both"/>
             <w:rPr>
               <w:rFonts w:eastAsiaTheme="minorEastAsia" w:cstheme="minorBidi"/>
               <w:b w:val="0"/>
@@ -896,7 +893,7 @@
               <w:lang w:eastAsia="ko-KR"/>
             </w:rPr>
           </w:pPr>
-          <w:hyperlink w:anchor="_Toc103441236" w:history="1">
+          <w:hyperlink w:anchor="_Toc104902709" w:history="1">
             <w:r>
               <w:rPr>
                 <w:rStyle w:val="Hiperligao"/>
@@ -940,7 +937,7 @@
                 <w:noProof/>
                 <w:webHidden/>
               </w:rPr>
-              <w:instrText xml:space="preserve"> PAGEREF _Toc103441236 \h </w:instrText>
+              <w:instrText xml:space="preserve"> PAGEREF _Toc104902709 \h </w:instrText>
             </w:r>
             <w:r>
               <w:rPr>
@@ -978,7 +975,6 @@
               <w:tab w:val="left" w:pos="960"/>
               <w:tab w:val="right" w:leader="dot" w:pos="8494"/>
             </w:tabs>
-            <w:jc w:val="both"/>
             <w:rPr>
               <w:rFonts w:eastAsiaTheme="minorEastAsia" w:cstheme="minorBidi"/>
               <w:b w:val="0"/>
@@ -987,7 +983,7 @@
               <w:lang w:eastAsia="ko-KR"/>
             </w:rPr>
           </w:pPr>
-          <w:hyperlink w:anchor="_Toc103441237" w:history="1">
+          <w:hyperlink w:anchor="_Toc104902710" w:history="1">
             <w:r>
               <w:rPr>
                 <w:rStyle w:val="Hiperligao"/>
@@ -1031,7 +1027,7 @@
                 <w:noProof/>
                 <w:webHidden/>
               </w:rPr>
-              <w:instrText xml:space="preserve"> PAGEREF _Toc103441237 \h </w:instrText>
+              <w:instrText xml:space="preserve"> PAGEREF _Toc104902710 \h </w:instrText>
             </w:r>
             <w:r>
               <w:rPr>
@@ -1069,7 +1065,6 @@
               <w:tab w:val="left" w:pos="960"/>
               <w:tab w:val="right" w:leader="dot" w:pos="8494"/>
             </w:tabs>
-            <w:jc w:val="both"/>
             <w:rPr>
               <w:rFonts w:eastAsiaTheme="minorEastAsia" w:cstheme="minorBidi"/>
               <w:b w:val="0"/>
@@ -1078,7 +1073,7 @@
               <w:lang w:eastAsia="ko-KR"/>
             </w:rPr>
           </w:pPr>
-          <w:hyperlink w:anchor="_Toc103441238" w:history="1">
+          <w:hyperlink w:anchor="_Toc104902711" w:history="1">
             <w:r>
               <w:rPr>
                 <w:rStyle w:val="Hiperligao"/>
@@ -1122,7 +1117,7 @@
                 <w:noProof/>
                 <w:webHidden/>
               </w:rPr>
-              <w:instrText xml:space="preserve"> PAGEREF _Toc103441238 \h </w:instrText>
+              <w:instrText xml:space="preserve"> PAGEREF _Toc104902711 \h </w:instrText>
             </w:r>
             <w:r>
               <w:rPr>
@@ -1160,7 +1155,6 @@
               <w:tab w:val="left" w:pos="480"/>
               <w:tab w:val="right" w:leader="dot" w:pos="8494"/>
             </w:tabs>
-            <w:jc w:val="both"/>
             <w:rPr>
               <w:rFonts w:eastAsiaTheme="minorEastAsia" w:cstheme="minorBidi"/>
               <w:b w:val="0"/>
@@ -1173,7 +1167,7 @@
               <w:lang w:eastAsia="ko-KR"/>
             </w:rPr>
           </w:pPr>
-          <w:hyperlink w:anchor="_Toc103441239" w:history="1">
+          <w:hyperlink w:anchor="_Toc104902712" w:history="1">
             <w:r>
               <w:rPr>
                 <w:rStyle w:val="Hiperligao"/>
@@ -1221,7 +1215,7 @@
                 <w:noProof/>
                 <w:webHidden/>
               </w:rPr>
-              <w:instrText xml:space="preserve"> PAGEREF _Toc103441239 \h </w:instrText>
+              <w:instrText xml:space="preserve"> PAGEREF _Toc104902712 \h </w:instrText>
             </w:r>
             <w:r>
               <w:rPr>
@@ -1259,7 +1253,6 @@
               <w:tab w:val="left" w:pos="480"/>
               <w:tab w:val="right" w:leader="dot" w:pos="8494"/>
             </w:tabs>
-            <w:jc w:val="both"/>
             <w:rPr>
               <w:rFonts w:eastAsiaTheme="minorEastAsia" w:cstheme="minorBidi"/>
               <w:b w:val="0"/>
@@ -1272,7 +1265,7 @@
               <w:lang w:eastAsia="ko-KR"/>
             </w:rPr>
           </w:pPr>
-          <w:hyperlink w:anchor="_Toc103441240" w:history="1">
+          <w:hyperlink w:anchor="_Toc104902713" w:history="1">
             <w:r>
               <w:rPr>
                 <w:rStyle w:val="Hiperligao"/>
@@ -1320,7 +1313,7 @@
                 <w:noProof/>
                 <w:webHidden/>
               </w:rPr>
-              <w:instrText xml:space="preserve"> PAGEREF _Toc103441240 \h </w:instrText>
+              <w:instrText xml:space="preserve"> PAGEREF _Toc104902713 \h </w:instrText>
             </w:r>
             <w:r>
               <w:rPr>
@@ -1358,7 +1351,6 @@
               <w:tab w:val="left" w:pos="960"/>
               <w:tab w:val="right" w:leader="dot" w:pos="8494"/>
             </w:tabs>
-            <w:jc w:val="both"/>
             <w:rPr>
               <w:rFonts w:eastAsiaTheme="minorEastAsia" w:cstheme="minorBidi"/>
               <w:b w:val="0"/>
@@ -1367,7 +1359,7 @@
               <w:lang w:eastAsia="ko-KR"/>
             </w:rPr>
           </w:pPr>
-          <w:hyperlink w:anchor="_Toc103441241" w:history="1">
+          <w:hyperlink w:anchor="_Toc104902714" w:history="1">
             <w:r>
               <w:rPr>
                 <w:rStyle w:val="Hiperligao"/>
@@ -1411,7 +1403,7 @@
                 <w:noProof/>
                 <w:webHidden/>
               </w:rPr>
-              <w:instrText xml:space="preserve"> PAGEREF _Toc103441241 \h </w:instrText>
+              <w:instrText xml:space="preserve"> PAGEREF _Toc104902714 \h </w:instrText>
             </w:r>
             <w:r>
               <w:rPr>
@@ -1449,7 +1441,6 @@
               <w:tab w:val="left" w:pos="960"/>
               <w:tab w:val="right" w:leader="dot" w:pos="8494"/>
             </w:tabs>
-            <w:jc w:val="both"/>
             <w:rPr>
               <w:rFonts w:eastAsiaTheme="minorEastAsia" w:cstheme="minorBidi"/>
               <w:b w:val="0"/>
@@ -1458,7 +1449,7 @@
               <w:lang w:eastAsia="ko-KR"/>
             </w:rPr>
           </w:pPr>
-          <w:hyperlink w:anchor="_Toc103441242" w:history="1">
+          <w:hyperlink w:anchor="_Toc104902715" w:history="1">
             <w:r>
               <w:rPr>
                 <w:rStyle w:val="Hiperligao"/>
@@ -1502,7 +1493,7 @@
                 <w:noProof/>
                 <w:webHidden/>
               </w:rPr>
-              <w:instrText xml:space="preserve"> PAGEREF _Toc103441242 \h </w:instrText>
+              <w:instrText xml:space="preserve"> PAGEREF _Toc104902715 \h </w:instrText>
             </w:r>
             <w:r>
               <w:rPr>
@@ -1540,7 +1531,6 @@
               <w:tab w:val="left" w:pos="960"/>
               <w:tab w:val="right" w:leader="dot" w:pos="8494"/>
             </w:tabs>
-            <w:jc w:val="both"/>
             <w:rPr>
               <w:rFonts w:eastAsiaTheme="minorEastAsia" w:cstheme="minorBidi"/>
               <w:b w:val="0"/>
@@ -1549,7 +1539,7 @@
               <w:lang w:eastAsia="ko-KR"/>
             </w:rPr>
           </w:pPr>
-          <w:hyperlink w:anchor="_Toc103441243" w:history="1">
+          <w:hyperlink w:anchor="_Toc104902716" w:history="1">
             <w:r>
               <w:rPr>
                 <w:rStyle w:val="Hiperligao"/>
@@ -1593,7 +1583,7 @@
                 <w:noProof/>
                 <w:webHidden/>
               </w:rPr>
-              <w:instrText xml:space="preserve"> PAGEREF _Toc103441243 \h </w:instrText>
+              <w:instrText xml:space="preserve"> PAGEREF _Toc104902716 \h </w:instrText>
             </w:r>
             <w:r>
               <w:rPr>
@@ -1631,7 +1621,6 @@
               <w:tab w:val="left" w:pos="960"/>
               <w:tab w:val="right" w:leader="dot" w:pos="8494"/>
             </w:tabs>
-            <w:jc w:val="both"/>
             <w:rPr>
               <w:rFonts w:eastAsiaTheme="minorEastAsia" w:cstheme="minorBidi"/>
               <w:b w:val="0"/>
@@ -1640,7 +1629,7 @@
               <w:lang w:eastAsia="ko-KR"/>
             </w:rPr>
           </w:pPr>
-          <w:hyperlink w:anchor="_Toc103441244" w:history="1">
+          <w:hyperlink w:anchor="_Toc104902717" w:history="1">
             <w:r>
               <w:rPr>
                 <w:rStyle w:val="Hiperligao"/>
@@ -1684,7 +1673,7 @@
                 <w:noProof/>
                 <w:webHidden/>
               </w:rPr>
-              <w:instrText xml:space="preserve"> PAGEREF _Toc103441244 \h </w:instrText>
+              <w:instrText xml:space="preserve"> PAGEREF _Toc104902717 \h </w:instrText>
             </w:r>
             <w:r>
               <w:rPr>
@@ -1722,7 +1711,6 @@
               <w:tab w:val="left" w:pos="480"/>
               <w:tab w:val="right" w:leader="dot" w:pos="8494"/>
             </w:tabs>
-            <w:jc w:val="both"/>
             <w:rPr>
               <w:rFonts w:eastAsiaTheme="minorEastAsia" w:cstheme="minorBidi"/>
               <w:b w:val="0"/>
@@ -1735,7 +1723,7 @@
               <w:lang w:eastAsia="ko-KR"/>
             </w:rPr>
           </w:pPr>
-          <w:hyperlink w:anchor="_Toc103441245" w:history="1">
+          <w:hyperlink w:anchor="_Toc104902718" w:history="1">
             <w:r>
               <w:rPr>
                 <w:rStyle w:val="Hiperligao"/>
@@ -1783,7 +1771,7 @@
                 <w:noProof/>
                 <w:webHidden/>
               </w:rPr>
-              <w:instrText xml:space="preserve"> PAGEREF _Toc103441245 \h </w:instrText>
+              <w:instrText xml:space="preserve"> PAGEREF _Toc104902718 \h </w:instrText>
             </w:r>
             <w:r>
               <w:rPr>
@@ -1821,7 +1809,6 @@
               <w:tab w:val="left" w:pos="480"/>
               <w:tab w:val="right" w:leader="dot" w:pos="8494"/>
             </w:tabs>
-            <w:jc w:val="both"/>
             <w:rPr>
               <w:rFonts w:eastAsiaTheme="minorEastAsia" w:cstheme="minorBidi"/>
               <w:b w:val="0"/>
@@ -1834,7 +1821,7 @@
               <w:lang w:eastAsia="ko-KR"/>
             </w:rPr>
           </w:pPr>
-          <w:hyperlink w:anchor="_Toc103441246" w:history="1">
+          <w:hyperlink w:anchor="_Toc104902719" w:history="1">
             <w:r>
               <w:rPr>
                 <w:rStyle w:val="Hiperligao"/>
@@ -1861,7 +1848,7 @@
                 <w:rStyle w:val="Hiperligao"/>
                 <w:noProof/>
               </w:rPr>
-              <w:t>Conclusão</w:t>
+              <w:t>Corpus Silesia</w:t>
             </w:r>
             <w:r>
               <w:rPr>
@@ -1882,7 +1869,7 @@
                 <w:noProof/>
                 <w:webHidden/>
               </w:rPr>
-              <w:instrText xml:space="preserve"> PAGEREF _Toc103441246 \h </w:instrText>
+              <w:instrText xml:space="preserve"> PAGEREF _Toc104902719 \h </w:instrText>
             </w:r>
             <w:r>
               <w:rPr>
@@ -1917,9 +1904,9 @@
           <w:pPr>
             <w:pStyle w:val="ndice1"/>
             <w:tabs>
+              <w:tab w:val="left" w:pos="480"/>
               <w:tab w:val="right" w:leader="dot" w:pos="8494"/>
             </w:tabs>
-            <w:jc w:val="both"/>
             <w:rPr>
               <w:rFonts w:eastAsiaTheme="minorEastAsia" w:cstheme="minorBidi"/>
               <w:b w:val="0"/>
@@ -1932,12 +1919,109 @@
               <w:lang w:eastAsia="ko-KR"/>
             </w:rPr>
           </w:pPr>
-          <w:hyperlink w:anchor="_Toc103441247" w:history="1">
+          <w:hyperlink w:anchor="_Toc104902720" w:history="1">
             <w:r>
               <w:rPr>
                 <w:rStyle w:val="Hiperligao"/>
                 <w:noProof/>
               </w:rPr>
+              <w:t>6.</w:t>
+            </w:r>
+            <w:r>
+              <w:rPr>
+                <w:rFonts w:eastAsiaTheme="minorEastAsia" w:cstheme="minorBidi"/>
+                <w:b w:val="0"/>
+                <w:bCs w:val="0"/>
+                <w:i w:val="0"/>
+                <w:iCs w:val="0"/>
+                <w:noProof/>
+                <w:sz w:val="22"/>
+                <w:szCs w:val="22"/>
+                <w:lang w:eastAsia="ko-KR"/>
+              </w:rPr>
+              <w:tab/>
+            </w:r>
+            <w:r>
+              <w:rPr>
+                <w:rStyle w:val="Hiperligao"/>
+                <w:noProof/>
+              </w:rPr>
+              <w:t>Conclusão</w:t>
+            </w:r>
+            <w:r>
+              <w:rPr>
+                <w:noProof/>
+                <w:webHidden/>
+              </w:rPr>
+              <w:tab/>
+            </w:r>
+            <w:r>
+              <w:rPr>
+                <w:noProof/>
+                <w:webHidden/>
+              </w:rPr>
+              <w:fldChar w:fldCharType="begin"/>
+            </w:r>
+            <w:r>
+              <w:rPr>
+                <w:noProof/>
+                <w:webHidden/>
+              </w:rPr>
+              <w:instrText xml:space="preserve"> PAGEREF _Toc104902720 \h </w:instrText>
+            </w:r>
+            <w:r>
+              <w:rPr>
+                <w:noProof/>
+                <w:webHidden/>
+              </w:rPr>
+            </w:r>
+            <w:r>
+              <w:rPr>
+                <w:noProof/>
+                <w:webHidden/>
+              </w:rPr>
+              <w:fldChar w:fldCharType="separate"/>
+            </w:r>
+            <w:r>
+              <w:rPr>
+                <w:noProof/>
+                <w:webHidden/>
+              </w:rPr>
+              <w:t>11</w:t>
+            </w:r>
+            <w:r>
+              <w:rPr>
+                <w:noProof/>
+                <w:webHidden/>
+              </w:rPr>
+              <w:fldChar w:fldCharType="end"/>
+            </w:r>
+          </w:hyperlink>
+        </w:p>
+        <w:p>
+          <w:pPr>
+            <w:pStyle w:val="ndice1"/>
+            <w:tabs>
+              <w:tab w:val="right" w:leader="dot" w:pos="8494"/>
+            </w:tabs>
+            <w:rPr>
+              <w:rFonts w:eastAsiaTheme="minorEastAsia" w:cstheme="minorBidi"/>
+              <w:b w:val="0"/>
+              <w:bCs w:val="0"/>
+              <w:i w:val="0"/>
+              <w:iCs w:val="0"/>
+              <w:noProof/>
+              <w:sz w:val="22"/>
+              <w:szCs w:val="22"/>
+              <w:lang w:eastAsia="ko-KR"/>
+            </w:rPr>
+          </w:pPr>
+          <w:hyperlink w:anchor="_Toc104902721" w:history="1">
+            <w:r>
+              <w:rPr>
+                <w:rStyle w:val="Hiperligao"/>
+                <w:noProof/>
+              </w:rPr>
               <w:t>Bibliografia</w:t>
             </w:r>
             <w:r>
@@ -1959,7 +2043,7 @@
                 <w:noProof/>
                 <w:webHidden/>
               </w:rPr>
-              <w:instrText xml:space="preserve"> PAGEREF _Toc103441247 \h </w:instrText>
+              <w:instrText xml:space="preserve"> PAGEREF _Toc104902721 \h </w:instrText>
             </w:r>
             <w:r>
               <w:rPr>
@@ -1979,7 +2063,7 @@
                 <w:noProof/>
                 <w:webHidden/>
               </w:rPr>
-              <w:t>11</w:t>
+              <w:t>12</w:t>
             </w:r>
             <w:r>
               <w:rPr>
@@ -2014,7 +2098,7 @@
       <w:pPr>
         <w:pStyle w:val="Ttulo1"/>
       </w:pPr>
-      <w:bookmarkStart w:id="0" w:name="_Toc103441234"/>
+      <w:bookmarkStart w:id="0" w:name="_Toc104902707"/>
       <w:r>
         <w:lastRenderedPageBreak/>
         <w:t>Resumo</w:t>
@@ -2030,13 +2114,47 @@
       <w:r>
         <w:t xml:space="preserve">Este artigo científico foi desenvolvido para a disciplina de Multimédia II e consiste em estudar o método </w:t>
       </w:r>
+      <w:proofErr w:type="spellStart"/>
       <w:r>
         <w:rPr>
           <w:i/>
           <w:iCs/>
         </w:rPr>
-        <w:t>Run Length Encoding</w:t>
-      </w:r>
+        <w:t>Run</w:t>
+      </w:r>
+      <w:proofErr w:type="spellEnd"/>
+      <w:r>
+        <w:rPr>
+          <w:i/>
+          <w:iCs/>
+        </w:rPr>
+        <w:t xml:space="preserve"> </w:t>
+      </w:r>
+      <w:proofErr w:type="spellStart"/>
+      <w:r>
+        <w:rPr>
+          <w:i/>
+          <w:iCs/>
+        </w:rPr>
+        <w:t>Length</w:t>
+      </w:r>
+      <w:proofErr w:type="spellEnd"/>
+      <w:r>
+        <w:rPr>
+          <w:i/>
+          <w:iCs/>
+        </w:rPr>
+        <w:t xml:space="preserve"> </w:t>
+      </w:r>
+      <w:proofErr w:type="spellStart"/>
+      <w:r>
+        <w:rPr>
+          <w:i/>
+          <w:iCs/>
+        </w:rPr>
+        <w:t>Encoding</w:t>
+      </w:r>
+      <w:proofErr w:type="spellEnd"/>
       <w:r>
         <w:t xml:space="preserve"> e explorar os seus algoritmos para codificação e descodificação de texto e imagens.</w:t>
       </w:r>
@@ -2054,7 +2172,7 @@
           <w:numId w:val="1"/>
         </w:numPr>
       </w:pPr>
-      <w:bookmarkStart w:id="1" w:name="_Toc103441235"/>
+      <w:bookmarkStart w:id="1" w:name="_Toc104902708"/>
       <w:r>
         <w:lastRenderedPageBreak/>
         <w:t>Introdução</w:t>
@@ -2070,13 +2188,47 @@
       <w:r>
         <w:t xml:space="preserve">O </w:t>
       </w:r>
+      <w:proofErr w:type="spellStart"/>
       <w:r>
         <w:rPr>
           <w:i/>
           <w:iCs/>
         </w:rPr>
-        <w:t>Run Length Encoding</w:t>
-      </w:r>
+        <w:t>Run</w:t>
+      </w:r>
+      <w:proofErr w:type="spellEnd"/>
+      <w:r>
+        <w:rPr>
+          <w:i/>
+          <w:iCs/>
+        </w:rPr>
+        <w:t xml:space="preserve"> </w:t>
+      </w:r>
+      <w:proofErr w:type="spellStart"/>
+      <w:r>
+        <w:rPr>
+          <w:i/>
+          <w:iCs/>
+        </w:rPr>
+        <w:t>Length</w:t>
+      </w:r>
+      <w:proofErr w:type="spellEnd"/>
+      <w:r>
+        <w:rPr>
+          <w:i/>
+          <w:iCs/>
+        </w:rPr>
+        <w:t xml:space="preserve"> </w:t>
+      </w:r>
+      <w:proofErr w:type="spellStart"/>
+      <w:r>
+        <w:rPr>
+          <w:i/>
+          <w:iCs/>
+        </w:rPr>
+        <w:t>Encoding</w:t>
+      </w:r>
+      <w:proofErr w:type="spellEnd"/>
       <w:r>
         <w:t xml:space="preserve"> é um processo </w:t>
       </w:r>
@@ -2089,6 +2241,7 @@
       <w:r>
         <w:t xml:space="preserve"> considerado simples e o seu </w:t>
       </w:r>
+      <w:proofErr w:type="spellStart"/>
       <w:r>
         <w:rPr>
           <w:i/>
@@ -2096,6 +2249,7 @@
         </w:rPr>
         <w:t>codec</w:t>
       </w:r>
+      <w:proofErr w:type="spellEnd"/>
       <w:r>
         <w:t xml:space="preserve"> (codificador/descodificador) são sem perdas e supressão de sequências repetitivas.</w:t>
       </w:r>
@@ -2109,7 +2263,7 @@
           <w:numId w:val="1"/>
         </w:numPr>
       </w:pPr>
-      <w:bookmarkStart w:id="2" w:name="_Toc103441236"/>
+      <w:bookmarkStart w:id="2" w:name="_Toc104902709"/>
       <w:r>
         <w:t>Objetivos do trabalho</w:t>
       </w:r>
@@ -2157,7 +2311,7 @@
           <w:numId w:val="1"/>
         </w:numPr>
       </w:pPr>
-      <w:bookmarkStart w:id="3" w:name="_Toc103441237"/>
+      <w:bookmarkStart w:id="3" w:name="_Toc104902710"/>
       <w:r>
         <w:t>Justificação</w:t>
       </w:r>
@@ -2199,7 +2353,7 @@
           <w:numId w:val="1"/>
         </w:numPr>
       </w:pPr>
-      <w:bookmarkStart w:id="4" w:name="_Toc103441238"/>
+      <w:bookmarkStart w:id="4" w:name="_Toc104902711"/>
       <w:r>
         <w:t>Áreas de aplicação</w:t>
       </w:r>
@@ -2218,6 +2372,7 @@
       <w:r>
         <w:t xml:space="preserve">Este </w:t>
       </w:r>
+      <w:proofErr w:type="spellStart"/>
       <w:r>
         <w:rPr>
           <w:i/>
@@ -2225,18 +2380,21 @@
         </w:rPr>
         <w:t>codec</w:t>
       </w:r>
+      <w:proofErr w:type="spellEnd"/>
       <w:r>
         <w:t xml:space="preserve"> é usado para a compressão de texto e imagens, especialmente em áreas onde não se pode perder informação pois estes métodos são sem perdas.</w:t>
       </w:r>
       <w:r>
         <w:t xml:space="preserve"> No final dos anos 60 era utilizado na transmissão de sinal televisivo e, na década de 80, foi introduzido pela </w:t>
       </w:r>
+      <w:proofErr w:type="spellStart"/>
       <w:r>
         <w:rPr>
           <w:i/>
         </w:rPr>
         <w:t>CompuServe</w:t>
       </w:r>
+      <w:proofErr w:type="spellEnd"/>
       <w:r>
         <w:t xml:space="preserve">, um serviço online que disponibiliza conexão à internet, para comprimir imagens partilhadas na rede. Atualmente o RLE é utilizado em imagens </w:t>
       </w:r>
@@ -2281,37 +2439,105 @@
           <w:numId w:val="1"/>
         </w:numPr>
       </w:pPr>
-      <w:bookmarkStart w:id="5" w:name="_Toc103441239"/>
+      <w:bookmarkStart w:id="5" w:name="_Toc104902712"/>
       <w:r>
         <w:lastRenderedPageBreak/>
         <w:t xml:space="preserve">O algoritmo </w:t>
       </w:r>
+      <w:proofErr w:type="spellStart"/>
       <w:r>
         <w:rPr>
           <w:i/>
           <w:iCs/>
         </w:rPr>
-        <w:t>Run Length Encoding</w:t>
-      </w:r>
-      <w:bookmarkEnd w:id="5"/>
-    </w:p>
-    <w:p>
-      <w:pPr>
-        <w:pStyle w:val="Ttulo1"/>
-      </w:pPr>
-    </w:p>
-    <w:p>
-      <w:pPr>
-        <w:ind w:firstLine="360"/>
-        <w:jc w:val="both"/>
-      </w:pPr>
+        <w:t>Run</w:t>
+      </w:r>
+      <w:proofErr w:type="spellEnd"/>
       <w:r>
         <w:rPr>
           <w:i/>
           <w:iCs/>
         </w:rPr>
-        <w:t>Run Length Encoding</w:t>
-      </w:r>
+        <w:t xml:space="preserve"> </w:t>
+      </w:r>
+      <w:proofErr w:type="spellStart"/>
+      <w:r>
+        <w:rPr>
+          <w:i/>
+          <w:iCs/>
+        </w:rPr>
+        <w:t>Length</w:t>
+      </w:r>
+      <w:proofErr w:type="spellEnd"/>
+      <w:r>
+        <w:rPr>
+          <w:i/>
+          <w:iCs/>
+        </w:rPr>
+        <w:t xml:space="preserve"> </w:t>
+      </w:r>
+      <w:proofErr w:type="spellStart"/>
+      <w:r>
+        <w:rPr>
+          <w:i/>
+          <w:iCs/>
+        </w:rPr>
+        <w:t>Encoding</w:t>
+      </w:r>
+      <w:bookmarkEnd w:id="5"/>
+      <w:proofErr w:type="spellEnd"/>
+    </w:p>
+    <w:p>
+      <w:pPr>
+        <w:pStyle w:val="Ttulo1"/>
+      </w:pPr>
+    </w:p>
+    <w:p>
+      <w:pPr>
+        <w:ind w:firstLine="360"/>
+        <w:jc w:val="both"/>
+      </w:pPr>
+      <w:proofErr w:type="spellStart"/>
+      <w:r>
+        <w:rPr>
+          <w:i/>
+          <w:iCs/>
+        </w:rPr>
+        <w:t>Run</w:t>
+      </w:r>
+      <w:proofErr w:type="spellEnd"/>
+      <w:r>
+        <w:rPr>
+          <w:i/>
+          <w:iCs/>
+        </w:rPr>
+        <w:t xml:space="preserve"> </w:t>
+      </w:r>
+      <w:proofErr w:type="spellStart"/>
+      <w:r>
+        <w:rPr>
+          <w:i/>
+          <w:iCs/>
+        </w:rPr>
+        <w:t>Length</w:t>
+      </w:r>
+      <w:proofErr w:type="spellEnd"/>
+      <w:r>
+        <w:rPr>
+          <w:i/>
+          <w:iCs/>
+        </w:rPr>
+        <w:t xml:space="preserve"> </w:t>
+      </w:r>
+      <w:proofErr w:type="spellStart"/>
+      <w:r>
+        <w:rPr>
+          <w:i/>
+          <w:iCs/>
+        </w:rPr>
+        <w:t>Encoding</w:t>
+      </w:r>
+      <w:proofErr w:type="spellEnd"/>
       <w:r>
         <w:t xml:space="preserve"> é um método</w:t>
       </w:r>
@@ -2350,19 +2576,53 @@
           <w:numId w:val="1"/>
         </w:numPr>
       </w:pPr>
-      <w:bookmarkStart w:id="6" w:name="_Toc103441240"/>
+      <w:bookmarkStart w:id="6" w:name="_Toc104902713"/>
       <w:r>
         <w:lastRenderedPageBreak/>
         <w:t xml:space="preserve">Implementação do algoritmo </w:t>
       </w:r>
+      <w:proofErr w:type="spellStart"/>
       <w:r>
         <w:rPr>
           <w:i/>
           <w:iCs/>
         </w:rPr>
-        <w:t>Run Length Encoding</w:t>
+        <w:t>Run</w:t>
+      </w:r>
+      <w:proofErr w:type="spellEnd"/>
+      <w:r>
+        <w:rPr>
+          <w:i/>
+          <w:iCs/>
+        </w:rPr>
+        <w:t xml:space="preserve"> </w:t>
+      </w:r>
+      <w:proofErr w:type="spellStart"/>
+      <w:r>
+        <w:rPr>
+          <w:i/>
+          <w:iCs/>
+        </w:rPr>
+        <w:t>Length</w:t>
+      </w:r>
+      <w:proofErr w:type="spellEnd"/>
+      <w:r>
+        <w:rPr>
+          <w:i/>
+          <w:iCs/>
+        </w:rPr>
+        <w:t xml:space="preserve"> </w:t>
+      </w:r>
+      <w:proofErr w:type="spellStart"/>
+      <w:r>
+        <w:rPr>
+          <w:i/>
+          <w:iCs/>
+        </w:rPr>
+        <w:t>Encoding</w:t>
       </w:r>
       <w:bookmarkEnd w:id="6"/>
+      <w:proofErr w:type="spellEnd"/>
     </w:p>
     <w:p/>
     <w:p>
@@ -2373,7 +2633,7 @@
           <w:numId w:val="1"/>
         </w:numPr>
       </w:pPr>
-      <w:bookmarkStart w:id="7" w:name="_Toc103441241"/>
+      <w:bookmarkStart w:id="7" w:name="_Toc104902714"/>
       <w:r>
         <w:t>Compressão</w:t>
       </w:r>
@@ -2457,7 +2717,15 @@
         <w:t xml:space="preserve"> caractere</w:t>
       </w:r>
       <w:r>
-        <w:t xml:space="preserve"> na posição i (primeira posição, a inicial). Se o caractere seguinte (i+1) não for igual ao da posição i (texto[i+1] != texto[i]), i+1 passa a ser o novo i e começamos novamente a sequência. Se i+1 for igual a i, vamos verificando os caracteres seguintes (i+2, i+3, etc.) enquanto os caracteres nessas posições sejam iguais a</w:t>
+        <w:t xml:space="preserve"> na posição i (primeira posição, a inicial). Se o caractere seguinte (i+1) não for igual ao da posição i (texto[i+1</w:t>
+      </w:r>
+      <w:proofErr w:type="gramStart"/>
+      <w:r>
+        <w:t>] !</w:t>
+      </w:r>
+      <w:proofErr w:type="gramEnd"/>
+      <w:r>
+        <w:t>= texto[i]), i+1 passa a ser o novo i e começamos novamente a sequência. Se i+1 for igual a i, vamos verificando os caracteres seguintes (i+2, i+3, etc.) enquanto os caracteres nessas posições sejam iguais a</w:t>
       </w:r>
       <w:r>
         <w:t xml:space="preserve">o caractere na posição i (texto[i]). </w:t>
@@ -3195,7 +3463,7 @@
           <w:numId w:val="1"/>
         </w:numPr>
       </w:pPr>
-      <w:bookmarkStart w:id="8" w:name="_Toc103441242"/>
+      <w:bookmarkStart w:id="8" w:name="_Toc104902715"/>
       <w:r>
         <w:lastRenderedPageBreak/>
         <w:t>Descompressão</w:t>
@@ -3337,9 +3605,11 @@
         <w:ind w:left="708"/>
         <w:jc w:val="both"/>
       </w:pPr>
+      <w:proofErr w:type="gramStart"/>
       <w:r>
         <w:t>texto[</w:t>
       </w:r>
+      <w:proofErr w:type="gramEnd"/>
       <w:r>
         <w:t>i + 1] vamos encontrar o n</w:t>
       </w:r>
@@ -3549,8 +3819,13 @@
                         <w:txbxContent>
                           <w:p>
                             <w:r>
-                              <w:t xml:space="preserve">   i</w:t>
+                              <w:t xml:space="preserve">   </w:t>
                             </w:r>
+                            <w:proofErr w:type="gramStart"/>
+                            <w:r>
+                              <w:t>i</w:t>
+                            </w:r>
+                            <w:proofErr w:type="gramEnd"/>
                             <w:r>
                               <w:tab/>
                               <w:t>i+1</w:t>
@@ -4380,7 +4655,7 @@
           <w:numId w:val="1"/>
         </w:numPr>
       </w:pPr>
-      <w:bookmarkStart w:id="9" w:name="_Toc103441243"/>
+      <w:bookmarkStart w:id="9" w:name="_Toc104902716"/>
       <w:r>
         <w:t>Compressão de imagem</w:t>
       </w:r>
@@ -5598,7 +5873,7 @@
           <w:numId w:val="1"/>
         </w:numPr>
       </w:pPr>
-      <w:bookmarkStart w:id="10" w:name="_Toc103441244"/>
+      <w:bookmarkStart w:id="10" w:name="_Toc104902717"/>
       <w:r>
         <w:lastRenderedPageBreak/>
         <w:t>Descompressão de imagem</w:t>
@@ -5631,7 +5906,7 @@
           <w:numId w:val="1"/>
         </w:numPr>
       </w:pPr>
-      <w:bookmarkStart w:id="11" w:name="_Toc103441245"/>
+      <w:bookmarkStart w:id="11" w:name="_Toc104902718"/>
       <w:r>
         <w:lastRenderedPageBreak/>
         <w:t>Comparação com outros métodos</w:t>
@@ -5653,12 +5928,14 @@
       <w:r>
         <w:t xml:space="preserve">codificação de </w:t>
       </w:r>
+      <w:proofErr w:type="spellStart"/>
       <w:r>
         <w:rPr>
           <w:i/>
         </w:rPr>
         <w:t>Huffman</w:t>
       </w:r>
+      <w:proofErr w:type="spellEnd"/>
       <w:r>
         <w:t xml:space="preserve"> </w:t>
       </w:r>
@@ -5676,16 +5953,6 @@
       <w:r>
         <w:br w:type="page"/>
       </w:r>
-    </w:p>
-    <w:p>
-      <w:pPr>
-        <w:rPr>
-          <w:rFonts w:asciiTheme="majorHAnsi" w:eastAsiaTheme="majorEastAsia" w:hAnsiTheme="majorHAnsi" w:cstheme="majorBidi"/>
-          <w:color w:val="70AD47" w:themeColor="accent6"/>
-          <w:sz w:val="32"/>
-          <w:szCs w:val="32"/>
-        </w:rPr>
-      </w:pPr>
     </w:p>
     <w:p>
       <w:pPr>
@@ -5695,116 +5962,229 @@
           <w:numId w:val="1"/>
         </w:numPr>
       </w:pPr>
-      <w:bookmarkStart w:id="12" w:name="_Toc103441246"/>
-      <w:r>
+      <w:bookmarkStart w:id="12" w:name="_Toc104902719"/>
+      <w:r>
+        <w:lastRenderedPageBreak/>
+        <w:t xml:space="preserve">Corpus </w:t>
+      </w:r>
+      <w:proofErr w:type="spellStart"/>
+      <w:r>
+        <w:t>Silesia</w:t>
+      </w:r>
+      <w:bookmarkEnd w:id="12"/>
+      <w:proofErr w:type="spellEnd"/>
+    </w:p>
+    <w:p>
+      <w:pPr>
+        <w:pStyle w:val="Ttulo1"/>
+      </w:pPr>
+    </w:p>
+    <w:p>
+      <w:r>
+        <w:t xml:space="preserve">  O Algoritmo RLE não é recomendado nem eficiente para exemplos como o Corpus </w:t>
+      </w:r>
+      <w:proofErr w:type="spellStart"/>
+      <w:r>
+        <w:t>Silesia</w:t>
+      </w:r>
+      <w:proofErr w:type="spellEnd"/>
+      <w:r>
+        <w:t xml:space="preserve"> porque no vocabulário é muito invulgar (ou impossível mesmo) haver palavras com 4 ou mais caracteres repetidos sucessivamente para haver compressão!</w:t>
+      </w:r>
+    </w:p>
+    <w:p/>
+    <w:p/>
+    <w:p>
+      <w:pPr>
+        <w:keepNext/>
+        <w:rPr>
+          <w:u w:val="single"/>
+        </w:rPr>
+      </w:pPr>
+      <w:r>
+        <w:drawing>
+          <wp:inline distT="0" distB="0" distL="0" distR="0" wp14:anchorId="5CE0D62B" wp14:editId="3282BA20">
+            <wp:extent cx="5340350" cy="2440940"/>
+            <wp:effectExtent l="0" t="0" r="0" b="0"/>
+            <wp:docPr id="2" name="Imagem 2" descr="Uma imagem com texto&#10;&#10;Descrição gerada automaticamente"/>
+            <wp:cNvGraphicFramePr>
+              <a:graphicFrameLocks xmlns:a="http://schemas.openxmlformats.org/drawingml/2006/main" noChangeAspect="1"/>
+            </wp:cNvGraphicFramePr>
+            <a:graphic xmlns:a="http://schemas.openxmlformats.org/drawingml/2006/main">
+              <a:graphicData uri="http://schemas.openxmlformats.org/drawingml/2006/picture">
+                <pic:pic xmlns:pic="http://schemas.openxmlformats.org/drawingml/2006/picture">
+                  <pic:nvPicPr>
+                    <pic:cNvPr id="2" name="Imagem 2" descr="Uma imagem com texto&#10;&#10;Descrição gerada automaticamente"/>
+                    <pic:cNvPicPr/>
+                  </pic:nvPicPr>
+                  <pic:blipFill rotWithShape="1">
+                    <a:blip r:embed="rId9"/>
+                    <a:srcRect t="15218" r="1106"/>
+                    <a:stretch/>
+                  </pic:blipFill>
+                  <pic:spPr bwMode="auto">
+                    <a:xfrm>
+                      <a:off x="0" y="0"/>
+                      <a:ext cx="5340350" cy="2440940"/>
+                    </a:xfrm>
+                    <a:prstGeom prst="rect">
+                      <a:avLst/>
+                    </a:prstGeom>
+                    <a:ln>
+                      <a:noFill/>
+                    </a:ln>
+                    <a:extLst>
+                      <a:ext uri="{53640926-AAD7-44D8-BBD7-CCE9431645EC}">
+                        <a14:shadowObscured xmlns:a14="http://schemas.microsoft.com/office/drawing/2010/main"/>
+                      </a:ext>
+                    </a:extLst>
+                  </pic:spPr>
+                </pic:pic>
+              </a:graphicData>
+            </a:graphic>
+          </wp:inline>
+        </w:drawing>
+      </w:r>
+    </w:p>
+    <w:p>
+      <w:pPr>
+        <w:pStyle w:val="Legenda"/>
+        <w:jc w:val="center"/>
+      </w:pPr>
+      <w:r>
+        <w:t xml:space="preserve">Figura </w:t>
+      </w:r>
+      <w:fldSimple w:instr=" SEQ Figura \* ARABIC ">
+        <w:r>
+          <w:rPr>
+            <w:noProof/>
+          </w:rPr>
+          <w:t>1</w:t>
+        </w:r>
+      </w:fldSimple>
+      <w:r>
+        <w:t xml:space="preserve"> - Compressão do ficheiro "Dickens" do Corpus </w:t>
+      </w:r>
+      <w:proofErr w:type="spellStart"/>
+      <w:r>
+        <w:t>Silesia</w:t>
+      </w:r>
+      <w:proofErr w:type="spellEnd"/>
+    </w:p>
+    <w:p>
+      <w:r>
+        <w:br w:type="page"/>
+      </w:r>
+    </w:p>
+    <w:p>
+      <w:pPr>
+        <w:pStyle w:val="Ttulo1"/>
+        <w:numPr>
+          <w:ilvl w:val="0"/>
+          <w:numId w:val="1"/>
+        </w:numPr>
+      </w:pPr>
+      <w:bookmarkStart w:id="13" w:name="_Toc104902720"/>
+      <w:r>
+        <w:lastRenderedPageBreak/>
         <w:t>Conclusão</w:t>
       </w:r>
-      <w:bookmarkEnd w:id="12"/>
-    </w:p>
-    <w:p>
-      <w:pPr>
-        <w:pStyle w:val="Ttulo1"/>
-        <w:ind w:firstLine="360"/>
-        <w:jc w:val="both"/>
+      <w:bookmarkEnd w:id="13"/>
+    </w:p>
+    <w:p/>
+    <w:p>
+      <w:r>
         <w:rPr>
-          <w:rFonts w:asciiTheme="minorHAnsi" w:hAnsiTheme="minorHAnsi" w:cstheme="minorHAnsi"/>
-          <w:sz w:val="24"/>
-          <w:szCs w:val="24"/>
+          <w:rFonts w:cstheme="minorHAnsi"/>
         </w:rPr>
-      </w:pPr>
+        <w:t xml:space="preserve">   </w:t>
+      </w:r>
       <w:r>
         <w:rPr>
-          <w:rFonts w:asciiTheme="minorHAnsi" w:hAnsiTheme="minorHAnsi" w:cstheme="minorHAnsi"/>
-          <w:color w:val="auto"/>
-          <w:sz w:val="24"/>
-          <w:szCs w:val="24"/>
+          <w:rFonts w:cstheme="minorHAnsi"/>
         </w:rPr>
         <w:t xml:space="preserve">Após a realização deste trabalho, podemos concluir que o </w:t>
       </w:r>
       <w:r>
         <w:rPr>
-          <w:rFonts w:asciiTheme="minorHAnsi" w:hAnsiTheme="minorHAnsi" w:cstheme="minorHAnsi"/>
-          <w:color w:val="auto"/>
-          <w:sz w:val="24"/>
-          <w:szCs w:val="24"/>
+          <w:rFonts w:cstheme="minorHAnsi"/>
         </w:rPr>
         <w:t>algoritmo</w:t>
       </w:r>
       <w:r>
         <w:rPr>
-          <w:rFonts w:asciiTheme="minorHAnsi" w:hAnsiTheme="minorHAnsi" w:cstheme="minorHAnsi"/>
-          <w:color w:val="auto"/>
-          <w:sz w:val="24"/>
-          <w:szCs w:val="24"/>
+          <w:rFonts w:cstheme="minorHAnsi"/>
         </w:rPr>
         <w:t xml:space="preserve"> de compressão </w:t>
       </w:r>
+      <w:proofErr w:type="spellStart"/>
       <w:r>
         <w:rPr>
-          <w:rFonts w:asciiTheme="minorHAnsi" w:hAnsiTheme="minorHAnsi" w:cstheme="minorHAnsi"/>
+          <w:rFonts w:cstheme="minorHAnsi"/>
           <w:i/>
-          <w:color w:val="auto"/>
-          <w:sz w:val="24"/>
-          <w:szCs w:val="24"/>
         </w:rPr>
-        <w:t>Run-Length Encoding</w:t>
-      </w:r>
+        <w:t>Run-Length</w:t>
+      </w:r>
+      <w:proofErr w:type="spellEnd"/>
       <w:r>
         <w:rPr>
-          <w:rFonts w:asciiTheme="minorHAnsi" w:hAnsiTheme="minorHAnsi" w:cstheme="minorHAnsi"/>
-          <w:color w:val="auto"/>
-          <w:sz w:val="24"/>
-          <w:szCs w:val="24"/>
+          <w:rFonts w:cstheme="minorHAnsi"/>
+          <w:i/>
         </w:rPr>
-        <w:t xml:space="preserve"> é relativamente simples e embora não seja o mais eficiente quando se trata de imagens com uma variada palete de cores, é uma boa escolha para imagens simples, como ícones, que são mais comuns na área da Informática.</w:t>
-      </w:r>
+        <w:t xml:space="preserve"> </w:t>
+      </w:r>
+      <w:proofErr w:type="spellStart"/>
       <w:r>
         <w:rPr>
-          <w:rFonts w:asciiTheme="minorHAnsi" w:hAnsiTheme="minorHAnsi" w:cstheme="minorHAnsi"/>
-          <w:color w:val="auto"/>
-          <w:sz w:val="24"/>
-          <w:szCs w:val="24"/>
+          <w:rFonts w:cstheme="minorHAnsi"/>
+          <w:i/>
+        </w:rPr>
+        <w:t>Encoding</w:t>
+      </w:r>
+      <w:proofErr w:type="spellEnd"/>
+      <w:r>
+        <w:rPr>
+          <w:rFonts w:cstheme="minorHAnsi"/>
+        </w:rPr>
+        <w:t xml:space="preserve"> é relativamente simples e eficiente quando se trata de imagens.</w:t>
+      </w:r>
+      <w:r>
+        <w:rPr>
+          <w:rFonts w:cstheme="minorHAnsi"/>
         </w:rPr>
         <w:t xml:space="preserve"> No que toca a texto, tal como foi referido, não é muito eficiente quando usado para linguagem natural. </w:t>
       </w:r>
       <w:r>
         <w:rPr>
-          <w:rFonts w:asciiTheme="minorHAnsi" w:hAnsiTheme="minorHAnsi" w:cstheme="minorHAnsi"/>
-          <w:color w:val="auto"/>
-          <w:sz w:val="24"/>
-          <w:szCs w:val="24"/>
+          <w:rFonts w:cstheme="minorHAnsi"/>
         </w:rPr>
         <w:t xml:space="preserve">Com a implementação deste algoritmo, ganhámos mais conhecimentos sobre a linguagem de programação </w:t>
       </w:r>
       <w:r>
         <w:rPr>
-          <w:rFonts w:asciiTheme="minorHAnsi" w:hAnsiTheme="minorHAnsi" w:cstheme="minorHAnsi"/>
+          <w:rFonts w:cstheme="minorHAnsi"/>
           <w:i/>
-          <w:color w:val="auto"/>
-          <w:sz w:val="24"/>
-          <w:szCs w:val="24"/>
         </w:rPr>
         <w:t>Java</w:t>
       </w:r>
       <w:r>
         <w:rPr>
-          <w:rFonts w:asciiTheme="minorHAnsi" w:hAnsiTheme="minorHAnsi" w:cstheme="minorHAnsi"/>
+          <w:rFonts w:cstheme="minorHAnsi"/>
           <w:i/>
-          <w:color w:val="auto"/>
-          <w:sz w:val="24"/>
-          <w:szCs w:val="24"/>
         </w:rPr>
         <w:t>Script</w:t>
       </w:r>
       <w:r>
         <w:rPr>
-          <w:rFonts w:asciiTheme="minorHAnsi" w:hAnsiTheme="minorHAnsi" w:cstheme="minorHAnsi"/>
-          <w:color w:val="auto"/>
-          <w:sz w:val="24"/>
-          <w:szCs w:val="24"/>
+          <w:rFonts w:cstheme="minorHAnsi"/>
         </w:rPr>
         <w:t>.</w:t>
       </w:r>
+    </w:p>
+    <w:p>
+      <w:pPr>
+        <w:pStyle w:val="Ttulo1"/>
+      </w:pPr>
       <w:r>
         <w:rPr>
           <w:rFonts w:asciiTheme="minorHAnsi" w:hAnsiTheme="minorHAnsi" w:cstheme="minorHAnsi"/>
@@ -5818,12 +6198,12 @@
       <w:pPr>
         <w:pStyle w:val="Ttulo1"/>
       </w:pPr>
-      <w:bookmarkStart w:id="13" w:name="_Toc103441247"/>
+      <w:bookmarkStart w:id="14" w:name="_Toc104902721"/>
       <w:r>
         <w:lastRenderedPageBreak/>
         <w:t>Bibliografia</w:t>
       </w:r>
-      <w:bookmarkEnd w:id="13"/>
+      <w:bookmarkEnd w:id="14"/>
     </w:p>
     <w:p/>
     <w:p>
@@ -5842,7 +6222,21 @@
         <w:rPr>
           <w:lang w:val="en-US"/>
         </w:rPr>
-        <w:t>Salomon, D., “Data Compression The Complete Reference”, Springer, 4th. Edition, 2007</w:t>
+        <w:t xml:space="preserve">Salomon, D., “Data Compression </w:t>
+      </w:r>
+      <w:proofErr w:type="gramStart"/>
+      <w:r>
+        <w:rPr>
+          <w:lang w:val="en-US"/>
+        </w:rPr>
+        <w:t>The</w:t>
+      </w:r>
+      <w:proofErr w:type="gramEnd"/>
+      <w:r>
+        <w:rPr>
+          <w:lang w:val="en-US"/>
+        </w:rPr>
+        <w:t xml:space="preserve"> Complete Reference”, Springer, 4th. Edition, 2007</w:t>
       </w:r>
     </w:p>
     <w:p>
@@ -5865,7 +6259,7 @@
           <w:lang w:val="en-US"/>
         </w:rPr>
       </w:pPr>
-      <w:hyperlink r:id="rId9" w:history="1">
+      <w:hyperlink r:id="rId10" w:history="1">
         <w:r>
           <w:rPr>
             <w:rStyle w:val="Hiperligao"/>
@@ -5883,9 +6277,9 @@
       </w:pPr>
     </w:p>
     <w:sectPr>
-      <w:headerReference w:type="default" r:id="rId10"/>
-      <w:footerReference w:type="even" r:id="rId11"/>
-      <w:footerReference w:type="default" r:id="rId12"/>
+      <w:headerReference w:type="default" r:id="rId11"/>
+      <w:footerReference w:type="even" r:id="rId12"/>
+      <w:footerReference w:type="default" r:id="rId13"/>
       <w:pgSz w:w="11906" w:h="16838"/>
       <w:pgMar w:top="1417" w:right="1701" w:bottom="1417" w:left="1701" w:header="708" w:footer="708" w:gutter="0"/>
       <w:pgNumType w:start="0"/>
@@ -6399,6 +6793,95 @@
     </w:lvl>
   </w:abstractNum>
   <w:abstractNum w:abstractNumId="2" w15:restartNumberingAfterBreak="0">
+    <w:nsid w:val="17CF13EF"/>
+    <w:multiLevelType w:val="hybridMultilevel"/>
+    <w:tmpl w:val="2A00CB9C"/>
+    <w:lvl w:ilvl="0" w:tplc="714E3712">
+      <w:start w:val="6"/>
+      <w:numFmt w:val="decimal"/>
+      <w:lvlText w:val="%1."/>
+      <w:lvlJc w:val="left"/>
+      <w:pPr>
+        <w:ind w:left="720" w:hanging="360"/>
+      </w:pPr>
+      <w:rPr>
+        <w:rFonts w:hint="default"/>
+      </w:rPr>
+    </w:lvl>
+    <w:lvl w:ilvl="1" w:tplc="08160019" w:tentative="1">
+      <w:start w:val="1"/>
+      <w:numFmt w:val="lowerLetter"/>
+      <w:lvlText w:val="%2."/>
+      <w:lvlJc w:val="left"/>
+      <w:pPr>
+        <w:ind w:left="1440" w:hanging="360"/>
+      </w:pPr>
+    </w:lvl>
+    <w:lvl w:ilvl="2" w:tplc="0816001B" w:tentative="1">
+      <w:start w:val="1"/>
+      <w:numFmt w:val="lowerRoman"/>
+      <w:lvlText w:val="%3."/>
+      <w:lvlJc w:val="right"/>
+      <w:pPr>
+        <w:ind w:left="2160" w:hanging="180"/>
+      </w:pPr>
+    </w:lvl>
+    <w:lvl w:ilvl="3" w:tplc="0816000F" w:tentative="1">
+      <w:start w:val="1"/>
+      <w:numFmt w:val="decimal"/>
+      <w:lvlText w:val="%4."/>
+      <w:lvlJc w:val="left"/>
+      <w:pPr>
+        <w:ind w:left="2880" w:hanging="360"/>
+      </w:pPr>
+    </w:lvl>
+    <w:lvl w:ilvl="4" w:tplc="08160019" w:tentative="1">
+      <w:start w:val="1"/>
+      <w:numFmt w:val="lowerLetter"/>
+      <w:lvlText w:val="%5."/>
+      <w:lvlJc w:val="left"/>
+      <w:pPr>
+        <w:ind w:left="3600" w:hanging="360"/>
+      </w:pPr>
+    </w:lvl>
+    <w:lvl w:ilvl="5" w:tplc="0816001B" w:tentative="1">
+      <w:start w:val="1"/>
+      <w:numFmt w:val="lowerRoman"/>
+      <w:lvlText w:val="%6."/>
+      <w:lvlJc w:val="right"/>
+      <w:pPr>
+        <w:ind w:left="4320" w:hanging="180"/>
+      </w:pPr>
+    </w:lvl>
+    <w:lvl w:ilvl="6" w:tplc="0816000F" w:tentative="1">
+      <w:start w:val="1"/>
+      <w:numFmt w:val="decimal"/>
+      <w:lvlText w:val="%7."/>
+      <w:lvlJc w:val="left"/>
+      <w:pPr>
+        <w:ind w:left="5040" w:hanging="360"/>
+      </w:pPr>
+    </w:lvl>
+    <w:lvl w:ilvl="7" w:tplc="08160019" w:tentative="1">
+      <w:start w:val="1"/>
+      <w:numFmt w:val="lowerLetter"/>
+      <w:lvlText w:val="%8."/>
+      <w:lvlJc w:val="left"/>
+      <w:pPr>
+        <w:ind w:left="5760" w:hanging="360"/>
+      </w:pPr>
+    </w:lvl>
+    <w:lvl w:ilvl="8" w:tplc="0816001B" w:tentative="1">
+      <w:start w:val="1"/>
+      <w:numFmt w:val="lowerRoman"/>
+      <w:lvlText w:val="%9."/>
+      <w:lvlJc w:val="right"/>
+      <w:pPr>
+        <w:ind w:left="6480" w:hanging="180"/>
+      </w:pPr>
+    </w:lvl>
+  </w:abstractNum>
+  <w:abstractNum w:abstractNumId="3" w15:restartNumberingAfterBreak="0">
     <w:nsid w:val="1B110E05"/>
     <w:multiLevelType w:val="multilevel"/>
     <w:tmpl w:val="209EBD5C"/>
@@ -6519,7 +7002,7 @@
       </w:rPr>
     </w:lvl>
   </w:abstractNum>
-  <w:abstractNum w:abstractNumId="3" w15:restartNumberingAfterBreak="0">
+  <w:abstractNum w:abstractNumId="4" w15:restartNumberingAfterBreak="0">
     <w:nsid w:val="2CF278CF"/>
     <w:multiLevelType w:val="hybridMultilevel"/>
     <w:tmpl w:val="D86C3728"/>
@@ -6632,7 +7115,7 @@
       </w:rPr>
     </w:lvl>
   </w:abstractNum>
-  <w:abstractNum w:abstractNumId="4" w15:restartNumberingAfterBreak="0">
+  <w:abstractNum w:abstractNumId="5" w15:restartNumberingAfterBreak="0">
     <w:nsid w:val="3E561E67"/>
     <w:multiLevelType w:val="hybridMultilevel"/>
     <w:tmpl w:val="3D18305C"/>
@@ -6745,7 +7228,7 @@
       </w:rPr>
     </w:lvl>
   </w:abstractNum>
-  <w:abstractNum w:abstractNumId="5" w15:restartNumberingAfterBreak="0">
+  <w:abstractNum w:abstractNumId="6" w15:restartNumberingAfterBreak="0">
     <w:nsid w:val="4501761D"/>
     <w:multiLevelType w:val="multilevel"/>
     <w:tmpl w:val="209EBD5C"/>
@@ -6866,7 +7349,7 @@
       </w:rPr>
     </w:lvl>
   </w:abstractNum>
-  <w:abstractNum w:abstractNumId="6" w15:restartNumberingAfterBreak="0">
+  <w:abstractNum w:abstractNumId="7" w15:restartNumberingAfterBreak="0">
     <w:nsid w:val="48006516"/>
     <w:multiLevelType w:val="hybridMultilevel"/>
     <w:tmpl w:val="8314FE20"/>
@@ -6979,7 +7462,7 @@
       </w:rPr>
     </w:lvl>
   </w:abstractNum>
-  <w:abstractNum w:abstractNumId="7" w15:restartNumberingAfterBreak="0">
+  <w:abstractNum w:abstractNumId="8" w15:restartNumberingAfterBreak="0">
     <w:nsid w:val="4F041754"/>
     <w:multiLevelType w:val="hybridMultilevel"/>
     <w:tmpl w:val="41EC752C"/>
@@ -7092,7 +7575,7 @@
       </w:rPr>
     </w:lvl>
   </w:abstractNum>
-  <w:abstractNum w:abstractNumId="8" w15:restartNumberingAfterBreak="0">
+  <w:abstractNum w:abstractNumId="9" w15:restartNumberingAfterBreak="0">
     <w:nsid w:val="5BC13F4D"/>
     <w:multiLevelType w:val="hybridMultilevel"/>
     <w:tmpl w:val="7F9E3814"/>
@@ -7205,7 +7688,7 @@
       </w:rPr>
     </w:lvl>
   </w:abstractNum>
-  <w:abstractNum w:abstractNumId="9" w15:restartNumberingAfterBreak="0">
+  <w:abstractNum w:abstractNumId="10" w15:restartNumberingAfterBreak="0">
     <w:nsid w:val="64DF0B55"/>
     <w:multiLevelType w:val="hybridMultilevel"/>
     <w:tmpl w:val="C77C70DC"/>
@@ -7318,7 +7801,7 @@
       </w:rPr>
     </w:lvl>
   </w:abstractNum>
-  <w:abstractNum w:abstractNumId="10" w15:restartNumberingAfterBreak="0">
+  <w:abstractNum w:abstractNumId="11" w15:restartNumberingAfterBreak="0">
     <w:nsid w:val="71324FBD"/>
     <w:multiLevelType w:val="hybridMultilevel"/>
     <w:tmpl w:val="7FEE458A"/>
@@ -7431,7 +7914,7 @@
       </w:rPr>
     </w:lvl>
   </w:abstractNum>
-  <w:abstractNum w:abstractNumId="11" w15:restartNumberingAfterBreak="0">
+  <w:abstractNum w:abstractNumId="12" w15:restartNumberingAfterBreak="0">
     <w:nsid w:val="73572806"/>
     <w:multiLevelType w:val="hybridMultilevel"/>
     <w:tmpl w:val="60040C80"/>
@@ -7544,7 +8027,7 @@
       </w:rPr>
     </w:lvl>
   </w:abstractNum>
-  <w:abstractNum w:abstractNumId="12" w15:restartNumberingAfterBreak="0">
+  <w:abstractNum w:abstractNumId="13" w15:restartNumberingAfterBreak="0">
     <w:nsid w:val="73C77610"/>
     <w:multiLevelType w:val="hybridMultilevel"/>
     <w:tmpl w:val="159C40B0"/>
@@ -7658,43 +8141,46 @@
     </w:lvl>
   </w:abstractNum>
   <w:num w:numId="1" w16cid:durableId="2123647955">
-    <w:abstractNumId w:val="2"/>
+    <w:abstractNumId w:val="3"/>
   </w:num>
   <w:num w:numId="2" w16cid:durableId="2035230352">
     <w:abstractNumId w:val="0"/>
   </w:num>
   <w:num w:numId="3" w16cid:durableId="1509294124">
+    <w:abstractNumId w:val="8"/>
+  </w:num>
+  <w:num w:numId="4" w16cid:durableId="1077702018">
+    <w:abstractNumId w:val="9"/>
+  </w:num>
+  <w:num w:numId="5" w16cid:durableId="829827967">
+    <w:abstractNumId w:val="13"/>
+  </w:num>
+  <w:num w:numId="6" w16cid:durableId="1612132313">
+    <w:abstractNumId w:val="10"/>
+  </w:num>
+  <w:num w:numId="7" w16cid:durableId="346717190">
+    <w:abstractNumId w:val="5"/>
+  </w:num>
+  <w:num w:numId="8" w16cid:durableId="8916943">
+    <w:abstractNumId w:val="6"/>
+  </w:num>
+  <w:num w:numId="9" w16cid:durableId="1171678197">
+    <w:abstractNumId w:val="11"/>
+  </w:num>
+  <w:num w:numId="10" w16cid:durableId="258221261">
+    <w:abstractNumId w:val="12"/>
+  </w:num>
+  <w:num w:numId="11" w16cid:durableId="113408473">
     <w:abstractNumId w:val="7"/>
   </w:num>
-  <w:num w:numId="4" w16cid:durableId="1077702018">
-    <w:abstractNumId w:val="8"/>
-  </w:num>
-  <w:num w:numId="5" w16cid:durableId="829827967">
-    <w:abstractNumId w:val="12"/>
-  </w:num>
-  <w:num w:numId="6" w16cid:durableId="1612132313">
-    <w:abstractNumId w:val="9"/>
-  </w:num>
-  <w:num w:numId="7" w16cid:durableId="346717190">
+  <w:num w:numId="12" w16cid:durableId="583420890">
     <w:abstractNumId w:val="4"/>
-  </w:num>
-  <w:num w:numId="8" w16cid:durableId="8916943">
-    <w:abstractNumId w:val="5"/>
-  </w:num>
-  <w:num w:numId="9" w16cid:durableId="1171678197">
-    <w:abstractNumId w:val="10"/>
-  </w:num>
-  <w:num w:numId="10" w16cid:durableId="258221261">
-    <w:abstractNumId w:val="11"/>
-  </w:num>
-  <w:num w:numId="11" w16cid:durableId="113408473">
-    <w:abstractNumId w:val="6"/>
-  </w:num>
-  <w:num w:numId="12" w16cid:durableId="583420890">
-    <w:abstractNumId w:val="3"/>
   </w:num>
   <w:num w:numId="13" w16cid:durableId="1611935136">
     <w:abstractNumId w:val="1"/>
+  </w:num>
+  <w:num w:numId="14" w16cid:durableId="1530948226">
+    <w:abstractNumId w:val="2"/>
   </w:num>
 </w:numbering>
 </file>
@@ -8516,6 +9002,26 @@
       <w:u w:val="single"/>
     </w:rPr>
   </w:style>
+  <w:style w:type="paragraph" w:styleId="Legenda">
+    <w:name w:val="caption"/>
+    <w:basedOn w:val="Normal"/>
+    <w:next w:val="Normal"/>
+    <w:uiPriority w:val="35"/>
+    <w:semiHidden/>
+    <w:unhideWhenUsed/>
+    <w:qFormat/>
+    <w:rsid w:val="00D316E5"/>
+    <w:pPr>
+      <w:spacing w:after="200"/>
+    </w:pPr>
+    <w:rPr>
+      <w:i/>
+      <w:iCs/>
+      <w:color w:val="44546A" w:themeColor="text2"/>
+      <w:sz w:val="18"/>
+      <w:szCs w:val="18"/>
+    </w:rPr>
+  </w:style>
 </w:styles>
 </file>
 

</xml_diff>